<commit_message>
Updated work on project
</commit_message>
<xml_diff>
--- a/CA 3 Report - Mark Lambert Darius Herdes.docx
+++ b/CA 3 Report - Mark Lambert Darius Herdes.docx
@@ -2426,12 +2426,13 @@
           <w:rFonts w:ascii="Aptos" w:hAnsi="Aptos" w:cs="Arial"/>
           <w:b/>
           <w:bCs/>
+          <w:noProof/>
           <w:color w:val="000000" w:themeColor="text1"/>
           <w:sz w:val="28"/>
           <w:szCs w:val="28"/>
         </w:rPr>
         <w:drawing>
-          <wp:anchor distT="0" distB="0" distL="114300" distR="114300" simplePos="0" relativeHeight="251670528" behindDoc="1" locked="0" layoutInCell="1" allowOverlap="1" wp14:anchorId="00B26A37" wp14:editId="5B25686D">
+          <wp:anchor distT="0" distB="0" distL="114300" distR="114300" simplePos="0" relativeHeight="251670528" behindDoc="1" locked="0" layoutInCell="1" allowOverlap="1" wp14:anchorId="00B26A37" wp14:editId="5EB90D0C">
             <wp:simplePos x="0" y="0"/>
             <wp:positionH relativeFrom="column">
               <wp:posOffset>-914730</wp:posOffset>
@@ -4286,6 +4287,14 @@
         </w:rPr>
         <w:t xml:space="preserve"> -“Each [tourist site] stored will contain the name of the site and the co-ordinates…”</w:t>
       </w:r>
+      <w:r>
+        <w:rPr>
+          <w:rFonts w:ascii="Aptos" w:hAnsi="Aptos" w:cs="Arial"/>
+          <w:sz w:val="24"/>
+          <w:szCs w:val="24"/>
+        </w:rPr>
+        <w:t xml:space="preserve"> – as set out in the rubric.</w:t>
+      </w:r>
     </w:p>
     <w:p>
       <w:pPr>
@@ -4378,6 +4387,7 @@
       <w:r>
         <w:rPr>
           <w:rFonts w:ascii="Aptos" w:hAnsi="Aptos" w:cs="Arial"/>
+          <w:noProof/>
           <w:sz w:val="24"/>
           <w:szCs w:val="24"/>
         </w:rPr>
@@ -4604,10 +4614,191 @@
         </w:rPr>
       </w:pPr>
     </w:p>
+    <w:p>
+      <w:pPr>
+        <w:rPr>
+          <w:rFonts w:ascii="Aptos" w:hAnsi="Aptos" w:cs="Arial"/>
+          <w:sz w:val="24"/>
+          <w:szCs w:val="24"/>
+        </w:rPr>
+      </w:pPr>
+      <w:r>
+        <w:rPr>
+          <w:rFonts w:ascii="Aptos" w:hAnsi="Aptos" w:cs="Arial"/>
+          <w:sz w:val="24"/>
+          <w:szCs w:val="24"/>
+        </w:rPr>
+        <w:br w:type="page"/>
+      </w:r>
+    </w:p>
+    <w:p>
+      <w:pPr>
+        <w:rPr>
+          <w:rFonts w:ascii="Aptos" w:hAnsi="Aptos" w:cs="Arial"/>
+          <w:b/>
+          <w:bCs/>
+          <w:sz w:val="24"/>
+          <w:szCs w:val="24"/>
+        </w:rPr>
+      </w:pPr>
+      <w:r>
+        <w:rPr>
+          <w:rFonts w:ascii="Aptos" w:hAnsi="Aptos" w:cs="Arial"/>
+          <w:b/>
+          <w:bCs/>
+          <w:color w:val="000000" w:themeColor="text1"/>
+          <w:sz w:val="28"/>
+          <w:szCs w:val="28"/>
+        </w:rPr>
+        <w:lastRenderedPageBreak/>
+        <w:t>Sample Output</w:t>
+      </w:r>
+    </w:p>
+    <w:p>
+      <w:pPr>
+        <w:rPr>
+          <w:rFonts w:ascii="Aptos" w:hAnsi="Aptos" w:cs="Arial"/>
+          <w:sz w:val="24"/>
+          <w:szCs w:val="24"/>
+        </w:rPr>
+      </w:pPr>
+      <w:r>
+        <w:rPr>
+          <w:rFonts w:ascii="Aptos" w:hAnsi="Aptos" w:cs="Arial"/>
+          <w:sz w:val="24"/>
+          <w:szCs w:val="24"/>
+        </w:rPr>
+        <w:drawing>
+          <wp:inline distT="0" distB="0" distL="0" distR="0" wp14:anchorId="4EF265B0" wp14:editId="182715EE">
+            <wp:extent cx="5715798" cy="4915586"/>
+            <wp:effectExtent l="0" t="0" r="0" b="0"/>
+            <wp:docPr id="650885181" name="Picture 1" descr="A screenshot of a computer&#10;&#10;Description automatically generated"/>
+            <wp:cNvGraphicFramePr>
+              <a:graphicFrameLocks xmlns:a="http://schemas.openxmlformats.org/drawingml/2006/main" noChangeAspect="1"/>
+            </wp:cNvGraphicFramePr>
+            <a:graphic xmlns:a="http://schemas.openxmlformats.org/drawingml/2006/main">
+              <a:graphicData uri="http://schemas.openxmlformats.org/drawingml/2006/picture">
+                <pic:pic xmlns:pic="http://schemas.openxmlformats.org/drawingml/2006/picture">
+                  <pic:nvPicPr>
+                    <pic:cNvPr id="650885181" name="Picture 1" descr="A screenshot of a computer&#10;&#10;Description automatically generated"/>
+                    <pic:cNvPicPr/>
+                  </pic:nvPicPr>
+                  <pic:blipFill>
+                    <a:blip r:embed="rId17"/>
+                    <a:stretch>
+                      <a:fillRect/>
+                    </a:stretch>
+                  </pic:blipFill>
+                  <pic:spPr>
+                    <a:xfrm>
+                      <a:off x="0" y="0"/>
+                      <a:ext cx="5715798" cy="4915586"/>
+                    </a:xfrm>
+                    <a:prstGeom prst="rect">
+                      <a:avLst/>
+                    </a:prstGeom>
+                  </pic:spPr>
+                </pic:pic>
+              </a:graphicData>
+            </a:graphic>
+          </wp:inline>
+        </w:drawing>
+      </w:r>
+    </w:p>
+    <w:p>
+      <w:pPr>
+        <w:rPr>
+          <w:rFonts w:ascii="Aptos" w:hAnsi="Aptos" w:cs="Arial"/>
+          <w:sz w:val="24"/>
+          <w:szCs w:val="24"/>
+        </w:rPr>
+      </w:pPr>
+    </w:p>
+    <w:p>
+      <w:pPr>
+        <w:rPr>
+          <w:rFonts w:ascii="Aptos" w:hAnsi="Aptos" w:cs="Arial"/>
+          <w:b/>
+          <w:bCs/>
+          <w:color w:val="000000" w:themeColor="text1"/>
+          <w:sz w:val="28"/>
+          <w:szCs w:val="28"/>
+        </w:rPr>
+      </w:pPr>
+    </w:p>
+    <w:p>
+      <w:pPr>
+        <w:rPr>
+          <w:rFonts w:ascii="Aptos" w:hAnsi="Aptos" w:cs="Arial"/>
+          <w:b/>
+          <w:bCs/>
+          <w:color w:val="000000" w:themeColor="text1"/>
+          <w:sz w:val="28"/>
+          <w:szCs w:val="28"/>
+        </w:rPr>
+      </w:pPr>
+      <w:r>
+        <w:rPr>
+          <w:rFonts w:ascii="Aptos" w:hAnsi="Aptos" w:cs="Arial"/>
+          <w:b/>
+          <w:bCs/>
+          <w:color w:val="000000" w:themeColor="text1"/>
+          <w:sz w:val="28"/>
+          <w:szCs w:val="28"/>
+        </w:rPr>
+        <w:br w:type="page"/>
+      </w:r>
+    </w:p>
+    <w:p>
+      <w:pPr>
+        <w:rPr>
+          <w:rFonts w:ascii="Aptos" w:hAnsi="Aptos" w:cs="Arial"/>
+          <w:b/>
+          <w:bCs/>
+          <w:color w:val="000000" w:themeColor="text1"/>
+          <w:sz w:val="28"/>
+          <w:szCs w:val="28"/>
+        </w:rPr>
+      </w:pPr>
+      <w:r>
+        <w:rPr>
+          <w:rFonts w:ascii="Aptos" w:hAnsi="Aptos" w:cs="Arial"/>
+          <w:b/>
+          <w:bCs/>
+          <w:color w:val="000000" w:themeColor="text1"/>
+          <w:sz w:val="28"/>
+          <w:szCs w:val="28"/>
+        </w:rPr>
+        <w:lastRenderedPageBreak/>
+        <w:t xml:space="preserve"> </w:t>
+      </w:r>
+      <w:r>
+        <w:rPr>
+          <w:rFonts w:ascii="Aptos" w:hAnsi="Aptos" w:cs="Arial"/>
+          <w:b/>
+          <w:bCs/>
+          <w:color w:val="000000" w:themeColor="text1"/>
+          <w:sz w:val="28"/>
+          <w:szCs w:val="28"/>
+        </w:rPr>
+        <w:t xml:space="preserve">Minimum Spanning Tree - </w:t>
+      </w:r>
+      <w:r>
+        <w:rPr>
+          <w:rFonts w:ascii="Aptos" w:hAnsi="Aptos" w:cs="Arial"/>
+          <w:b/>
+          <w:bCs/>
+          <w:color w:val="000000" w:themeColor="text1"/>
+          <w:sz w:val="28"/>
+          <w:szCs w:val="28"/>
+        </w:rPr>
+        <w:t>Dijkstra’s Algorithm</w:t>
+      </w:r>
+    </w:p>
     <w:tbl>
       <w:tblPr>
         <w:tblStyle w:val="PlainTable4"/>
-        <w:tblpPr w:leftFromText="180" w:rightFromText="180" w:vertAnchor="text" w:horzAnchor="margin" w:tblpXSpec="center" w:tblpY="888"/>
+        <w:tblpPr w:leftFromText="180" w:rightFromText="180" w:vertAnchor="text" w:horzAnchor="margin" w:tblpXSpec="center" w:tblpY="93"/>
         <w:tblW w:w="11336" w:type="dxa"/>
         <w:tblLook w:val="04A0" w:firstRow="1" w:lastRow="0" w:firstColumn="1" w:lastColumn="0" w:noHBand="0" w:noVBand="1"/>
       </w:tblPr>
@@ -6255,51 +6446,6 @@
           <w:szCs w:val="28"/>
         </w:rPr>
       </w:pPr>
-      <w:r>
-        <w:rPr>
-          <w:rFonts w:ascii="Aptos" w:hAnsi="Aptos" w:cs="Arial"/>
-          <w:b/>
-          <w:bCs/>
-          <w:color w:val="000000" w:themeColor="text1"/>
-          <w:sz w:val="28"/>
-          <w:szCs w:val="28"/>
-        </w:rPr>
-        <w:t xml:space="preserve"> </w:t>
-      </w:r>
-      <w:r>
-        <w:rPr>
-          <w:rFonts w:ascii="Aptos" w:hAnsi="Aptos" w:cs="Arial"/>
-          <w:b/>
-          <w:bCs/>
-          <w:color w:val="000000" w:themeColor="text1"/>
-          <w:sz w:val="28"/>
-          <w:szCs w:val="28"/>
-        </w:rPr>
-        <w:t xml:space="preserve">Minimum Spanning Tree - </w:t>
-      </w:r>
-      <w:r>
-        <w:rPr>
-          <w:rFonts w:ascii="Aptos" w:hAnsi="Aptos" w:cs="Arial"/>
-          <w:b/>
-          <w:bCs/>
-          <w:color w:val="000000" w:themeColor="text1"/>
-          <w:sz w:val="28"/>
-          <w:szCs w:val="28"/>
-        </w:rPr>
-        <w:t>Dijkstra’s Algorithm</w:t>
-      </w:r>
-    </w:p>
-    <w:p>
-      <w:pPr>
-        <w:rPr>
-          <w:rFonts w:ascii="Aptos" w:hAnsi="Aptos" w:cs="Arial"/>
-          <w:b/>
-          <w:bCs/>
-          <w:color w:val="000000" w:themeColor="text1"/>
-          <w:sz w:val="28"/>
-          <w:szCs w:val="28"/>
-        </w:rPr>
-      </w:pPr>
     </w:p>
     <w:p>
       <w:pPr>
@@ -6477,7 +6623,7 @@
                 <wp:cNvGraphicFramePr/>
                 <a:graphic xmlns:a="http://schemas.openxmlformats.org/drawingml/2006/main">
                   <a:graphicData uri="http://schemas.microsoft.com/office/word/2010/wordprocessingInk">
-                    <w14:contentPart bwMode="auto" r:id="rId17">
+                    <w14:contentPart bwMode="auto" r:id="rId18">
                       <w14:nvContentPartPr>
                         <w14:cNvContentPartPr/>
                       </w14:nvContentPartPr>
@@ -6513,7 +6659,7 @@
                 <o:lock v:ext="edit" aspectratio="t"/>
               </v:shapetype>
               <v:shape id="Ink 8" o:spid="_x0000_s1026" type="#_x0000_t75" style="position:absolute;margin-left:-31.15pt;margin-top:581.2pt;width:29.5pt;height:31.35pt;z-index:251676672;visibility:visible;mso-wrap-style:square;mso-wrap-distance-left:9pt;mso-wrap-distance-top:0;mso-wrap-distance-right:9pt;mso-wrap-distance-bottom:0;mso-position-horizontal:absolute;mso-position-horizontal-relative:text;mso-position-vertical:absolute;mso-position-vertical-relative:text" o:gfxdata="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">
-                <v:imagedata r:id="rId18" o:title=""/>
+                <v:imagedata r:id="rId19" o:title=""/>
               </v:shape>
             </w:pict>
           </mc:Fallback>
@@ -6615,7 +6761,7 @@
                       <wp:cNvGraphicFramePr/>
                       <a:graphic xmlns:a="http://schemas.openxmlformats.org/drawingml/2006/main">
                         <a:graphicData uri="http://schemas.microsoft.com/office/word/2010/wordprocessingInk">
-                          <w14:contentPart bwMode="auto" r:id="rId19">
+                          <w14:contentPart bwMode="auto" r:id="rId20">
                             <w14:nvContentPartPr>
                               <w14:cNvContentPartPr/>
                             </w14:nvContentPartPr>
@@ -6632,7 +6778,7 @@
                 <mc:Fallback>
                   <w:pict>
                     <v:shape w14:anchorId="6D358AC6" id="Ink 5" o:spid="_x0000_s1026" type="#_x0000_t75" style="position:absolute;margin-left:-.6pt;margin-top:-1.2pt;width:22.25pt;height:21.05pt;z-index:251673600;visibility:visible;mso-wrap-style:square;mso-wrap-distance-left:9pt;mso-wrap-distance-top:0;mso-wrap-distance-right:9pt;mso-wrap-distance-bottom:0;mso-position-horizontal:absolute;mso-position-horizontal-relative:text;mso-position-vertical:absolute;mso-position-vertical-relative:text" o:gfxdata="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">
-                      <v:imagedata r:id="rId20" o:title=""/>
+                      <v:imagedata r:id="rId21" o:title=""/>
                     </v:shape>
                   </w:pict>
                 </mc:Fallback>
@@ -6646,7 +6792,7 @@
                 <w:lang w:eastAsia="en-IE"/>
               </w:rPr>
               <w:drawing>
-                <wp:inline distT="0" distB="0" distL="0" distR="0" wp14:anchorId="1888B649" wp14:editId="3C837089">
+                <wp:inline distT="0" distB="0" distL="0" distR="0" wp14:anchorId="1888B649" wp14:editId="5CC3CDBF">
                   <wp:extent cx="201930" cy="201930"/>
                   <wp:effectExtent l="0" t="0" r="7620" b="7620"/>
                   <wp:docPr id="19548312" name="Picture 2" descr="unchecked"/>
@@ -6663,7 +6809,7 @@
                           </pic:cNvPicPr>
                         </pic:nvPicPr>
                         <pic:blipFill>
-                          <a:blip r:embed="rId21" cstate="print">
+                          <a:blip r:embed="rId22" cstate="print">
                             <a:extLst>
                               <a:ext uri="{28A0092B-C50C-407E-A947-70E740481C1C}">
                                 <a14:useLocalDpi xmlns:a14="http://schemas.microsoft.com/office/drawing/2010/main" val="0"/>
@@ -6761,7 +6907,7 @@
                 <w:lang w:eastAsia="en-IE"/>
               </w:rPr>
               <w:drawing>
-                <wp:inline distT="0" distB="0" distL="0" distR="0" wp14:anchorId="70B31C2E" wp14:editId="3C3AF2DA">
+                <wp:inline distT="0" distB="0" distL="0" distR="0" wp14:anchorId="70B31C2E" wp14:editId="6DE7480B">
                   <wp:extent cx="200025" cy="200025"/>
                   <wp:effectExtent l="0" t="0" r="9525" b="9525"/>
                   <wp:docPr id="2046279194" name="Picture 3" descr="unchecked"/>
@@ -6778,7 +6924,7 @@
                           </pic:cNvPicPr>
                         </pic:nvPicPr>
                         <pic:blipFill>
-                          <a:blip r:embed="rId21" cstate="print">
+                          <a:blip r:embed="rId22" cstate="print">
                             <a:extLst>
                               <a:ext uri="{28A0092B-C50C-407E-A947-70E740481C1C}">
                                 <a14:useLocalDpi xmlns:a14="http://schemas.microsoft.com/office/drawing/2010/main" val="0"/>
@@ -6836,7 +6982,7 @@
                 <w:lang w:eastAsia="en-IE"/>
               </w:rPr>
               <w:drawing>
-                <wp:inline distT="0" distB="0" distL="0" distR="0" wp14:anchorId="7F838A4A" wp14:editId="397AEF4B">
+                <wp:inline distT="0" distB="0" distL="0" distR="0" wp14:anchorId="7F838A4A" wp14:editId="0DA429E1">
                   <wp:extent cx="238125" cy="238125"/>
                   <wp:effectExtent l="0" t="0" r="9525" b="9525"/>
                   <wp:docPr id="1433917666" name="Picture 2" descr="unchecked"/>
@@ -6853,7 +6999,7 @@
                           </pic:cNvPicPr>
                         </pic:nvPicPr>
                         <pic:blipFill>
-                          <a:blip r:embed="rId21" cstate="print">
+                          <a:blip r:embed="rId22" cstate="print">
                             <a:extLst>
                               <a:ext uri="{28A0092B-C50C-407E-A947-70E740481C1C}">
                                 <a14:useLocalDpi xmlns:a14="http://schemas.microsoft.com/office/drawing/2010/main" val="0"/>
@@ -7371,7 +7517,7 @@
                 <w:lang w:eastAsia="en-IE"/>
               </w:rPr>
               <w:drawing>
-                <wp:inline distT="0" distB="0" distL="0" distR="0" wp14:anchorId="35C8C529" wp14:editId="29DA5EFE">
+                <wp:inline distT="0" distB="0" distL="0" distR="0" wp14:anchorId="35C8C529" wp14:editId="0DD05D9E">
                   <wp:extent cx="238125" cy="238125"/>
                   <wp:effectExtent l="0" t="0" r="9525" b="9525"/>
                   <wp:docPr id="1868215964" name="Picture 1" descr="unchecked"/>
@@ -7388,7 +7534,7 @@
                           </pic:cNvPicPr>
                         </pic:nvPicPr>
                         <pic:blipFill>
-                          <a:blip r:embed="rId21" cstate="print">
+                          <a:blip r:embed="rId22" cstate="print">
                             <a:extLst>
                               <a:ext uri="{28A0092B-C50C-407E-A947-70E740481C1C}">
                                 <a14:useLocalDpi xmlns:a14="http://schemas.microsoft.com/office/drawing/2010/main" val="0"/>

</xml_diff>

<commit_message>
Worked on Algorithms and started a prototype code which is where the sample output came from
</commit_message>
<xml_diff>
--- a/CA 3 Report - Mark Lambert Darius Herdes.docx
+++ b/CA 3 Report - Mark Lambert Darius Herdes.docx
@@ -624,6 +624,7 @@
           <w:b/>
           <w:bCs/>
           <w:noProof/>
+          <w:color w:val="000000" w:themeColor="text1"/>
         </w:rPr>
       </w:sdtEndPr>
       <w:sdtContent>
@@ -703,7 +704,7 @@
             </w:rPr>
             <w:fldChar w:fldCharType="separate"/>
           </w:r>
-          <w:hyperlink w:anchor="_Toc183937006" w:history="1">
+          <w:hyperlink w:anchor="_Toc184323236" w:history="1">
             <w:r>
               <w:rPr>
                 <w:rStyle w:val="Hyperlink"/>
@@ -733,7 +734,7 @@
                 <w:noProof/>
                 <w:webHidden/>
               </w:rPr>
-              <w:instrText xml:space="preserve"> PAGEREF _Toc183937006 \h </w:instrText>
+              <w:instrText xml:space="preserve"> PAGEREF _Toc184323236 \h </w:instrText>
             </w:r>
             <w:r>
               <w:rPr>
@@ -781,7 +782,7 @@
               <w14:ligatures w14:val="standardContextual"/>
             </w:rPr>
           </w:pPr>
-          <w:hyperlink w:anchor="_Toc183937007" w:history="1">
+          <w:hyperlink w:anchor="_Toc184323237" w:history="1">
             <w:r>
               <w:rPr>
                 <w:rStyle w:val="Hyperlink"/>
@@ -811,7 +812,7 @@
                 <w:noProof/>
                 <w:webHidden/>
               </w:rPr>
-              <w:instrText xml:space="preserve"> PAGEREF _Toc183937007 \h </w:instrText>
+              <w:instrText xml:space="preserve"> PAGEREF _Toc184323237 \h </w:instrText>
             </w:r>
             <w:r>
               <w:rPr>
@@ -858,7 +859,7 @@
               <w14:ligatures w14:val="standardContextual"/>
             </w:rPr>
           </w:pPr>
-          <w:hyperlink w:anchor="_Toc183937008" w:history="1">
+          <w:hyperlink w:anchor="_Toc184323238" w:history="1">
             <w:r>
               <w:rPr>
                 <w:rStyle w:val="Hyperlink"/>
@@ -888,7 +889,7 @@
                 <w:noProof/>
                 <w:webHidden/>
               </w:rPr>
-              <w:instrText xml:space="preserve"> PAGEREF _Toc183937008 \h </w:instrText>
+              <w:instrText xml:space="preserve"> PAGEREF _Toc184323238 \h </w:instrText>
             </w:r>
             <w:r>
               <w:rPr>
@@ -935,7 +936,7 @@
               <w14:ligatures w14:val="standardContextual"/>
             </w:rPr>
           </w:pPr>
-          <w:hyperlink w:anchor="_Toc183937009" w:history="1">
+          <w:hyperlink w:anchor="_Toc184323239" w:history="1">
             <w:r>
               <w:rPr>
                 <w:rStyle w:val="Hyperlink"/>
@@ -965,7 +966,7 @@
                 <w:noProof/>
                 <w:webHidden/>
               </w:rPr>
-              <w:instrText xml:space="preserve"> PAGEREF _Toc183937009 \h </w:instrText>
+              <w:instrText xml:space="preserve"> PAGEREF _Toc184323239 \h </w:instrText>
             </w:r>
             <w:r>
               <w:rPr>
@@ -1012,7 +1013,7 @@
               <w14:ligatures w14:val="standardContextual"/>
             </w:rPr>
           </w:pPr>
-          <w:hyperlink w:anchor="_Toc183937010" w:history="1">
+          <w:hyperlink w:anchor="_Toc184323240" w:history="1">
             <w:r>
               <w:rPr>
                 <w:rStyle w:val="Hyperlink"/>
@@ -1042,7 +1043,7 @@
                 <w:noProof/>
                 <w:webHidden/>
               </w:rPr>
-              <w:instrText xml:space="preserve"> PAGEREF _Toc183937010 \h </w:instrText>
+              <w:instrText xml:space="preserve"> PAGEREF _Toc184323240 \h </w:instrText>
             </w:r>
             <w:r>
               <w:rPr>
@@ -1090,7 +1091,7 @@
               <w14:ligatures w14:val="standardContextual"/>
             </w:rPr>
           </w:pPr>
-          <w:hyperlink w:anchor="_Toc183937011" w:history="1">
+          <w:hyperlink w:anchor="_Toc184323241" w:history="1">
             <w:r>
               <w:rPr>
                 <w:rStyle w:val="Hyperlink"/>
@@ -1120,7 +1121,7 @@
                 <w:noProof/>
                 <w:webHidden/>
               </w:rPr>
-              <w:instrText xml:space="preserve"> PAGEREF _Toc183937011 \h </w:instrText>
+              <w:instrText xml:space="preserve"> PAGEREF _Toc184323241 \h </w:instrText>
             </w:r>
             <w:r>
               <w:rPr>
@@ -1167,7 +1168,7 @@
               <w14:ligatures w14:val="standardContextual"/>
             </w:rPr>
           </w:pPr>
-          <w:hyperlink w:anchor="_Toc183937012" w:history="1">
+          <w:hyperlink w:anchor="_Toc184323242" w:history="1">
             <w:r>
               <w:rPr>
                 <w:rStyle w:val="Hyperlink"/>
@@ -1197,7 +1198,7 @@
                 <w:noProof/>
                 <w:webHidden/>
               </w:rPr>
-              <w:instrText xml:space="preserve"> PAGEREF _Toc183937012 \h </w:instrText>
+              <w:instrText xml:space="preserve"> PAGEREF _Toc184323242 \h </w:instrText>
             </w:r>
             <w:r>
               <w:rPr>
@@ -1230,14 +1231,318 @@
         </w:p>
         <w:p>
           <w:pPr>
+            <w:pStyle w:val="TOC1"/>
+            <w:tabs>
+              <w:tab w:val="right" w:leader="underscore" w:pos="9016"/>
+            </w:tabs>
             <w:rPr>
-              <w:rFonts w:ascii="Aptos" w:hAnsi="Aptos"/>
+              <w:rFonts w:eastAsiaTheme="minorEastAsia"/>
+              <w:noProof/>
+              <w:color w:val="auto"/>
+              <w:kern w:val="2"/>
+              <w:sz w:val="24"/>
+              <w:szCs w:val="24"/>
+              <w:lang w:eastAsia="en-IE"/>
+              <w14:ligatures w14:val="standardContextual"/>
             </w:rPr>
           </w:pPr>
+          <w:hyperlink w:anchor="_Toc184323243" w:history="1">
+            <w:r>
+              <w:rPr>
+                <w:rStyle w:val="Hyperlink"/>
+                <w:rFonts w:ascii="Aptos" w:hAnsi="Aptos" w:cs="Arial"/>
+                <w:b/>
+                <w:bCs/>
+                <w:noProof/>
+              </w:rPr>
+              <w:t>Graph Implementation</w:t>
+            </w:r>
+            <w:r>
+              <w:rPr>
+                <w:noProof/>
+                <w:webHidden/>
+              </w:rPr>
+              <w:tab/>
+            </w:r>
+            <w:r>
+              <w:rPr>
+                <w:noProof/>
+                <w:webHidden/>
+              </w:rPr>
+              <w:fldChar w:fldCharType="begin"/>
+            </w:r>
+            <w:r>
+              <w:rPr>
+                <w:noProof/>
+                <w:webHidden/>
+              </w:rPr>
+              <w:instrText xml:space="preserve"> PAGEREF _Toc184323243 \h </w:instrText>
+            </w:r>
+            <w:r>
+              <w:rPr>
+                <w:noProof/>
+                <w:webHidden/>
+              </w:rPr>
+            </w:r>
+            <w:r>
+              <w:rPr>
+                <w:noProof/>
+                <w:webHidden/>
+              </w:rPr>
+              <w:fldChar w:fldCharType="separate"/>
+            </w:r>
+            <w:r>
+              <w:rPr>
+                <w:noProof/>
+                <w:webHidden/>
+              </w:rPr>
+              <w:t>6</w:t>
+            </w:r>
+            <w:r>
+              <w:rPr>
+                <w:noProof/>
+                <w:webHidden/>
+              </w:rPr>
+              <w:fldChar w:fldCharType="end"/>
+            </w:r>
+          </w:hyperlink>
+        </w:p>
+        <w:p>
+          <w:pPr>
+            <w:pStyle w:val="TOC1"/>
+            <w:tabs>
+              <w:tab w:val="right" w:leader="underscore" w:pos="9016"/>
+            </w:tabs>
+            <w:rPr>
+              <w:rFonts w:eastAsiaTheme="minorEastAsia"/>
+              <w:noProof/>
+              <w:color w:val="auto"/>
+              <w:kern w:val="2"/>
+              <w:sz w:val="24"/>
+              <w:szCs w:val="24"/>
+              <w:lang w:eastAsia="en-IE"/>
+              <w14:ligatures w14:val="standardContextual"/>
+            </w:rPr>
+          </w:pPr>
+          <w:hyperlink w:anchor="_Toc184323244" w:history="1">
+            <w:r>
+              <w:rPr>
+                <w:rStyle w:val="Hyperlink"/>
+                <w:rFonts w:ascii="Aptos" w:hAnsi="Aptos" w:cs="Arial"/>
+                <w:b/>
+                <w:bCs/>
+                <w:noProof/>
+              </w:rPr>
+              <w:t>Pseudocode for Algorithms</w:t>
+            </w:r>
+            <w:r>
+              <w:rPr>
+                <w:noProof/>
+                <w:webHidden/>
+              </w:rPr>
+              <w:tab/>
+            </w:r>
+            <w:r>
+              <w:rPr>
+                <w:noProof/>
+                <w:webHidden/>
+              </w:rPr>
+              <w:fldChar w:fldCharType="begin"/>
+            </w:r>
+            <w:r>
+              <w:rPr>
+                <w:noProof/>
+                <w:webHidden/>
+              </w:rPr>
+              <w:instrText xml:space="preserve"> PAGEREF _Toc184323244 \h </w:instrText>
+            </w:r>
+            <w:r>
+              <w:rPr>
+                <w:noProof/>
+                <w:webHidden/>
+              </w:rPr>
+            </w:r>
+            <w:r>
+              <w:rPr>
+                <w:noProof/>
+                <w:webHidden/>
+              </w:rPr>
+              <w:fldChar w:fldCharType="separate"/>
+            </w:r>
+            <w:r>
+              <w:rPr>
+                <w:noProof/>
+                <w:webHidden/>
+              </w:rPr>
+              <w:t>7</w:t>
+            </w:r>
+            <w:r>
+              <w:rPr>
+                <w:noProof/>
+                <w:webHidden/>
+              </w:rPr>
+              <w:fldChar w:fldCharType="end"/>
+            </w:r>
+          </w:hyperlink>
+        </w:p>
+        <w:p>
+          <w:pPr>
+            <w:pStyle w:val="TOC1"/>
+            <w:tabs>
+              <w:tab w:val="right" w:leader="underscore" w:pos="9016"/>
+            </w:tabs>
+            <w:rPr>
+              <w:rFonts w:eastAsiaTheme="minorEastAsia"/>
+              <w:noProof/>
+              <w:color w:val="auto"/>
+              <w:kern w:val="2"/>
+              <w:sz w:val="24"/>
+              <w:szCs w:val="24"/>
+              <w:lang w:eastAsia="en-IE"/>
+              <w14:ligatures w14:val="standardContextual"/>
+            </w:rPr>
+          </w:pPr>
+          <w:hyperlink w:anchor="_Toc184323245" w:history="1">
+            <w:r>
+              <w:rPr>
+                <w:rStyle w:val="Hyperlink"/>
+                <w:rFonts w:ascii="Aptos" w:hAnsi="Aptos" w:cs="Arial"/>
+                <w:b/>
+                <w:bCs/>
+                <w:noProof/>
+              </w:rPr>
+              <w:t>Sample Output</w:t>
+            </w:r>
+            <w:r>
+              <w:rPr>
+                <w:noProof/>
+                <w:webHidden/>
+              </w:rPr>
+              <w:tab/>
+            </w:r>
+            <w:r>
+              <w:rPr>
+                <w:noProof/>
+                <w:webHidden/>
+              </w:rPr>
+              <w:fldChar w:fldCharType="begin"/>
+            </w:r>
+            <w:r>
+              <w:rPr>
+                <w:noProof/>
+                <w:webHidden/>
+              </w:rPr>
+              <w:instrText xml:space="preserve"> PAGEREF _Toc184323245 \h </w:instrText>
+            </w:r>
+            <w:r>
+              <w:rPr>
+                <w:noProof/>
+                <w:webHidden/>
+              </w:rPr>
+            </w:r>
+            <w:r>
+              <w:rPr>
+                <w:noProof/>
+                <w:webHidden/>
+              </w:rPr>
+              <w:fldChar w:fldCharType="separate"/>
+            </w:r>
+            <w:r>
+              <w:rPr>
+                <w:noProof/>
+                <w:webHidden/>
+              </w:rPr>
+              <w:t>9</w:t>
+            </w:r>
+            <w:r>
+              <w:rPr>
+                <w:noProof/>
+                <w:webHidden/>
+              </w:rPr>
+              <w:fldChar w:fldCharType="end"/>
+            </w:r>
+          </w:hyperlink>
+        </w:p>
+        <w:p>
+          <w:pPr>
+            <w:pStyle w:val="TOC1"/>
+            <w:tabs>
+              <w:tab w:val="right" w:leader="underscore" w:pos="9016"/>
+            </w:tabs>
+            <w:rPr>
+              <w:rFonts w:eastAsiaTheme="minorEastAsia"/>
+              <w:noProof/>
+              <w:color w:val="auto"/>
+              <w:kern w:val="2"/>
+              <w:sz w:val="24"/>
+              <w:szCs w:val="24"/>
+              <w:lang w:eastAsia="en-IE"/>
+              <w14:ligatures w14:val="standardContextual"/>
+            </w:rPr>
+          </w:pPr>
+          <w:hyperlink w:anchor="_Toc184323246" w:history="1">
+            <w:r>
+              <w:rPr>
+                <w:rStyle w:val="Hyperlink"/>
+                <w:rFonts w:ascii="Aptos" w:hAnsi="Aptos" w:cs="Arial"/>
+                <w:b/>
+                <w:bCs/>
+                <w:noProof/>
+              </w:rPr>
+              <w:t>Minimum Spanning Tree - Dijkstra’s Algorithm</w:t>
+            </w:r>
+            <w:r>
+              <w:rPr>
+                <w:noProof/>
+                <w:webHidden/>
+              </w:rPr>
+              <w:tab/>
+            </w:r>
+            <w:r>
+              <w:rPr>
+                <w:noProof/>
+                <w:webHidden/>
+              </w:rPr>
+              <w:fldChar w:fldCharType="begin"/>
+            </w:r>
+            <w:r>
+              <w:rPr>
+                <w:noProof/>
+                <w:webHidden/>
+              </w:rPr>
+              <w:instrText xml:space="preserve"> PAGEREF _Toc184323246 \h </w:instrText>
+            </w:r>
+            <w:r>
+              <w:rPr>
+                <w:noProof/>
+                <w:webHidden/>
+              </w:rPr>
+            </w:r>
+            <w:r>
+              <w:rPr>
+                <w:noProof/>
+                <w:webHidden/>
+              </w:rPr>
+              <w:fldChar w:fldCharType="separate"/>
+            </w:r>
+            <w:r>
+              <w:rPr>
+                <w:noProof/>
+                <w:webHidden/>
+              </w:rPr>
+              <w:t>10</w:t>
+            </w:r>
+            <w:r>
+              <w:rPr>
+                <w:noProof/>
+                <w:webHidden/>
+              </w:rPr>
+              <w:fldChar w:fldCharType="end"/>
+            </w:r>
+          </w:hyperlink>
           <w:r>
             <w:rPr>
               <w:rFonts w:ascii="Aptos" w:hAnsi="Aptos"/>
-              <w:color w:val="000000" w:themeColor="text1"/>
             </w:rPr>
             <w:fldChar w:fldCharType="end"/>
           </w:r>
@@ -1278,7 +1583,7 @@
           <w:szCs w:val="28"/>
         </w:rPr>
       </w:pPr>
-      <w:bookmarkStart w:id="0" w:name="_Toc183937006"/>
+      <w:bookmarkStart w:id="0" w:name="_Toc184323236"/>
       <w:r>
         <w:rPr>
           <w:rFonts w:ascii="Aptos" w:hAnsi="Aptos" w:cs="Arial"/>
@@ -1347,7 +1652,7 @@
           <w:szCs w:val="28"/>
         </w:rPr>
       </w:pPr>
-      <w:bookmarkStart w:id="1" w:name="_Toc183937007"/>
+      <w:bookmarkStart w:id="1" w:name="_Toc184323237"/>
       <w:r>
         <w:rPr>
           <w:rFonts w:ascii="Aptos" w:hAnsi="Aptos" w:cs="Arial"/>
@@ -1375,7 +1680,7 @@
           <w:szCs w:val="24"/>
         </w:rPr>
       </w:pPr>
-      <w:bookmarkStart w:id="2" w:name="_Toc183937008"/>
+      <w:bookmarkStart w:id="2" w:name="_Toc184323238"/>
       <w:r>
         <w:rPr>
           <w:rFonts w:ascii="Aptos" w:hAnsi="Aptos" w:cs="Arial"/>
@@ -1427,7 +1732,7 @@
           <w:szCs w:val="24"/>
         </w:rPr>
       </w:pPr>
-      <w:bookmarkStart w:id="3" w:name="_Toc183937009"/>
+      <w:bookmarkStart w:id="3" w:name="_Toc184323239"/>
       <w:r>
         <w:rPr>
           <w:rFonts w:ascii="Aptos" w:hAnsi="Aptos" w:cs="Arial"/>
@@ -1534,7 +1839,7 @@
           <w:szCs w:val="24"/>
         </w:rPr>
       </w:pPr>
-      <w:bookmarkStart w:id="4" w:name="_Toc183937010"/>
+      <w:bookmarkStart w:id="4" w:name="_Toc184323240"/>
       <w:r>
         <w:rPr>
           <w:rFonts w:ascii="Aptos" w:hAnsi="Aptos" w:cs="Arial"/>
@@ -2399,7 +2704,7 @@
           <w:szCs w:val="28"/>
         </w:rPr>
       </w:pPr>
-      <w:bookmarkStart w:id="5" w:name="_Toc183937011"/>
+      <w:bookmarkStart w:id="5" w:name="_Toc184323241"/>
       <w:r>
         <w:rPr>
           <w:rFonts w:ascii="Aptos" w:hAnsi="Aptos" w:cs="Arial"/>
@@ -2432,7 +2737,7 @@
           <w:szCs w:val="28"/>
         </w:rPr>
         <w:drawing>
-          <wp:anchor distT="0" distB="0" distL="114300" distR="114300" simplePos="0" relativeHeight="251670528" behindDoc="1" locked="0" layoutInCell="1" allowOverlap="1" wp14:anchorId="00B26A37" wp14:editId="5EB90D0C">
+          <wp:anchor distT="0" distB="0" distL="114300" distR="114300" simplePos="0" relativeHeight="251670528" behindDoc="1" locked="0" layoutInCell="1" allowOverlap="1" wp14:anchorId="00B26A37" wp14:editId="2F2C5800">
             <wp:simplePos x="0" y="0"/>
             <wp:positionH relativeFrom="column">
               <wp:posOffset>-914730</wp:posOffset>
@@ -2552,7 +2857,7 @@
           <w:szCs w:val="24"/>
         </w:rPr>
       </w:pPr>
-      <w:bookmarkStart w:id="6" w:name="_Toc183937012"/>
+      <w:bookmarkStart w:id="6" w:name="_Toc184323242"/>
       <w:r>
         <w:rPr>
           <w:rFonts w:ascii="Aptos" w:hAnsi="Aptos" w:cs="Arial"/>
@@ -2983,6 +3288,7 @@
     </w:p>
     <w:p>
       <w:pPr>
+        <w:pStyle w:val="Heading1"/>
         <w:rPr>
           <w:rFonts w:ascii="Aptos" w:hAnsi="Aptos" w:cs="Arial"/>
           <w:b/>
@@ -2991,6 +3297,7 @@
           <w:szCs w:val="24"/>
         </w:rPr>
       </w:pPr>
+      <w:bookmarkStart w:id="7" w:name="_Toc184323243"/>
       <w:r>
         <w:rPr>
           <w:rFonts w:ascii="Aptos" w:hAnsi="Aptos" w:cs="Arial"/>
@@ -3014,6 +3321,7 @@
         </w:rPr>
         <w:t>Implementation</w:t>
       </w:r>
+      <w:bookmarkEnd w:id="7"/>
       <w:r>
         <w:rPr>
           <w:rFonts w:ascii="Aptos" w:hAnsi="Aptos" w:cs="Arial"/>
@@ -4607,41 +4915,7 @@
     </w:p>
     <w:p>
       <w:pPr>
-        <w:rPr>
-          <w:rFonts w:ascii="Aptos" w:hAnsi="Aptos" w:cs="Arial"/>
-          <w:sz w:val="24"/>
-          <w:szCs w:val="24"/>
-        </w:rPr>
-      </w:pPr>
-    </w:p>
-    <w:p>
-      <w:pPr>
-        <w:rPr>
-          <w:rFonts w:ascii="Aptos" w:hAnsi="Aptos" w:cs="Arial"/>
-          <w:sz w:val="24"/>
-          <w:szCs w:val="24"/>
-        </w:rPr>
-      </w:pPr>
-      <w:r>
-        <w:rPr>
-          <w:rFonts w:ascii="Aptos" w:hAnsi="Aptos" w:cs="Arial"/>
-          <w:sz w:val="24"/>
-          <w:szCs w:val="24"/>
-        </w:rPr>
-        <w:br w:type="page"/>
-      </w:r>
-    </w:p>
-    <w:p>
-      <w:pPr>
-        <w:rPr>
-          <w:rFonts w:ascii="Aptos" w:hAnsi="Aptos" w:cs="Arial"/>
-          <w:b/>
-          <w:bCs/>
-          <w:sz w:val="24"/>
-          <w:szCs w:val="24"/>
-        </w:rPr>
-      </w:pPr>
-      <w:r>
+        <w:pStyle w:val="Heading1"/>
         <w:rPr>
           <w:rFonts w:ascii="Aptos" w:hAnsi="Aptos" w:cs="Arial"/>
           <w:b/>
@@ -4650,8 +4924,71 @@
           <w:sz w:val="28"/>
           <w:szCs w:val="28"/>
         </w:rPr>
-        <w:lastRenderedPageBreak/>
-        <w:t>Sample Output</w:t>
+      </w:pPr>
+      <w:bookmarkStart w:id="8" w:name="_Toc184323244"/>
+      <w:r>
+        <w:rPr>
+          <w:rFonts w:ascii="Aptos" w:hAnsi="Aptos" w:cs="Arial"/>
+          <w:b/>
+          <w:bCs/>
+          <w:color w:val="000000" w:themeColor="text1"/>
+          <w:sz w:val="28"/>
+          <w:szCs w:val="28"/>
+        </w:rPr>
+        <w:t>Pseudocode for Algorithms</w:t>
+      </w:r>
+      <w:bookmarkEnd w:id="8"/>
+    </w:p>
+    <w:p>
+      <w:pPr>
+        <w:rPr>
+          <w:rFonts w:ascii="Aptos" w:hAnsi="Aptos" w:cs="Arial"/>
+          <w:sz w:val="24"/>
+          <w:szCs w:val="24"/>
+        </w:rPr>
+      </w:pPr>
+      <w:r>
+        <w:rPr>
+          <w:rFonts w:ascii="Aptos" w:hAnsi="Aptos" w:cs="Arial"/>
+          <w:noProof/>
+          <w:sz w:val="24"/>
+          <w:szCs w:val="24"/>
+        </w:rPr>
+        <w:drawing>
+          <wp:inline distT="0" distB="0" distL="0" distR="0" wp14:anchorId="5E2D4629" wp14:editId="50550B5B">
+            <wp:extent cx="5731510" cy="4100195"/>
+            <wp:effectExtent l="0" t="0" r="2540" b="0"/>
+            <wp:docPr id="1572913997" name="Picture 1" descr="A computer screen shot of a program code&#10;&#10;Description automatically generated"/>
+            <wp:cNvGraphicFramePr>
+              <a:graphicFrameLocks xmlns:a="http://schemas.openxmlformats.org/drawingml/2006/main" noChangeAspect="1"/>
+            </wp:cNvGraphicFramePr>
+            <a:graphic xmlns:a="http://schemas.openxmlformats.org/drawingml/2006/main">
+              <a:graphicData uri="http://schemas.openxmlformats.org/drawingml/2006/picture">
+                <pic:pic xmlns:pic="http://schemas.openxmlformats.org/drawingml/2006/picture">
+                  <pic:nvPicPr>
+                    <pic:cNvPr id="1572913997" name="Picture 1" descr="A computer screen shot of a program code&#10;&#10;Description automatically generated"/>
+                    <pic:cNvPicPr/>
+                  </pic:nvPicPr>
+                  <pic:blipFill>
+                    <a:blip r:embed="rId17"/>
+                    <a:stretch>
+                      <a:fillRect/>
+                    </a:stretch>
+                  </pic:blipFill>
+                  <pic:spPr>
+                    <a:xfrm>
+                      <a:off x="0" y="0"/>
+                      <a:ext cx="5731510" cy="4100195"/>
+                    </a:xfrm>
+                    <a:prstGeom prst="rect">
+                      <a:avLst/>
+                    </a:prstGeom>
+                  </pic:spPr>
+                </pic:pic>
+              </a:graphicData>
+            </a:graphic>
+          </wp:inline>
+        </w:drawing>
       </w:r>
     </w:p>
     <w:p>
@@ -4665,6 +5002,110 @@
       <w:r>
         <w:rPr>
           <w:rFonts w:ascii="Aptos" w:hAnsi="Aptos" w:cs="Arial"/>
+          <w:sz w:val="24"/>
+          <w:szCs w:val="24"/>
+        </w:rPr>
+        <w:br w:type="page"/>
+      </w:r>
+      <w:r>
+        <w:rPr>
+          <w:rFonts w:ascii="Aptos" w:hAnsi="Aptos" w:cs="Arial"/>
+          <w:noProof/>
+          <w:sz w:val="24"/>
+          <w:szCs w:val="24"/>
+        </w:rPr>
+        <w:lastRenderedPageBreak/>
+        <w:drawing>
+          <wp:inline distT="0" distB="0" distL="0" distR="0" wp14:anchorId="4CB560D2" wp14:editId="45A90593">
+            <wp:extent cx="5731510" cy="6050280"/>
+            <wp:effectExtent l="0" t="0" r="2540" b="7620"/>
+            <wp:docPr id="70275921" name="Picture 1" descr="A screenshot of a computer program&#10;&#10;Description automatically generated"/>
+            <wp:cNvGraphicFramePr>
+              <a:graphicFrameLocks xmlns:a="http://schemas.openxmlformats.org/drawingml/2006/main" noChangeAspect="1"/>
+            </wp:cNvGraphicFramePr>
+            <a:graphic xmlns:a="http://schemas.openxmlformats.org/drawingml/2006/main">
+              <a:graphicData uri="http://schemas.openxmlformats.org/drawingml/2006/picture">
+                <pic:pic xmlns:pic="http://schemas.openxmlformats.org/drawingml/2006/picture">
+                  <pic:nvPicPr>
+                    <pic:cNvPr id="70275921" name="Picture 1" descr="A screenshot of a computer program&#10;&#10;Description automatically generated"/>
+                    <pic:cNvPicPr/>
+                  </pic:nvPicPr>
+                  <pic:blipFill>
+                    <a:blip r:embed="rId18"/>
+                    <a:stretch>
+                      <a:fillRect/>
+                    </a:stretch>
+                  </pic:blipFill>
+                  <pic:spPr>
+                    <a:xfrm>
+                      <a:off x="0" y="0"/>
+                      <a:ext cx="5731510" cy="6050280"/>
+                    </a:xfrm>
+                    <a:prstGeom prst="rect">
+                      <a:avLst/>
+                    </a:prstGeom>
+                  </pic:spPr>
+                </pic:pic>
+              </a:graphicData>
+            </a:graphic>
+          </wp:inline>
+        </w:drawing>
+      </w:r>
+      <w:r>
+        <w:rPr>
+          <w:rFonts w:ascii="Aptos" w:hAnsi="Aptos" w:cs="Arial"/>
+          <w:sz w:val="24"/>
+          <w:szCs w:val="24"/>
+        </w:rPr>
+        <w:br w:type="page"/>
+      </w:r>
+    </w:p>
+    <w:p>
+      <w:pPr>
+        <w:rPr>
+          <w:rFonts w:ascii="Aptos" w:hAnsi="Aptos" w:cs="Arial"/>
+          <w:sz w:val="24"/>
+          <w:szCs w:val="24"/>
+        </w:rPr>
+      </w:pPr>
+    </w:p>
+    <w:p>
+      <w:pPr>
+        <w:pStyle w:val="Heading1"/>
+        <w:rPr>
+          <w:rFonts w:ascii="Aptos" w:hAnsi="Aptos" w:cs="Arial"/>
+          <w:b/>
+          <w:bCs/>
+          <w:sz w:val="24"/>
+          <w:szCs w:val="24"/>
+        </w:rPr>
+      </w:pPr>
+      <w:bookmarkStart w:id="9" w:name="_Toc184323245"/>
+      <w:r>
+        <w:rPr>
+          <w:rFonts w:ascii="Aptos" w:hAnsi="Aptos" w:cs="Arial"/>
+          <w:b/>
+          <w:bCs/>
+          <w:color w:val="000000" w:themeColor="text1"/>
+          <w:sz w:val="28"/>
+          <w:szCs w:val="28"/>
+        </w:rPr>
+        <w:t>Sample Output</w:t>
+      </w:r>
+      <w:bookmarkEnd w:id="9"/>
+    </w:p>
+    <w:p>
+      <w:pPr>
+        <w:rPr>
+          <w:rFonts w:ascii="Aptos" w:hAnsi="Aptos" w:cs="Arial"/>
+          <w:sz w:val="24"/>
+          <w:szCs w:val="24"/>
+        </w:rPr>
+      </w:pPr>
+      <w:r>
+        <w:rPr>
+          <w:rFonts w:ascii="Aptos" w:hAnsi="Aptos" w:cs="Arial"/>
+          <w:noProof/>
           <w:sz w:val="24"/>
           <w:szCs w:val="24"/>
         </w:rPr>
@@ -4684,7 +5125,7 @@
                     <pic:cNvPicPr/>
                   </pic:nvPicPr>
                   <pic:blipFill>
-                    <a:blip r:embed="rId17"/>
+                    <a:blip r:embed="rId19"/>
                     <a:stretch>
                       <a:fillRect/>
                     </a:stretch>
@@ -4751,6 +5192,7 @@
     </w:p>
     <w:p>
       <w:pPr>
+        <w:pStyle w:val="Heading1"/>
         <w:rPr>
           <w:rFonts w:ascii="Aptos" w:hAnsi="Aptos" w:cs="Arial"/>
           <w:b/>
@@ -4772,6 +5214,7 @@
         <w:lastRenderedPageBreak/>
         <w:t xml:space="preserve"> </w:t>
       </w:r>
+      <w:bookmarkStart w:id="10" w:name="_Toc184323246"/>
       <w:r>
         <w:rPr>
           <w:rFonts w:ascii="Aptos" w:hAnsi="Aptos" w:cs="Arial"/>
@@ -4794,6 +5237,7 @@
         </w:rPr>
         <w:t>Dijkstra’s Algorithm</w:t>
       </w:r>
+      <w:bookmarkEnd w:id="10"/>
     </w:p>
     <w:tbl>
       <w:tblPr>
@@ -6486,7 +6930,9 @@
           <w:lang w:eastAsia="en-IE"/>
         </w:rPr>
       </w:pPr>
-      <w:bookmarkStart w:id="7" w:name="_Toc183937013"/>
+      <w:bookmarkStart w:id="11" w:name="_Toc183937013"/>
+      <w:bookmarkStart w:id="12" w:name="_Toc184323115"/>
+      <w:bookmarkStart w:id="13" w:name="_Toc184323247"/>
       <w:r>
         <w:rPr>
           <w:rFonts w:ascii="Verdana" w:eastAsia="Times New Roman" w:hAnsi="Verdana" w:cstheme="minorHAnsi"/>
@@ -6510,7 +6956,9 @@
         </w:rPr>
         <w:t xml:space="preserve"> Document</w:t>
       </w:r>
-      <w:bookmarkEnd w:id="7"/>
+      <w:bookmarkEnd w:id="11"/>
+      <w:bookmarkEnd w:id="12"/>
+      <w:bookmarkEnd w:id="13"/>
     </w:p>
     <w:p>
       <w:pPr>
@@ -6623,7 +7071,7 @@
                 <wp:cNvGraphicFramePr/>
                 <a:graphic xmlns:a="http://schemas.openxmlformats.org/drawingml/2006/main">
                   <a:graphicData uri="http://schemas.microsoft.com/office/word/2010/wordprocessingInk">
-                    <w14:contentPart bwMode="auto" r:id="rId18">
+                    <w14:contentPart bwMode="auto" r:id="rId20">
                       <w14:nvContentPartPr>
                         <w14:cNvContentPartPr/>
                       </w14:nvContentPartPr>
@@ -6659,7 +7107,7 @@
                 <o:lock v:ext="edit" aspectratio="t"/>
               </v:shapetype>
               <v:shape id="Ink 8" o:spid="_x0000_s1026" type="#_x0000_t75" style="position:absolute;margin-left:-31.15pt;margin-top:581.2pt;width:29.5pt;height:31.35pt;z-index:251676672;visibility:visible;mso-wrap-style:square;mso-wrap-distance-left:9pt;mso-wrap-distance-top:0;mso-wrap-distance-right:9pt;mso-wrap-distance-bottom:0;mso-position-horizontal:absolute;mso-position-horizontal-relative:text;mso-position-vertical:absolute;mso-position-vertical-relative:text" o:gfxdata="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">
-                <v:imagedata r:id="rId19" o:title=""/>
+                <v:imagedata r:id="rId21" o:title=""/>
               </v:shape>
             </w:pict>
           </mc:Fallback>
@@ -6711,7 +7159,9 @@
                 <w:lang w:eastAsia="en-IE"/>
               </w:rPr>
             </w:pPr>
-            <w:bookmarkStart w:id="8" w:name="_Toc183937014"/>
+            <w:bookmarkStart w:id="14" w:name="_Toc183937014"/>
+            <w:bookmarkStart w:id="15" w:name="_Toc184323116"/>
+            <w:bookmarkStart w:id="16" w:name="_Toc184323248"/>
             <w:r>
               <w:rPr>
                 <w:rFonts w:ascii="Verdana" w:eastAsia="Times New Roman" w:hAnsi="Verdana" w:cstheme="minorHAnsi"/>
@@ -6722,7 +7172,9 @@
               </w:rPr>
               <w:t>Acknowledge</w:t>
             </w:r>
-            <w:bookmarkEnd w:id="8"/>
+            <w:bookmarkEnd w:id="14"/>
+            <w:bookmarkEnd w:id="15"/>
+            <w:bookmarkEnd w:id="16"/>
           </w:p>
           <w:p>
             <w:pPr>
@@ -6761,7 +7213,7 @@
                       <wp:cNvGraphicFramePr/>
                       <a:graphic xmlns:a="http://schemas.openxmlformats.org/drawingml/2006/main">
                         <a:graphicData uri="http://schemas.microsoft.com/office/word/2010/wordprocessingInk">
-                          <w14:contentPart bwMode="auto" r:id="rId20">
+                          <w14:contentPart bwMode="auto" r:id="rId22">
                             <w14:nvContentPartPr>
                               <w14:cNvContentPartPr/>
                             </w14:nvContentPartPr>
@@ -6778,7 +7230,7 @@
                 <mc:Fallback>
                   <w:pict>
                     <v:shape w14:anchorId="6D358AC6" id="Ink 5" o:spid="_x0000_s1026" type="#_x0000_t75" style="position:absolute;margin-left:-.6pt;margin-top:-1.2pt;width:22.25pt;height:21.05pt;z-index:251673600;visibility:visible;mso-wrap-style:square;mso-wrap-distance-left:9pt;mso-wrap-distance-top:0;mso-wrap-distance-right:9pt;mso-wrap-distance-bottom:0;mso-position-horizontal:absolute;mso-position-horizontal-relative:text;mso-position-vertical:absolute;mso-position-vertical-relative:text" o:gfxdata="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">
-                      <v:imagedata r:id="rId21" o:title=""/>
+                      <v:imagedata r:id="rId23" o:title=""/>
                     </v:shape>
                   </w:pict>
                 </mc:Fallback>
@@ -6792,7 +7244,7 @@
                 <w:lang w:eastAsia="en-IE"/>
               </w:rPr>
               <w:drawing>
-                <wp:inline distT="0" distB="0" distL="0" distR="0" wp14:anchorId="1888B649" wp14:editId="5CC3CDBF">
+                <wp:inline distT="0" distB="0" distL="0" distR="0" wp14:anchorId="1888B649" wp14:editId="29369CDB">
                   <wp:extent cx="201930" cy="201930"/>
                   <wp:effectExtent l="0" t="0" r="7620" b="7620"/>
                   <wp:docPr id="19548312" name="Picture 2" descr="unchecked"/>
@@ -6809,7 +7261,7 @@
                           </pic:cNvPicPr>
                         </pic:nvPicPr>
                         <pic:blipFill>
-                          <a:blip r:embed="rId22" cstate="print">
+                          <a:blip r:embed="rId24" cstate="print">
                             <a:extLst>
                               <a:ext uri="{28A0092B-C50C-407E-A947-70E740481C1C}">
                                 <a14:useLocalDpi xmlns:a14="http://schemas.microsoft.com/office/drawing/2010/main" val="0"/>
@@ -6907,7 +7359,7 @@
                 <w:lang w:eastAsia="en-IE"/>
               </w:rPr>
               <w:drawing>
-                <wp:inline distT="0" distB="0" distL="0" distR="0" wp14:anchorId="70B31C2E" wp14:editId="6DE7480B">
+                <wp:inline distT="0" distB="0" distL="0" distR="0" wp14:anchorId="70B31C2E" wp14:editId="5BF03538">
                   <wp:extent cx="200025" cy="200025"/>
                   <wp:effectExtent l="0" t="0" r="9525" b="9525"/>
                   <wp:docPr id="2046279194" name="Picture 3" descr="unchecked"/>
@@ -6924,7 +7376,7 @@
                           </pic:cNvPicPr>
                         </pic:nvPicPr>
                         <pic:blipFill>
-                          <a:blip r:embed="rId22" cstate="print">
+                          <a:blip r:embed="rId24" cstate="print">
                             <a:extLst>
                               <a:ext uri="{28A0092B-C50C-407E-A947-70E740481C1C}">
                                 <a14:useLocalDpi xmlns:a14="http://schemas.microsoft.com/office/drawing/2010/main" val="0"/>
@@ -6982,7 +7434,7 @@
                 <w:lang w:eastAsia="en-IE"/>
               </w:rPr>
               <w:drawing>
-                <wp:inline distT="0" distB="0" distL="0" distR="0" wp14:anchorId="7F838A4A" wp14:editId="0DA429E1">
+                <wp:inline distT="0" distB="0" distL="0" distR="0" wp14:anchorId="7F838A4A" wp14:editId="00767842">
                   <wp:extent cx="238125" cy="238125"/>
                   <wp:effectExtent l="0" t="0" r="9525" b="9525"/>
                   <wp:docPr id="1433917666" name="Picture 2" descr="unchecked"/>
@@ -6999,7 +7451,7 @@
                           </pic:cNvPicPr>
                         </pic:nvPicPr>
                         <pic:blipFill>
-                          <a:blip r:embed="rId22" cstate="print">
+                          <a:blip r:embed="rId24" cstate="print">
                             <a:extLst>
                               <a:ext uri="{28A0092B-C50C-407E-A947-70E740481C1C}">
                                 <a14:useLocalDpi xmlns:a14="http://schemas.microsoft.com/office/drawing/2010/main" val="0"/>
@@ -7086,7 +7538,9 @@
                 <w:lang w:eastAsia="en-IE"/>
               </w:rPr>
             </w:pPr>
-            <w:bookmarkStart w:id="9" w:name="_Toc183937015"/>
+            <w:bookmarkStart w:id="17" w:name="_Toc183937015"/>
+            <w:bookmarkStart w:id="18" w:name="_Toc184323117"/>
+            <w:bookmarkStart w:id="19" w:name="_Toc184323249"/>
             <w:r>
               <w:rPr>
                 <w:rFonts w:ascii="Verdana" w:eastAsia="Times New Roman" w:hAnsi="Verdana" w:cstheme="minorHAnsi"/>
@@ -7097,7 +7551,9 @@
               </w:rPr>
               <w:t>Describe</w:t>
             </w:r>
-            <w:bookmarkEnd w:id="9"/>
+            <w:bookmarkEnd w:id="17"/>
+            <w:bookmarkEnd w:id="18"/>
+            <w:bookmarkEnd w:id="19"/>
           </w:p>
           <w:p>
             <w:pPr>
@@ -7251,7 +7707,9 @@
                       <w:lang w:eastAsia="en-IE"/>
                     </w:rPr>
                   </w:pPr>
-                  <w:bookmarkStart w:id="10" w:name="_Toc183937016"/>
+                  <w:bookmarkStart w:id="20" w:name="_Toc183937016"/>
+                  <w:bookmarkStart w:id="21" w:name="_Toc184323118"/>
+                  <w:bookmarkStart w:id="22" w:name="_Toc184323250"/>
                   <w:r>
                     <w:rPr>
                       <w:rFonts w:ascii="Verdana" w:eastAsia="Times New Roman" w:hAnsi="Verdana" w:cstheme="minorHAnsi"/>
@@ -7260,7 +7718,9 @@
                     </w:rPr>
                     <w:t>Summary:</w:t>
                   </w:r>
-                  <w:bookmarkEnd w:id="10"/>
+                  <w:bookmarkEnd w:id="20"/>
+                  <w:bookmarkEnd w:id="21"/>
+                  <w:bookmarkEnd w:id="22"/>
                 </w:p>
               </w:tc>
             </w:tr>
@@ -7309,7 +7769,9 @@
                 <w:lang w:eastAsia="en-IE"/>
               </w:rPr>
             </w:pPr>
-            <w:bookmarkStart w:id="11" w:name="_Toc183937017"/>
+            <w:bookmarkStart w:id="23" w:name="_Toc183937017"/>
+            <w:bookmarkStart w:id="24" w:name="_Toc184323119"/>
+            <w:bookmarkStart w:id="25" w:name="_Toc184323251"/>
             <w:r>
               <w:rPr>
                 <w:rFonts w:ascii="Verdana" w:eastAsia="Times New Roman" w:hAnsi="Verdana" w:cstheme="minorHAnsi"/>
@@ -7320,7 +7782,9 @@
               </w:rPr>
               <w:t>Evidence</w:t>
             </w:r>
-            <w:bookmarkEnd w:id="11"/>
+            <w:bookmarkEnd w:id="23"/>
+            <w:bookmarkEnd w:id="24"/>
+            <w:bookmarkEnd w:id="25"/>
           </w:p>
           <w:p>
             <w:pPr>
@@ -7486,7 +7950,9 @@
                 <w:lang w:eastAsia="en-IE"/>
               </w:rPr>
             </w:pPr>
-            <w:bookmarkStart w:id="12" w:name="_Toc183937018"/>
+            <w:bookmarkStart w:id="26" w:name="_Toc183937018"/>
+            <w:bookmarkStart w:id="27" w:name="_Toc184323120"/>
+            <w:bookmarkStart w:id="28" w:name="_Toc184323252"/>
             <w:r>
               <w:rPr>
                 <w:rFonts w:ascii="Verdana" w:eastAsia="Times New Roman" w:hAnsi="Verdana" w:cstheme="minorHAnsi"/>
@@ -7497,7 +7963,9 @@
               </w:rPr>
               <w:t>Declaration</w:t>
             </w:r>
-            <w:bookmarkEnd w:id="12"/>
+            <w:bookmarkEnd w:id="26"/>
+            <w:bookmarkEnd w:id="27"/>
+            <w:bookmarkEnd w:id="28"/>
           </w:p>
           <w:p>
             <w:pPr>
@@ -7517,7 +7985,7 @@
                 <w:lang w:eastAsia="en-IE"/>
               </w:rPr>
               <w:drawing>
-                <wp:inline distT="0" distB="0" distL="0" distR="0" wp14:anchorId="35C8C529" wp14:editId="0DD05D9E">
+                <wp:inline distT="0" distB="0" distL="0" distR="0" wp14:anchorId="35C8C529" wp14:editId="61792B14">
                   <wp:extent cx="238125" cy="238125"/>
                   <wp:effectExtent l="0" t="0" r="9525" b="9525"/>
                   <wp:docPr id="1868215964" name="Picture 1" descr="unchecked"/>
@@ -7534,7 +8002,7 @@
                           </pic:cNvPicPr>
                         </pic:nvPicPr>
                         <pic:blipFill>
-                          <a:blip r:embed="rId22" cstate="print">
+                          <a:blip r:embed="rId24" cstate="print">
                             <a:extLst>
                               <a:ext uri="{28A0092B-C50C-407E-A947-70E740481C1C}">
                                 <a14:useLocalDpi xmlns:a14="http://schemas.microsoft.com/office/drawing/2010/main" val="0"/>

</xml_diff>

<commit_message>
Added Darius' work and fixed some formatting errors
</commit_message>
<xml_diff>
--- a/CA 3 Report - Mark Lambert Darius Herdes.docx
+++ b/CA 3 Report - Mark Lambert Darius Herdes.docx
@@ -689,22 +689,28 @@
           <w:r>
             <w:rPr>
               <w:rFonts w:ascii="Aptos" w:hAnsi="Aptos"/>
+              <w:sz w:val="24"/>
+              <w:szCs w:val="24"/>
             </w:rPr>
             <w:fldChar w:fldCharType="begin"/>
           </w:r>
           <w:r>
             <w:rPr>
               <w:rFonts w:ascii="Aptos" w:hAnsi="Aptos"/>
+              <w:sz w:val="24"/>
+              <w:szCs w:val="24"/>
             </w:rPr>
             <w:instrText xml:space="preserve"> TOC \o "1-3" \h \z \u </w:instrText>
           </w:r>
           <w:r>
             <w:rPr>
               <w:rFonts w:ascii="Aptos" w:hAnsi="Aptos"/>
+              <w:sz w:val="24"/>
+              <w:szCs w:val="24"/>
             </w:rPr>
             <w:fldChar w:fldCharType="separate"/>
           </w:r>
-          <w:hyperlink w:anchor="_Toc184651444" w:history="1">
+          <w:hyperlink w:anchor="_Toc184654833" w:history="1">
             <w:r>
               <w:rPr>
                 <w:rStyle w:val="Hyperlink"/>
@@ -712,6 +718,8 @@
                 <w:b/>
                 <w:bCs/>
                 <w:noProof/>
+                <w:sz w:val="24"/>
+                <w:szCs w:val="24"/>
               </w:rPr>
               <w:t>Introduction</w:t>
             </w:r>
@@ -719,6 +727,8 @@
               <w:rPr>
                 <w:noProof/>
                 <w:webHidden/>
+                <w:sz w:val="24"/>
+                <w:szCs w:val="24"/>
               </w:rPr>
               <w:tab/>
             </w:r>
@@ -726,6 +736,8 @@
               <w:rPr>
                 <w:noProof/>
                 <w:webHidden/>
+                <w:sz w:val="24"/>
+                <w:szCs w:val="24"/>
               </w:rPr>
               <w:fldChar w:fldCharType="begin"/>
             </w:r>
@@ -733,19 +745,25 @@
               <w:rPr>
                 <w:noProof/>
                 <w:webHidden/>
-              </w:rPr>
-              <w:instrText xml:space="preserve"> PAGEREF _Toc184651444 \h </w:instrText>
+                <w:sz w:val="24"/>
+                <w:szCs w:val="24"/>
+              </w:rPr>
+              <w:instrText xml:space="preserve"> PAGEREF _Toc184654833 \h </w:instrText>
             </w:r>
             <w:r>
               <w:rPr>
                 <w:noProof/>
                 <w:webHidden/>
+                <w:sz w:val="24"/>
+                <w:szCs w:val="24"/>
               </w:rPr>
             </w:r>
             <w:r>
               <w:rPr>
                 <w:noProof/>
                 <w:webHidden/>
+                <w:sz w:val="24"/>
+                <w:szCs w:val="24"/>
               </w:rPr>
               <w:fldChar w:fldCharType="separate"/>
             </w:r>
@@ -753,6 +771,8 @@
               <w:rPr>
                 <w:noProof/>
                 <w:webHidden/>
+                <w:sz w:val="24"/>
+                <w:szCs w:val="24"/>
               </w:rPr>
               <w:t>3</w:t>
             </w:r>
@@ -760,6 +780,8 @@
               <w:rPr>
                 <w:noProof/>
                 <w:webHidden/>
+                <w:sz w:val="24"/>
+                <w:szCs w:val="24"/>
               </w:rPr>
               <w:fldChar w:fldCharType="end"/>
             </w:r>
@@ -782,7 +804,7 @@
               <w14:ligatures w14:val="standardContextual"/>
             </w:rPr>
           </w:pPr>
-          <w:hyperlink w:anchor="_Toc184651445" w:history="1">
+          <w:hyperlink w:anchor="_Toc184654834" w:history="1">
             <w:r>
               <w:rPr>
                 <w:rStyle w:val="Hyperlink"/>
@@ -790,6 +812,8 @@
                 <w:b/>
                 <w:bCs/>
                 <w:noProof/>
+                <w:sz w:val="24"/>
+                <w:szCs w:val="24"/>
               </w:rPr>
               <w:t>Hash Table Application</w:t>
             </w:r>
@@ -797,6 +821,8 @@
               <w:rPr>
                 <w:noProof/>
                 <w:webHidden/>
+                <w:sz w:val="24"/>
+                <w:szCs w:val="24"/>
               </w:rPr>
               <w:tab/>
             </w:r>
@@ -804,6 +830,8 @@
               <w:rPr>
                 <w:noProof/>
                 <w:webHidden/>
+                <w:sz w:val="24"/>
+                <w:szCs w:val="24"/>
               </w:rPr>
               <w:fldChar w:fldCharType="begin"/>
             </w:r>
@@ -811,19 +839,25 @@
               <w:rPr>
                 <w:noProof/>
                 <w:webHidden/>
-              </w:rPr>
-              <w:instrText xml:space="preserve"> PAGEREF _Toc184651445 \h </w:instrText>
+                <w:sz w:val="24"/>
+                <w:szCs w:val="24"/>
+              </w:rPr>
+              <w:instrText xml:space="preserve"> PAGEREF _Toc184654834 \h </w:instrText>
             </w:r>
             <w:r>
               <w:rPr>
                 <w:noProof/>
                 <w:webHidden/>
+                <w:sz w:val="24"/>
+                <w:szCs w:val="24"/>
               </w:rPr>
             </w:r>
             <w:r>
               <w:rPr>
                 <w:noProof/>
                 <w:webHidden/>
+                <w:sz w:val="24"/>
+                <w:szCs w:val="24"/>
               </w:rPr>
               <w:fldChar w:fldCharType="separate"/>
             </w:r>
@@ -831,6 +865,8 @@
               <w:rPr>
                 <w:noProof/>
                 <w:webHidden/>
+                <w:sz w:val="24"/>
+                <w:szCs w:val="24"/>
               </w:rPr>
               <w:t>4</w:t>
             </w:r>
@@ -838,6 +874,8 @@
               <w:rPr>
                 <w:noProof/>
                 <w:webHidden/>
+                <w:sz w:val="24"/>
+                <w:szCs w:val="24"/>
               </w:rPr>
               <w:fldChar w:fldCharType="end"/>
             </w:r>
@@ -859,7 +897,7 @@
               <w14:ligatures w14:val="standardContextual"/>
             </w:rPr>
           </w:pPr>
-          <w:hyperlink w:anchor="_Toc184651446" w:history="1">
+          <w:hyperlink w:anchor="_Toc184654835" w:history="1">
             <w:r>
               <w:rPr>
                 <w:rStyle w:val="Hyperlink"/>
@@ -867,6 +905,8 @@
                 <w:b/>
                 <w:bCs/>
                 <w:noProof/>
+                <w:sz w:val="24"/>
+                <w:szCs w:val="24"/>
               </w:rPr>
               <w:t>What is a Hash Table?</w:t>
             </w:r>
@@ -874,6 +914,8 @@
               <w:rPr>
                 <w:noProof/>
                 <w:webHidden/>
+                <w:sz w:val="24"/>
+                <w:szCs w:val="24"/>
               </w:rPr>
               <w:tab/>
             </w:r>
@@ -881,6 +923,8 @@
               <w:rPr>
                 <w:noProof/>
                 <w:webHidden/>
+                <w:sz w:val="24"/>
+                <w:szCs w:val="24"/>
               </w:rPr>
               <w:fldChar w:fldCharType="begin"/>
             </w:r>
@@ -888,19 +932,25 @@
               <w:rPr>
                 <w:noProof/>
                 <w:webHidden/>
-              </w:rPr>
-              <w:instrText xml:space="preserve"> PAGEREF _Toc184651446 \h </w:instrText>
+                <w:sz w:val="24"/>
+                <w:szCs w:val="24"/>
+              </w:rPr>
+              <w:instrText xml:space="preserve"> PAGEREF _Toc184654835 \h </w:instrText>
             </w:r>
             <w:r>
               <w:rPr>
                 <w:noProof/>
                 <w:webHidden/>
+                <w:sz w:val="24"/>
+                <w:szCs w:val="24"/>
               </w:rPr>
             </w:r>
             <w:r>
               <w:rPr>
                 <w:noProof/>
                 <w:webHidden/>
+                <w:sz w:val="24"/>
+                <w:szCs w:val="24"/>
               </w:rPr>
               <w:fldChar w:fldCharType="separate"/>
             </w:r>
@@ -908,6 +958,8 @@
               <w:rPr>
                 <w:noProof/>
                 <w:webHidden/>
+                <w:sz w:val="24"/>
+                <w:szCs w:val="24"/>
               </w:rPr>
               <w:t>4</w:t>
             </w:r>
@@ -915,6 +967,8 @@
               <w:rPr>
                 <w:noProof/>
                 <w:webHidden/>
+                <w:sz w:val="24"/>
+                <w:szCs w:val="24"/>
               </w:rPr>
               <w:fldChar w:fldCharType="end"/>
             </w:r>
@@ -936,7 +990,7 @@
               <w14:ligatures w14:val="standardContextual"/>
             </w:rPr>
           </w:pPr>
-          <w:hyperlink w:anchor="_Toc184651447" w:history="1">
+          <w:hyperlink w:anchor="_Toc184654836" w:history="1">
             <w:r>
               <w:rPr>
                 <w:rStyle w:val="Hyperlink"/>
@@ -944,6 +998,8 @@
                 <w:b/>
                 <w:bCs/>
                 <w:noProof/>
+                <w:sz w:val="24"/>
+                <w:szCs w:val="24"/>
               </w:rPr>
               <w:t>Application</w:t>
             </w:r>
@@ -951,6 +1007,8 @@
               <w:rPr>
                 <w:noProof/>
                 <w:webHidden/>
+                <w:sz w:val="24"/>
+                <w:szCs w:val="24"/>
               </w:rPr>
               <w:tab/>
             </w:r>
@@ -958,6 +1016,8 @@
               <w:rPr>
                 <w:noProof/>
                 <w:webHidden/>
+                <w:sz w:val="24"/>
+                <w:szCs w:val="24"/>
               </w:rPr>
               <w:fldChar w:fldCharType="begin"/>
             </w:r>
@@ -965,19 +1025,25 @@
               <w:rPr>
                 <w:noProof/>
                 <w:webHidden/>
-              </w:rPr>
-              <w:instrText xml:space="preserve"> PAGEREF _Toc184651447 \h </w:instrText>
+                <w:sz w:val="24"/>
+                <w:szCs w:val="24"/>
+              </w:rPr>
+              <w:instrText xml:space="preserve"> PAGEREF _Toc184654836 \h </w:instrText>
             </w:r>
             <w:r>
               <w:rPr>
                 <w:noProof/>
                 <w:webHidden/>
+                <w:sz w:val="24"/>
+                <w:szCs w:val="24"/>
               </w:rPr>
             </w:r>
             <w:r>
               <w:rPr>
                 <w:noProof/>
                 <w:webHidden/>
+                <w:sz w:val="24"/>
+                <w:szCs w:val="24"/>
               </w:rPr>
               <w:fldChar w:fldCharType="separate"/>
             </w:r>
@@ -985,6 +1051,8 @@
               <w:rPr>
                 <w:noProof/>
                 <w:webHidden/>
+                <w:sz w:val="24"/>
+                <w:szCs w:val="24"/>
               </w:rPr>
               <w:t>4</w:t>
             </w:r>
@@ -992,6 +1060,8 @@
               <w:rPr>
                 <w:noProof/>
                 <w:webHidden/>
+                <w:sz w:val="24"/>
+                <w:szCs w:val="24"/>
               </w:rPr>
               <w:fldChar w:fldCharType="end"/>
             </w:r>
@@ -1013,7 +1083,7 @@
               <w14:ligatures w14:val="standardContextual"/>
             </w:rPr>
           </w:pPr>
-          <w:hyperlink w:anchor="_Toc184651448" w:history="1">
+          <w:hyperlink w:anchor="_Toc184654837" w:history="1">
             <w:r>
               <w:rPr>
                 <w:rStyle w:val="Hyperlink"/>
@@ -1021,6 +1091,8 @@
                 <w:b/>
                 <w:bCs/>
                 <w:noProof/>
+                <w:sz w:val="24"/>
+                <w:szCs w:val="24"/>
               </w:rPr>
               <w:t>Table of Data</w:t>
             </w:r>
@@ -1028,6 +1100,8 @@
               <w:rPr>
                 <w:noProof/>
                 <w:webHidden/>
+                <w:sz w:val="24"/>
+                <w:szCs w:val="24"/>
               </w:rPr>
               <w:tab/>
             </w:r>
@@ -1035,6 +1109,8 @@
               <w:rPr>
                 <w:noProof/>
                 <w:webHidden/>
+                <w:sz w:val="24"/>
+                <w:szCs w:val="24"/>
               </w:rPr>
               <w:fldChar w:fldCharType="begin"/>
             </w:r>
@@ -1042,19 +1118,25 @@
               <w:rPr>
                 <w:noProof/>
                 <w:webHidden/>
-              </w:rPr>
-              <w:instrText xml:space="preserve"> PAGEREF _Toc184651448 \h </w:instrText>
+                <w:sz w:val="24"/>
+                <w:szCs w:val="24"/>
+              </w:rPr>
+              <w:instrText xml:space="preserve"> PAGEREF _Toc184654837 \h </w:instrText>
             </w:r>
             <w:r>
               <w:rPr>
                 <w:noProof/>
                 <w:webHidden/>
+                <w:sz w:val="24"/>
+                <w:szCs w:val="24"/>
               </w:rPr>
             </w:r>
             <w:r>
               <w:rPr>
                 <w:noProof/>
                 <w:webHidden/>
+                <w:sz w:val="24"/>
+                <w:szCs w:val="24"/>
               </w:rPr>
               <w:fldChar w:fldCharType="separate"/>
             </w:r>
@@ -1062,6 +1144,8 @@
               <w:rPr>
                 <w:noProof/>
                 <w:webHidden/>
+                <w:sz w:val="24"/>
+                <w:szCs w:val="24"/>
               </w:rPr>
               <w:t>4</w:t>
             </w:r>
@@ -1069,6 +1153,8 @@
               <w:rPr>
                 <w:noProof/>
                 <w:webHidden/>
+                <w:sz w:val="24"/>
+                <w:szCs w:val="24"/>
               </w:rPr>
               <w:fldChar w:fldCharType="end"/>
             </w:r>
@@ -1091,7 +1177,7 @@
               <w14:ligatures w14:val="standardContextual"/>
             </w:rPr>
           </w:pPr>
-          <w:hyperlink w:anchor="_Toc184651449" w:history="1">
+          <w:hyperlink w:anchor="_Toc184654838" w:history="1">
             <w:r>
               <w:rPr>
                 <w:rStyle w:val="Hyperlink"/>
@@ -1099,6 +1185,8 @@
                 <w:b/>
                 <w:bCs/>
                 <w:noProof/>
+                <w:sz w:val="24"/>
+                <w:szCs w:val="24"/>
               </w:rPr>
               <w:t>Diagram of Hash Table Produced</w:t>
             </w:r>
@@ -1106,6 +1194,8 @@
               <w:rPr>
                 <w:noProof/>
                 <w:webHidden/>
+                <w:sz w:val="24"/>
+                <w:szCs w:val="24"/>
               </w:rPr>
               <w:tab/>
             </w:r>
@@ -1113,6 +1203,8 @@
               <w:rPr>
                 <w:noProof/>
                 <w:webHidden/>
+                <w:sz w:val="24"/>
+                <w:szCs w:val="24"/>
               </w:rPr>
               <w:fldChar w:fldCharType="begin"/>
             </w:r>
@@ -1120,19 +1212,25 @@
               <w:rPr>
                 <w:noProof/>
                 <w:webHidden/>
-              </w:rPr>
-              <w:instrText xml:space="preserve"> PAGEREF _Toc184651449 \h </w:instrText>
+                <w:sz w:val="24"/>
+                <w:szCs w:val="24"/>
+              </w:rPr>
+              <w:instrText xml:space="preserve"> PAGEREF _Toc184654838 \h </w:instrText>
             </w:r>
             <w:r>
               <w:rPr>
                 <w:noProof/>
                 <w:webHidden/>
+                <w:sz w:val="24"/>
+                <w:szCs w:val="24"/>
               </w:rPr>
             </w:r>
             <w:r>
               <w:rPr>
                 <w:noProof/>
                 <w:webHidden/>
+                <w:sz w:val="24"/>
+                <w:szCs w:val="24"/>
               </w:rPr>
               <w:fldChar w:fldCharType="separate"/>
             </w:r>
@@ -1140,6 +1238,8 @@
               <w:rPr>
                 <w:noProof/>
                 <w:webHidden/>
+                <w:sz w:val="24"/>
+                <w:szCs w:val="24"/>
               </w:rPr>
               <w:t>4</w:t>
             </w:r>
@@ -1147,6 +1247,8 @@
               <w:rPr>
                 <w:noProof/>
                 <w:webHidden/>
+                <w:sz w:val="24"/>
+                <w:szCs w:val="24"/>
               </w:rPr>
               <w:fldChar w:fldCharType="end"/>
             </w:r>
@@ -1169,7 +1271,7 @@
               <w14:ligatures w14:val="standardContextual"/>
             </w:rPr>
           </w:pPr>
-          <w:hyperlink w:anchor="_Toc184651450" w:history="1">
+          <w:hyperlink w:anchor="_Toc184654839" w:history="1">
             <w:r>
               <w:rPr>
                 <w:rStyle w:val="Hyperlink"/>
@@ -1177,6 +1279,8 @@
                 <w:b/>
                 <w:bCs/>
                 <w:noProof/>
+                <w:sz w:val="24"/>
+                <w:szCs w:val="24"/>
               </w:rPr>
               <w:t>Graph Application</w:t>
             </w:r>
@@ -1184,6 +1288,8 @@
               <w:rPr>
                 <w:noProof/>
                 <w:webHidden/>
+                <w:sz w:val="24"/>
+                <w:szCs w:val="24"/>
               </w:rPr>
               <w:tab/>
             </w:r>
@@ -1191,6 +1297,8 @@
               <w:rPr>
                 <w:noProof/>
                 <w:webHidden/>
+                <w:sz w:val="24"/>
+                <w:szCs w:val="24"/>
               </w:rPr>
               <w:fldChar w:fldCharType="begin"/>
             </w:r>
@@ -1198,19 +1306,25 @@
               <w:rPr>
                 <w:noProof/>
                 <w:webHidden/>
-              </w:rPr>
-              <w:instrText xml:space="preserve"> PAGEREF _Toc184651450 \h </w:instrText>
+                <w:sz w:val="24"/>
+                <w:szCs w:val="24"/>
+              </w:rPr>
+              <w:instrText xml:space="preserve"> PAGEREF _Toc184654839 \h </w:instrText>
             </w:r>
             <w:r>
               <w:rPr>
                 <w:noProof/>
                 <w:webHidden/>
+                <w:sz w:val="24"/>
+                <w:szCs w:val="24"/>
               </w:rPr>
             </w:r>
             <w:r>
               <w:rPr>
                 <w:noProof/>
                 <w:webHidden/>
+                <w:sz w:val="24"/>
+                <w:szCs w:val="24"/>
               </w:rPr>
               <w:fldChar w:fldCharType="separate"/>
             </w:r>
@@ -1218,6 +1332,8 @@
               <w:rPr>
                 <w:noProof/>
                 <w:webHidden/>
+                <w:sz w:val="24"/>
+                <w:szCs w:val="24"/>
               </w:rPr>
               <w:t>5</w:t>
             </w:r>
@@ -1225,6 +1341,8 @@
               <w:rPr>
                 <w:noProof/>
                 <w:webHidden/>
+                <w:sz w:val="24"/>
+                <w:szCs w:val="24"/>
               </w:rPr>
               <w:fldChar w:fldCharType="end"/>
             </w:r>
@@ -1246,7 +1364,7 @@
               <w14:ligatures w14:val="standardContextual"/>
             </w:rPr>
           </w:pPr>
-          <w:hyperlink w:anchor="_Toc184651451" w:history="1">
+          <w:hyperlink w:anchor="_Toc184654840" w:history="1">
             <w:r>
               <w:rPr>
                 <w:rStyle w:val="Hyperlink"/>
@@ -1254,6 +1372,8 @@
                 <w:b/>
                 <w:bCs/>
                 <w:noProof/>
+                <w:sz w:val="24"/>
+                <w:szCs w:val="24"/>
               </w:rPr>
               <w:t>What is a Graph?</w:t>
             </w:r>
@@ -1261,6 +1381,8 @@
               <w:rPr>
                 <w:noProof/>
                 <w:webHidden/>
+                <w:sz w:val="24"/>
+                <w:szCs w:val="24"/>
               </w:rPr>
               <w:tab/>
             </w:r>
@@ -1268,6 +1390,8 @@
               <w:rPr>
                 <w:noProof/>
                 <w:webHidden/>
+                <w:sz w:val="24"/>
+                <w:szCs w:val="24"/>
               </w:rPr>
               <w:fldChar w:fldCharType="begin"/>
             </w:r>
@@ -1275,19 +1399,25 @@
               <w:rPr>
                 <w:noProof/>
                 <w:webHidden/>
-              </w:rPr>
-              <w:instrText xml:space="preserve"> PAGEREF _Toc184651451 \h </w:instrText>
+                <w:sz w:val="24"/>
+                <w:szCs w:val="24"/>
+              </w:rPr>
+              <w:instrText xml:space="preserve"> PAGEREF _Toc184654840 \h </w:instrText>
             </w:r>
             <w:r>
               <w:rPr>
                 <w:noProof/>
                 <w:webHidden/>
+                <w:sz w:val="24"/>
+                <w:szCs w:val="24"/>
               </w:rPr>
             </w:r>
             <w:r>
               <w:rPr>
                 <w:noProof/>
                 <w:webHidden/>
+                <w:sz w:val="24"/>
+                <w:szCs w:val="24"/>
               </w:rPr>
               <w:fldChar w:fldCharType="separate"/>
             </w:r>
@@ -1295,6 +1425,8 @@
               <w:rPr>
                 <w:noProof/>
                 <w:webHidden/>
+                <w:sz w:val="24"/>
+                <w:szCs w:val="24"/>
               </w:rPr>
               <w:t>5</w:t>
             </w:r>
@@ -1302,6 +1434,8 @@
               <w:rPr>
                 <w:noProof/>
                 <w:webHidden/>
+                <w:sz w:val="24"/>
+                <w:szCs w:val="24"/>
               </w:rPr>
               <w:fldChar w:fldCharType="end"/>
             </w:r>
@@ -1324,7 +1458,7 @@
               <w14:ligatures w14:val="standardContextual"/>
             </w:rPr>
           </w:pPr>
-          <w:hyperlink w:anchor="_Toc184651452" w:history="1">
+          <w:hyperlink w:anchor="_Toc184654841" w:history="1">
             <w:r>
               <w:rPr>
                 <w:rStyle w:val="Hyperlink"/>
@@ -1332,6 +1466,8 @@
                 <w:b/>
                 <w:bCs/>
                 <w:noProof/>
+                <w:sz w:val="24"/>
+                <w:szCs w:val="24"/>
               </w:rPr>
               <w:t>Graph Implementation</w:t>
             </w:r>
@@ -1339,6 +1475,8 @@
               <w:rPr>
                 <w:noProof/>
                 <w:webHidden/>
+                <w:sz w:val="24"/>
+                <w:szCs w:val="24"/>
               </w:rPr>
               <w:tab/>
             </w:r>
@@ -1346,6 +1484,8 @@
               <w:rPr>
                 <w:noProof/>
                 <w:webHidden/>
+                <w:sz w:val="24"/>
+                <w:szCs w:val="24"/>
               </w:rPr>
               <w:fldChar w:fldCharType="begin"/>
             </w:r>
@@ -1353,19 +1493,25 @@
               <w:rPr>
                 <w:noProof/>
                 <w:webHidden/>
-              </w:rPr>
-              <w:instrText xml:space="preserve"> PAGEREF _Toc184651452 \h </w:instrText>
+                <w:sz w:val="24"/>
+                <w:szCs w:val="24"/>
+              </w:rPr>
+              <w:instrText xml:space="preserve"> PAGEREF _Toc184654841 \h </w:instrText>
             </w:r>
             <w:r>
               <w:rPr>
                 <w:noProof/>
                 <w:webHidden/>
+                <w:sz w:val="24"/>
+                <w:szCs w:val="24"/>
               </w:rPr>
             </w:r>
             <w:r>
               <w:rPr>
                 <w:noProof/>
                 <w:webHidden/>
+                <w:sz w:val="24"/>
+                <w:szCs w:val="24"/>
               </w:rPr>
               <w:fldChar w:fldCharType="separate"/>
             </w:r>
@@ -1373,6 +1519,8 @@
               <w:rPr>
                 <w:noProof/>
                 <w:webHidden/>
+                <w:sz w:val="24"/>
+                <w:szCs w:val="24"/>
               </w:rPr>
               <w:t>6</w:t>
             </w:r>
@@ -1380,6 +1528,8 @@
               <w:rPr>
                 <w:noProof/>
                 <w:webHidden/>
+                <w:sz w:val="24"/>
+                <w:szCs w:val="24"/>
               </w:rPr>
               <w:fldChar w:fldCharType="end"/>
             </w:r>
@@ -1402,7 +1552,7 @@
               <w14:ligatures w14:val="standardContextual"/>
             </w:rPr>
           </w:pPr>
-          <w:hyperlink w:anchor="_Toc184651453" w:history="1">
+          <w:hyperlink w:anchor="_Toc184654842" w:history="1">
             <w:r>
               <w:rPr>
                 <w:rStyle w:val="Hyperlink"/>
@@ -1410,6 +1560,8 @@
                 <w:b/>
                 <w:bCs/>
                 <w:noProof/>
+                <w:sz w:val="24"/>
+                <w:szCs w:val="24"/>
               </w:rPr>
               <w:t>Pseudocode for Algorithms</w:t>
             </w:r>
@@ -1417,6 +1569,8 @@
               <w:rPr>
                 <w:noProof/>
                 <w:webHidden/>
+                <w:sz w:val="24"/>
+                <w:szCs w:val="24"/>
               </w:rPr>
               <w:tab/>
             </w:r>
@@ -1424,6 +1578,8 @@
               <w:rPr>
                 <w:noProof/>
                 <w:webHidden/>
+                <w:sz w:val="24"/>
+                <w:szCs w:val="24"/>
               </w:rPr>
               <w:fldChar w:fldCharType="begin"/>
             </w:r>
@@ -1431,19 +1587,25 @@
               <w:rPr>
                 <w:noProof/>
                 <w:webHidden/>
-              </w:rPr>
-              <w:instrText xml:space="preserve"> PAGEREF _Toc184651453 \h </w:instrText>
+                <w:sz w:val="24"/>
+                <w:szCs w:val="24"/>
+              </w:rPr>
+              <w:instrText xml:space="preserve"> PAGEREF _Toc184654842 \h </w:instrText>
             </w:r>
             <w:r>
               <w:rPr>
                 <w:noProof/>
                 <w:webHidden/>
+                <w:sz w:val="24"/>
+                <w:szCs w:val="24"/>
               </w:rPr>
             </w:r>
             <w:r>
               <w:rPr>
                 <w:noProof/>
                 <w:webHidden/>
+                <w:sz w:val="24"/>
+                <w:szCs w:val="24"/>
               </w:rPr>
               <w:fldChar w:fldCharType="separate"/>
             </w:r>
@@ -1451,6 +1613,8 @@
               <w:rPr>
                 <w:noProof/>
                 <w:webHidden/>
+                <w:sz w:val="24"/>
+                <w:szCs w:val="24"/>
               </w:rPr>
               <w:t>7</w:t>
             </w:r>
@@ -1458,6 +1622,8 @@
               <w:rPr>
                 <w:noProof/>
                 <w:webHidden/>
+                <w:sz w:val="24"/>
+                <w:szCs w:val="24"/>
               </w:rPr>
               <w:fldChar w:fldCharType="end"/>
             </w:r>
@@ -1479,7 +1645,7 @@
               <w14:ligatures w14:val="standardContextual"/>
             </w:rPr>
           </w:pPr>
-          <w:hyperlink w:anchor="_Toc184651454" w:history="1">
+          <w:hyperlink w:anchor="_Toc184654843" w:history="1">
             <w:r>
               <w:rPr>
                 <w:rStyle w:val="Hyperlink"/>
@@ -1487,6 +1653,8 @@
                 <w:b/>
                 <w:bCs/>
                 <w:noProof/>
+                <w:sz w:val="24"/>
+                <w:szCs w:val="24"/>
               </w:rPr>
               <w:t>Graph Class</w:t>
             </w:r>
@@ -1494,6 +1662,8 @@
               <w:rPr>
                 <w:noProof/>
                 <w:webHidden/>
+                <w:sz w:val="24"/>
+                <w:szCs w:val="24"/>
               </w:rPr>
               <w:tab/>
             </w:r>
@@ -1501,6 +1671,8 @@
               <w:rPr>
                 <w:noProof/>
                 <w:webHidden/>
+                <w:sz w:val="24"/>
+                <w:szCs w:val="24"/>
               </w:rPr>
               <w:fldChar w:fldCharType="begin"/>
             </w:r>
@@ -1508,19 +1680,25 @@
               <w:rPr>
                 <w:noProof/>
                 <w:webHidden/>
-              </w:rPr>
-              <w:instrText xml:space="preserve"> PAGEREF _Toc184651454 \h </w:instrText>
+                <w:sz w:val="24"/>
+                <w:szCs w:val="24"/>
+              </w:rPr>
+              <w:instrText xml:space="preserve"> PAGEREF _Toc184654843 \h </w:instrText>
             </w:r>
             <w:r>
               <w:rPr>
                 <w:noProof/>
                 <w:webHidden/>
+                <w:sz w:val="24"/>
+                <w:szCs w:val="24"/>
               </w:rPr>
             </w:r>
             <w:r>
               <w:rPr>
                 <w:noProof/>
                 <w:webHidden/>
+                <w:sz w:val="24"/>
+                <w:szCs w:val="24"/>
               </w:rPr>
               <w:fldChar w:fldCharType="separate"/>
             </w:r>
@@ -1528,6 +1706,8 @@
               <w:rPr>
                 <w:noProof/>
                 <w:webHidden/>
+                <w:sz w:val="24"/>
+                <w:szCs w:val="24"/>
               </w:rPr>
               <w:t>10</w:t>
             </w:r>
@@ -1535,6 +1715,8 @@
               <w:rPr>
                 <w:noProof/>
                 <w:webHidden/>
+                <w:sz w:val="24"/>
+                <w:szCs w:val="24"/>
               </w:rPr>
               <w:fldChar w:fldCharType="end"/>
             </w:r>
@@ -1556,7 +1738,7 @@
               <w14:ligatures w14:val="standardContextual"/>
             </w:rPr>
           </w:pPr>
-          <w:hyperlink w:anchor="_Toc184651455" w:history="1">
+          <w:hyperlink w:anchor="_Toc184654844" w:history="1">
             <w:r>
               <w:rPr>
                 <w:rStyle w:val="Hyperlink"/>
@@ -1564,6 +1746,8 @@
                 <w:b/>
                 <w:bCs/>
                 <w:noProof/>
+                <w:sz w:val="24"/>
+                <w:szCs w:val="24"/>
               </w:rPr>
               <w:t>Site Class</w:t>
             </w:r>
@@ -1571,6 +1755,8 @@
               <w:rPr>
                 <w:noProof/>
                 <w:webHidden/>
+                <w:sz w:val="24"/>
+                <w:szCs w:val="24"/>
               </w:rPr>
               <w:tab/>
             </w:r>
@@ -1578,6 +1764,8 @@
               <w:rPr>
                 <w:noProof/>
                 <w:webHidden/>
+                <w:sz w:val="24"/>
+                <w:szCs w:val="24"/>
               </w:rPr>
               <w:fldChar w:fldCharType="begin"/>
             </w:r>
@@ -1585,19 +1773,25 @@
               <w:rPr>
                 <w:noProof/>
                 <w:webHidden/>
-              </w:rPr>
-              <w:instrText xml:space="preserve"> PAGEREF _Toc184651455 \h </w:instrText>
+                <w:sz w:val="24"/>
+                <w:szCs w:val="24"/>
+              </w:rPr>
+              <w:instrText xml:space="preserve"> PAGEREF _Toc184654844 \h </w:instrText>
             </w:r>
             <w:r>
               <w:rPr>
                 <w:noProof/>
                 <w:webHidden/>
+                <w:sz w:val="24"/>
+                <w:szCs w:val="24"/>
               </w:rPr>
             </w:r>
             <w:r>
               <w:rPr>
                 <w:noProof/>
                 <w:webHidden/>
+                <w:sz w:val="24"/>
+                <w:szCs w:val="24"/>
               </w:rPr>
               <w:fldChar w:fldCharType="separate"/>
             </w:r>
@@ -1605,6 +1799,8 @@
               <w:rPr>
                 <w:noProof/>
                 <w:webHidden/>
+                <w:sz w:val="24"/>
+                <w:szCs w:val="24"/>
               </w:rPr>
               <w:t>11</w:t>
             </w:r>
@@ -1612,6 +1808,8 @@
               <w:rPr>
                 <w:noProof/>
                 <w:webHidden/>
+                <w:sz w:val="24"/>
+                <w:szCs w:val="24"/>
               </w:rPr>
               <w:fldChar w:fldCharType="end"/>
             </w:r>
@@ -1634,7 +1832,7 @@
               <w14:ligatures w14:val="standardContextual"/>
             </w:rPr>
           </w:pPr>
-          <w:hyperlink w:anchor="_Toc184651456" w:history="1">
+          <w:hyperlink w:anchor="_Toc184654845" w:history="1">
             <w:r>
               <w:rPr>
                 <w:rStyle w:val="Hyperlink"/>
@@ -1642,6 +1840,8 @@
                 <w:b/>
                 <w:bCs/>
                 <w:noProof/>
+                <w:sz w:val="24"/>
+                <w:szCs w:val="24"/>
               </w:rPr>
               <w:t>Sample Output</w:t>
             </w:r>
@@ -1649,6 +1849,8 @@
               <w:rPr>
                 <w:noProof/>
                 <w:webHidden/>
+                <w:sz w:val="24"/>
+                <w:szCs w:val="24"/>
               </w:rPr>
               <w:tab/>
             </w:r>
@@ -1656,6 +1858,8 @@
               <w:rPr>
                 <w:noProof/>
                 <w:webHidden/>
+                <w:sz w:val="24"/>
+                <w:szCs w:val="24"/>
               </w:rPr>
               <w:fldChar w:fldCharType="begin"/>
             </w:r>
@@ -1663,19 +1867,25 @@
               <w:rPr>
                 <w:noProof/>
                 <w:webHidden/>
-              </w:rPr>
-              <w:instrText xml:space="preserve"> PAGEREF _Toc184651456 \h </w:instrText>
+                <w:sz w:val="24"/>
+                <w:szCs w:val="24"/>
+              </w:rPr>
+              <w:instrText xml:space="preserve"> PAGEREF _Toc184654845 \h </w:instrText>
             </w:r>
             <w:r>
               <w:rPr>
                 <w:noProof/>
                 <w:webHidden/>
+                <w:sz w:val="24"/>
+                <w:szCs w:val="24"/>
               </w:rPr>
             </w:r>
             <w:r>
               <w:rPr>
                 <w:noProof/>
                 <w:webHidden/>
+                <w:sz w:val="24"/>
+                <w:szCs w:val="24"/>
               </w:rPr>
               <w:fldChar w:fldCharType="separate"/>
             </w:r>
@@ -1683,6 +1893,8 @@
               <w:rPr>
                 <w:noProof/>
                 <w:webHidden/>
+                <w:sz w:val="24"/>
+                <w:szCs w:val="24"/>
               </w:rPr>
               <w:t>12</w:t>
             </w:r>
@@ -1690,6 +1902,8 @@
               <w:rPr>
                 <w:noProof/>
                 <w:webHidden/>
+                <w:sz w:val="24"/>
+                <w:szCs w:val="24"/>
               </w:rPr>
               <w:fldChar w:fldCharType="end"/>
             </w:r>
@@ -1712,7 +1926,7 @@
               <w14:ligatures w14:val="standardContextual"/>
             </w:rPr>
           </w:pPr>
-          <w:hyperlink w:anchor="_Toc184651457" w:history="1">
+          <w:hyperlink w:anchor="_Toc184654846" w:history="1">
             <w:r>
               <w:rPr>
                 <w:rStyle w:val="Hyperlink"/>
@@ -1720,6 +1934,8 @@
                 <w:b/>
                 <w:bCs/>
                 <w:noProof/>
+                <w:sz w:val="24"/>
+                <w:szCs w:val="24"/>
               </w:rPr>
               <w:t>Minimum Spanning Tree – Kruskal’s Algorithm</w:t>
             </w:r>
@@ -1727,6 +1943,8 @@
               <w:rPr>
                 <w:noProof/>
                 <w:webHidden/>
+                <w:sz w:val="24"/>
+                <w:szCs w:val="24"/>
               </w:rPr>
               <w:tab/>
             </w:r>
@@ -1734,6 +1952,8 @@
               <w:rPr>
                 <w:noProof/>
                 <w:webHidden/>
+                <w:sz w:val="24"/>
+                <w:szCs w:val="24"/>
               </w:rPr>
               <w:fldChar w:fldCharType="begin"/>
             </w:r>
@@ -1741,19 +1961,25 @@
               <w:rPr>
                 <w:noProof/>
                 <w:webHidden/>
-              </w:rPr>
-              <w:instrText xml:space="preserve"> PAGEREF _Toc184651457 \h </w:instrText>
+                <w:sz w:val="24"/>
+                <w:szCs w:val="24"/>
+              </w:rPr>
+              <w:instrText xml:space="preserve"> PAGEREF _Toc184654846 \h </w:instrText>
             </w:r>
             <w:r>
               <w:rPr>
                 <w:noProof/>
                 <w:webHidden/>
+                <w:sz w:val="24"/>
+                <w:szCs w:val="24"/>
               </w:rPr>
             </w:r>
             <w:r>
               <w:rPr>
                 <w:noProof/>
                 <w:webHidden/>
+                <w:sz w:val="24"/>
+                <w:szCs w:val="24"/>
               </w:rPr>
               <w:fldChar w:fldCharType="separate"/>
             </w:r>
@@ -1761,6 +1987,8 @@
               <w:rPr>
                 <w:noProof/>
                 <w:webHidden/>
+                <w:sz w:val="24"/>
+                <w:szCs w:val="24"/>
               </w:rPr>
               <w:t>13</w:t>
             </w:r>
@@ -1768,6 +1996,196 @@
               <w:rPr>
                 <w:noProof/>
                 <w:webHidden/>
+                <w:sz w:val="24"/>
+                <w:szCs w:val="24"/>
+              </w:rPr>
+              <w:fldChar w:fldCharType="end"/>
+            </w:r>
+          </w:hyperlink>
+        </w:p>
+        <w:p>
+          <w:pPr>
+            <w:pStyle w:val="TOC1"/>
+            <w:tabs>
+              <w:tab w:val="right" w:leader="underscore" w:pos="9016"/>
+            </w:tabs>
+            <w:rPr>
+              <w:rFonts w:eastAsiaTheme="minorEastAsia"/>
+              <w:noProof/>
+              <w:color w:val="auto"/>
+              <w:kern w:val="2"/>
+              <w:sz w:val="24"/>
+              <w:szCs w:val="24"/>
+              <w:lang w:eastAsia="en-IE"/>
+              <w14:ligatures w14:val="standardContextual"/>
+            </w:rPr>
+          </w:pPr>
+          <w:hyperlink w:anchor="_Toc184654847" w:history="1">
+            <w:r>
+              <w:rPr>
+                <w:rStyle w:val="Hyperlink"/>
+                <w:rFonts w:ascii="Arial" w:hAnsi="Arial" w:cs="Arial"/>
+                <w:b/>
+                <w:bCs/>
+                <w:noProof/>
+                <w:sz w:val="24"/>
+                <w:szCs w:val="24"/>
+              </w:rPr>
+              <w:t>Conclusion</w:t>
+            </w:r>
+            <w:r>
+              <w:rPr>
+                <w:noProof/>
+                <w:webHidden/>
+                <w:sz w:val="24"/>
+                <w:szCs w:val="24"/>
+              </w:rPr>
+              <w:tab/>
+            </w:r>
+            <w:r>
+              <w:rPr>
+                <w:noProof/>
+                <w:webHidden/>
+                <w:sz w:val="24"/>
+                <w:szCs w:val="24"/>
+              </w:rPr>
+              <w:fldChar w:fldCharType="begin"/>
+            </w:r>
+            <w:r>
+              <w:rPr>
+                <w:noProof/>
+                <w:webHidden/>
+                <w:sz w:val="24"/>
+                <w:szCs w:val="24"/>
+              </w:rPr>
+              <w:instrText xml:space="preserve"> PAGEREF _Toc184654847 \h </w:instrText>
+            </w:r>
+            <w:r>
+              <w:rPr>
+                <w:noProof/>
+                <w:webHidden/>
+                <w:sz w:val="24"/>
+                <w:szCs w:val="24"/>
+              </w:rPr>
+            </w:r>
+            <w:r>
+              <w:rPr>
+                <w:noProof/>
+                <w:webHidden/>
+                <w:sz w:val="24"/>
+                <w:szCs w:val="24"/>
+              </w:rPr>
+              <w:fldChar w:fldCharType="separate"/>
+            </w:r>
+            <w:r>
+              <w:rPr>
+                <w:noProof/>
+                <w:webHidden/>
+                <w:sz w:val="24"/>
+                <w:szCs w:val="24"/>
+              </w:rPr>
+              <w:t>16</w:t>
+            </w:r>
+            <w:r>
+              <w:rPr>
+                <w:noProof/>
+                <w:webHidden/>
+                <w:sz w:val="24"/>
+                <w:szCs w:val="24"/>
+              </w:rPr>
+              <w:fldChar w:fldCharType="end"/>
+            </w:r>
+          </w:hyperlink>
+        </w:p>
+        <w:p>
+          <w:pPr>
+            <w:pStyle w:val="TOC1"/>
+            <w:tabs>
+              <w:tab w:val="right" w:leader="underscore" w:pos="9016"/>
+            </w:tabs>
+            <w:rPr>
+              <w:rFonts w:eastAsiaTheme="minorEastAsia"/>
+              <w:noProof/>
+              <w:color w:val="auto"/>
+              <w:kern w:val="2"/>
+              <w:sz w:val="24"/>
+              <w:szCs w:val="24"/>
+              <w:lang w:eastAsia="en-IE"/>
+              <w14:ligatures w14:val="standardContextual"/>
+            </w:rPr>
+          </w:pPr>
+          <w:hyperlink w:anchor="_Toc184654848" w:history="1">
+            <w:r>
+              <w:rPr>
+                <w:rStyle w:val="Hyperlink"/>
+                <w:rFonts w:ascii="Arial" w:hAnsi="Arial" w:cs="Arial"/>
+                <w:b/>
+                <w:bCs/>
+                <w:noProof/>
+                <w:sz w:val="24"/>
+                <w:szCs w:val="24"/>
+              </w:rPr>
+              <w:t>Bibliography</w:t>
+            </w:r>
+            <w:r>
+              <w:rPr>
+                <w:noProof/>
+                <w:webHidden/>
+                <w:sz w:val="24"/>
+                <w:szCs w:val="24"/>
+              </w:rPr>
+              <w:tab/>
+            </w:r>
+            <w:r>
+              <w:rPr>
+                <w:noProof/>
+                <w:webHidden/>
+                <w:sz w:val="24"/>
+                <w:szCs w:val="24"/>
+              </w:rPr>
+              <w:fldChar w:fldCharType="begin"/>
+            </w:r>
+            <w:r>
+              <w:rPr>
+                <w:noProof/>
+                <w:webHidden/>
+                <w:sz w:val="24"/>
+                <w:szCs w:val="24"/>
+              </w:rPr>
+              <w:instrText xml:space="preserve"> PAGEREF _Toc184654848 \h </w:instrText>
+            </w:r>
+            <w:r>
+              <w:rPr>
+                <w:noProof/>
+                <w:webHidden/>
+                <w:sz w:val="24"/>
+                <w:szCs w:val="24"/>
+              </w:rPr>
+            </w:r>
+            <w:r>
+              <w:rPr>
+                <w:noProof/>
+                <w:webHidden/>
+                <w:sz w:val="24"/>
+                <w:szCs w:val="24"/>
+              </w:rPr>
+              <w:fldChar w:fldCharType="separate"/>
+            </w:r>
+            <w:r>
+              <w:rPr>
+                <w:noProof/>
+                <w:webHidden/>
+                <w:sz w:val="24"/>
+                <w:szCs w:val="24"/>
+              </w:rPr>
+              <w:t>16</w:t>
+            </w:r>
+            <w:r>
+              <w:rPr>
+                <w:noProof/>
+                <w:webHidden/>
+                <w:sz w:val="24"/>
+                <w:szCs w:val="24"/>
               </w:rPr>
               <w:fldChar w:fldCharType="end"/>
             </w:r>
@@ -1793,6 +2211,8 @@
           <w:r>
             <w:rPr>
               <w:rFonts w:ascii="Aptos" w:hAnsi="Aptos"/>
+              <w:sz w:val="24"/>
+              <w:szCs w:val="24"/>
             </w:rPr>
             <w:fldChar w:fldCharType="end"/>
           </w:r>
@@ -1833,7 +2253,7 @@
           <w:szCs w:val="28"/>
         </w:rPr>
       </w:pPr>
-      <w:bookmarkStart w:id="0" w:name="_Toc184651444"/>
+      <w:bookmarkStart w:id="0" w:name="_Toc184654833"/>
       <w:r>
         <w:rPr>
           <w:rFonts w:ascii="Aptos" w:hAnsi="Aptos" w:cs="Arial"/>
@@ -1902,7 +2322,7 @@
           <w:szCs w:val="28"/>
         </w:rPr>
       </w:pPr>
-      <w:bookmarkStart w:id="1" w:name="_Toc184651445"/>
+      <w:bookmarkStart w:id="1" w:name="_Toc184654834"/>
       <w:r>
         <w:rPr>
           <w:rFonts w:ascii="Aptos" w:hAnsi="Aptos" w:cs="Arial"/>
@@ -1930,7 +2350,7 @@
           <w:szCs w:val="24"/>
         </w:rPr>
       </w:pPr>
-      <w:bookmarkStart w:id="2" w:name="_Toc184651446"/>
+      <w:bookmarkStart w:id="2" w:name="_Toc184654835"/>
       <w:r>
         <w:rPr>
           <w:rFonts w:ascii="Aptos" w:hAnsi="Aptos" w:cs="Arial"/>
@@ -1982,7 +2402,7 @@
           <w:szCs w:val="24"/>
         </w:rPr>
       </w:pPr>
-      <w:bookmarkStart w:id="3" w:name="_Toc184651447"/>
+      <w:bookmarkStart w:id="3" w:name="_Toc184654836"/>
       <w:r>
         <w:rPr>
           <w:rFonts w:ascii="Aptos" w:hAnsi="Aptos" w:cs="Arial"/>
@@ -2089,7 +2509,7 @@
           <w:szCs w:val="24"/>
         </w:rPr>
       </w:pPr>
-      <w:bookmarkStart w:id="4" w:name="_Toc184651448"/>
+      <w:bookmarkStart w:id="4" w:name="_Toc184654837"/>
       <w:r>
         <w:rPr>
           <w:rFonts w:ascii="Aptos" w:hAnsi="Aptos" w:cs="Arial"/>
@@ -2279,6 +2699,7 @@
                 <w:szCs w:val="24"/>
               </w:rPr>
             </w:pPr>
+            <w:proofErr w:type="spellStart"/>
             <w:r>
               <w:rPr>
                 <w:rFonts w:ascii="Aptos" w:hAnsi="Aptos" w:cs="Arial"/>
@@ -2289,6 +2710,7 @@
               </w:rPr>
               <w:t>mlamb</w:t>
             </w:r>
+            <w:proofErr w:type="spellEnd"/>
           </w:p>
         </w:tc>
         <w:tc>
@@ -2364,6 +2786,7 @@
                 <w:szCs w:val="24"/>
               </w:rPr>
             </w:pPr>
+            <w:proofErr w:type="spellStart"/>
             <w:r>
               <w:rPr>
                 <w:rFonts w:ascii="Aptos" w:hAnsi="Aptos" w:cs="Arial"/>
@@ -2374,6 +2797,7 @@
               </w:rPr>
               <w:t>darius</w:t>
             </w:r>
+            <w:proofErr w:type="spellEnd"/>
           </w:p>
         </w:tc>
         <w:tc>
@@ -2450,6 +2874,7 @@
                 <w:szCs w:val="24"/>
               </w:rPr>
             </w:pPr>
+            <w:proofErr w:type="spellStart"/>
             <w:r>
               <w:rPr>
                 <w:rFonts w:ascii="Aptos" w:hAnsi="Aptos" w:cs="Arial"/>
@@ -2460,6 +2885,7 @@
               </w:rPr>
               <w:t>AdAm</w:t>
             </w:r>
+            <w:proofErr w:type="spellEnd"/>
           </w:p>
         </w:tc>
         <w:tc>
@@ -2535,6 +2961,7 @@
                 <w:szCs w:val="24"/>
               </w:rPr>
             </w:pPr>
+            <w:proofErr w:type="spellStart"/>
             <w:r>
               <w:rPr>
                 <w:rFonts w:ascii="Aptos" w:hAnsi="Aptos" w:cs="Arial"/>
@@ -2545,6 +2972,7 @@
               </w:rPr>
               <w:t>hannah</w:t>
             </w:r>
+            <w:proofErr w:type="spellEnd"/>
           </w:p>
         </w:tc>
         <w:tc>
@@ -2792,6 +3220,7 @@
                 <w:szCs w:val="24"/>
               </w:rPr>
             </w:pPr>
+            <w:proofErr w:type="spellStart"/>
             <w:r>
               <w:rPr>
                 <w:rFonts w:ascii="Aptos" w:hAnsi="Aptos" w:cs="Arial"/>
@@ -2802,6 +3231,7 @@
               </w:rPr>
               <w:t>james</w:t>
             </w:r>
+            <w:proofErr w:type="spellEnd"/>
           </w:p>
         </w:tc>
         <w:tc>
@@ -2877,6 +3307,7 @@
                 <w:szCs w:val="24"/>
               </w:rPr>
             </w:pPr>
+            <w:proofErr w:type="spellStart"/>
             <w:r>
               <w:rPr>
                 <w:rFonts w:ascii="Aptos" w:hAnsi="Aptos" w:cs="Arial"/>
@@ -2887,6 +3318,7 @@
               </w:rPr>
               <w:t>daliah</w:t>
             </w:r>
+            <w:proofErr w:type="spellEnd"/>
           </w:p>
         </w:tc>
         <w:tc>
@@ -2954,7 +3386,7 @@
           <w:szCs w:val="28"/>
         </w:rPr>
       </w:pPr>
-      <w:bookmarkStart w:id="5" w:name="_Toc184651449"/>
+      <w:bookmarkStart w:id="5" w:name="_Toc184654838"/>
       <w:r>
         <w:rPr>
           <w:rFonts w:ascii="Aptos" w:hAnsi="Aptos" w:cs="Arial"/>
@@ -2987,7 +3419,7 @@
           <w:szCs w:val="28"/>
         </w:rPr>
         <w:drawing>
-          <wp:anchor distT="0" distB="0" distL="114300" distR="114300" simplePos="0" relativeHeight="251670528" behindDoc="1" locked="0" layoutInCell="1" allowOverlap="1" wp14:anchorId="00B26A37" wp14:editId="329980F7">
+          <wp:anchor distT="0" distB="0" distL="114300" distR="114300" simplePos="0" relativeHeight="251670528" behindDoc="1" locked="0" layoutInCell="1" allowOverlap="1" wp14:anchorId="00B26A37" wp14:editId="1603F506">
             <wp:simplePos x="0" y="0"/>
             <wp:positionH relativeFrom="column">
               <wp:posOffset>-914730</wp:posOffset>
@@ -3071,7 +3503,7 @@
           <w:szCs w:val="28"/>
         </w:rPr>
       </w:pPr>
-      <w:bookmarkStart w:id="6" w:name="_Toc184651450"/>
+      <w:bookmarkStart w:id="6" w:name="_Toc184654839"/>
       <w:r>
         <w:rPr>
           <w:rFonts w:ascii="Aptos" w:hAnsi="Aptos" w:cs="Arial"/>
@@ -3099,7 +3531,7 @@
           <w:szCs w:val="24"/>
         </w:rPr>
       </w:pPr>
-      <w:bookmarkStart w:id="7" w:name="_Toc184651451"/>
+      <w:bookmarkStart w:id="7" w:name="_Toc184654840"/>
       <w:r>
         <w:rPr>
           <w:rFonts w:ascii="Aptos" w:hAnsi="Aptos" w:cs="Arial"/>
@@ -3535,7 +3967,7 @@
           <w:szCs w:val="24"/>
         </w:rPr>
       </w:pPr>
-      <w:bookmarkStart w:id="8" w:name="_Toc184651452"/>
+      <w:bookmarkStart w:id="8" w:name="_Toc184654841"/>
       <w:r>
         <w:rPr>
           <w:rFonts w:ascii="Aptos" w:hAnsi="Aptos" w:cs="Arial"/>
@@ -5203,7 +5635,7 @@
           <w:szCs w:val="28"/>
         </w:rPr>
       </w:pPr>
-      <w:bookmarkStart w:id="9" w:name="_Toc184651453"/>
+      <w:bookmarkStart w:id="9" w:name="_Toc184654842"/>
       <w:r>
         <w:rPr>
           <w:rFonts w:ascii="Aptos" w:hAnsi="Aptos" w:cs="Arial"/>
@@ -5300,7 +5732,47 @@
           <w:sz w:val="24"/>
           <w:szCs w:val="24"/>
         </w:rPr>
-        <w:t>int isSite(String siteName)</w:t>
+        <w:t xml:space="preserve">int </w:t>
+      </w:r>
+      <w:proofErr w:type="spellStart"/>
+      <w:r>
+        <w:rPr>
+          <w:rFonts w:ascii="Aptos" w:hAnsi="Aptos" w:cs="Arial"/>
+          <w:color w:val="4472C4" w:themeColor="accent1"/>
+          <w:sz w:val="24"/>
+          <w:szCs w:val="24"/>
+        </w:rPr>
+        <w:t>isSite</w:t>
+      </w:r>
+      <w:proofErr w:type="spellEnd"/>
+      <w:r>
+        <w:rPr>
+          <w:rFonts w:ascii="Aptos" w:hAnsi="Aptos" w:cs="Arial"/>
+          <w:color w:val="4472C4" w:themeColor="accent1"/>
+          <w:sz w:val="24"/>
+          <w:szCs w:val="24"/>
+        </w:rPr>
+        <w:t xml:space="preserve">(String </w:t>
+      </w:r>
+      <w:proofErr w:type="spellStart"/>
+      <w:r>
+        <w:rPr>
+          <w:rFonts w:ascii="Aptos" w:hAnsi="Aptos" w:cs="Arial"/>
+          <w:color w:val="4472C4" w:themeColor="accent1"/>
+          <w:sz w:val="24"/>
+          <w:szCs w:val="24"/>
+        </w:rPr>
+        <w:t>siteName</w:t>
+      </w:r>
+      <w:proofErr w:type="spellEnd"/>
+      <w:r>
+        <w:rPr>
+          <w:rFonts w:ascii="Aptos" w:hAnsi="Aptos" w:cs="Arial"/>
+          <w:color w:val="4472C4" w:themeColor="accent1"/>
+          <w:sz w:val="24"/>
+          <w:szCs w:val="24"/>
+        </w:rPr>
+        <w:t>)</w:t>
       </w:r>
     </w:p>
     <w:p>
@@ -5337,7 +5809,61 @@
           <w:szCs w:val="24"/>
         </w:rPr>
         <w:tab/>
-        <w:t>for(i = 0; i &lt; count; i++)</w:t>
+        <w:t>for(</w:t>
+      </w:r>
+      <w:proofErr w:type="spellStart"/>
+      <w:r>
+        <w:rPr>
+          <w:rFonts w:ascii="Aptos" w:hAnsi="Aptos" w:cs="Arial"/>
+          <w:sz w:val="24"/>
+          <w:szCs w:val="24"/>
+        </w:rPr>
+        <w:t>i</w:t>
+      </w:r>
+      <w:proofErr w:type="spellEnd"/>
+      <w:r>
+        <w:rPr>
+          <w:rFonts w:ascii="Aptos" w:hAnsi="Aptos" w:cs="Arial"/>
+          <w:sz w:val="24"/>
+          <w:szCs w:val="24"/>
+        </w:rPr>
+        <w:t xml:space="preserve"> = 0; </w:t>
+      </w:r>
+      <w:proofErr w:type="spellStart"/>
+      <w:r>
+        <w:rPr>
+          <w:rFonts w:ascii="Aptos" w:hAnsi="Aptos" w:cs="Arial"/>
+          <w:sz w:val="24"/>
+          <w:szCs w:val="24"/>
+        </w:rPr>
+        <w:t>i</w:t>
+      </w:r>
+      <w:proofErr w:type="spellEnd"/>
+      <w:r>
+        <w:rPr>
+          <w:rFonts w:ascii="Aptos" w:hAnsi="Aptos" w:cs="Arial"/>
+          <w:sz w:val="24"/>
+          <w:szCs w:val="24"/>
+        </w:rPr>
+        <w:t xml:space="preserve"> &lt; count; </w:t>
+      </w:r>
+      <w:proofErr w:type="spellStart"/>
+      <w:r>
+        <w:rPr>
+          <w:rFonts w:ascii="Aptos" w:hAnsi="Aptos" w:cs="Arial"/>
+          <w:sz w:val="24"/>
+          <w:szCs w:val="24"/>
+        </w:rPr>
+        <w:t>i</w:t>
+      </w:r>
+      <w:proofErr w:type="spellEnd"/>
+      <w:r>
+        <w:rPr>
+          <w:rFonts w:ascii="Aptos" w:hAnsi="Aptos" w:cs="Arial"/>
+          <w:sz w:val="24"/>
+          <w:szCs w:val="24"/>
+        </w:rPr>
+        <w:t>++)</w:t>
       </w:r>
     </w:p>
     <w:p>
@@ -5383,7 +5909,43 @@
           <w:szCs w:val="24"/>
         </w:rPr>
         <w:tab/>
-        <w:t>if(sites[i] == siteName)</w:t>
+        <w:t>if(sites[</w:t>
+      </w:r>
+      <w:proofErr w:type="spellStart"/>
+      <w:r>
+        <w:rPr>
+          <w:rFonts w:ascii="Aptos" w:hAnsi="Aptos" w:cs="Arial"/>
+          <w:sz w:val="24"/>
+          <w:szCs w:val="24"/>
+        </w:rPr>
+        <w:t>i</w:t>
+      </w:r>
+      <w:proofErr w:type="spellEnd"/>
+      <w:r>
+        <w:rPr>
+          <w:rFonts w:ascii="Aptos" w:hAnsi="Aptos" w:cs="Arial"/>
+          <w:sz w:val="24"/>
+          <w:szCs w:val="24"/>
+        </w:rPr>
+        <w:t xml:space="preserve">] == </w:t>
+      </w:r>
+      <w:proofErr w:type="spellStart"/>
+      <w:r>
+        <w:rPr>
+          <w:rFonts w:ascii="Aptos" w:hAnsi="Aptos" w:cs="Arial"/>
+          <w:sz w:val="24"/>
+          <w:szCs w:val="24"/>
+        </w:rPr>
+        <w:t>siteName</w:t>
+      </w:r>
+      <w:proofErr w:type="spellEnd"/>
+      <w:r>
+        <w:rPr>
+          <w:rFonts w:ascii="Aptos" w:hAnsi="Aptos" w:cs="Arial"/>
+          <w:sz w:val="24"/>
+          <w:szCs w:val="24"/>
+        </w:rPr>
+        <w:t>)</w:t>
       </w:r>
     </w:p>
     <w:p>
@@ -5445,7 +6007,25 @@
           <w:szCs w:val="24"/>
         </w:rPr>
         <w:tab/>
-        <w:t>//Returns index pos of site in array if found</w:t>
+        <w:t xml:space="preserve">//Returns index </w:t>
+      </w:r>
+      <w:proofErr w:type="spellStart"/>
+      <w:r>
+        <w:rPr>
+          <w:rFonts w:ascii="Aptos" w:hAnsi="Aptos" w:cs="Arial"/>
+          <w:sz w:val="24"/>
+          <w:szCs w:val="24"/>
+        </w:rPr>
+        <w:t>pos</w:t>
+      </w:r>
+      <w:proofErr w:type="spellEnd"/>
+      <w:r>
+        <w:rPr>
+          <w:rFonts w:ascii="Aptos" w:hAnsi="Aptos" w:cs="Arial"/>
+          <w:sz w:val="24"/>
+          <w:szCs w:val="24"/>
+        </w:rPr>
+        <w:t xml:space="preserve"> of site in array if found</w:t>
       </w:r>
     </w:p>
     <w:p>
@@ -5480,8 +6060,18 @@
           <w:szCs w:val="24"/>
         </w:rPr>
         <w:tab/>
-        <w:t>return i</w:t>
-      </w:r>
+        <w:t xml:space="preserve">return </w:t>
+      </w:r>
+      <w:proofErr w:type="spellStart"/>
+      <w:r>
+        <w:rPr>
+          <w:rFonts w:ascii="Aptos" w:hAnsi="Aptos" w:cs="Arial"/>
+          <w:sz w:val="24"/>
+          <w:szCs w:val="24"/>
+        </w:rPr>
+        <w:t>i</w:t>
+      </w:r>
+      <w:proofErr w:type="spellEnd"/>
     </w:p>
     <w:p>
       <w:pPr>
@@ -5638,7 +6228,27 @@
           <w:sz w:val="24"/>
           <w:szCs w:val="24"/>
         </w:rPr>
-        <w:t>Algorithm allCons(String site)</w:t>
+        <w:t xml:space="preserve">Algorithm </w:t>
+      </w:r>
+      <w:proofErr w:type="spellStart"/>
+      <w:r>
+        <w:rPr>
+          <w:rFonts w:ascii="Aptos" w:hAnsi="Aptos" w:cs="Arial"/>
+          <w:color w:val="4472C4" w:themeColor="accent1"/>
+          <w:sz w:val="24"/>
+          <w:szCs w:val="24"/>
+        </w:rPr>
+        <w:t>allCons</w:t>
+      </w:r>
+      <w:proofErr w:type="spellEnd"/>
+      <w:r>
+        <w:rPr>
+          <w:rFonts w:ascii="Aptos" w:hAnsi="Aptos" w:cs="Arial"/>
+          <w:color w:val="4472C4" w:themeColor="accent1"/>
+          <w:sz w:val="24"/>
+          <w:szCs w:val="24"/>
+        </w:rPr>
+        <w:t>(String site)</w:t>
       </w:r>
     </w:p>
     <w:p>
@@ -5675,7 +6285,25 @@
           <w:szCs w:val="24"/>
         </w:rPr>
         <w:tab/>
-        <w:t>index = isSite(site)</w:t>
+        <w:t xml:space="preserve">index = </w:t>
+      </w:r>
+      <w:proofErr w:type="spellStart"/>
+      <w:r>
+        <w:rPr>
+          <w:rFonts w:ascii="Aptos" w:hAnsi="Aptos" w:cs="Arial"/>
+          <w:sz w:val="24"/>
+          <w:szCs w:val="24"/>
+        </w:rPr>
+        <w:t>isSite</w:t>
+      </w:r>
+      <w:proofErr w:type="spellEnd"/>
+      <w:r>
+        <w:rPr>
+          <w:rFonts w:ascii="Aptos" w:hAnsi="Aptos" w:cs="Arial"/>
+          <w:sz w:val="24"/>
+          <w:szCs w:val="24"/>
+        </w:rPr>
+        <w:t>(site)</w:t>
       </w:r>
     </w:p>
     <w:p>
@@ -6224,7 +6852,25 @@
           <w:szCs w:val="24"/>
         </w:rPr>
         <w:tab/>
-        <w:t>index = isSite(site)</w:t>
+        <w:t xml:space="preserve">index = </w:t>
+      </w:r>
+      <w:proofErr w:type="spellStart"/>
+      <w:r>
+        <w:rPr>
+          <w:rFonts w:ascii="Aptos" w:hAnsi="Aptos" w:cs="Arial"/>
+          <w:sz w:val="24"/>
+          <w:szCs w:val="24"/>
+        </w:rPr>
+        <w:t>isSite</w:t>
+      </w:r>
+      <w:proofErr w:type="spellEnd"/>
+      <w:r>
+        <w:rPr>
+          <w:rFonts w:ascii="Aptos" w:hAnsi="Aptos" w:cs="Arial"/>
+          <w:sz w:val="24"/>
+          <w:szCs w:val="24"/>
+        </w:rPr>
+        <w:t>(site)</w:t>
       </w:r>
     </w:p>
     <w:p>
@@ -6725,7 +7371,61 @@
           <w:szCs w:val="24"/>
         </w:rPr>
         <w:tab/>
-        <w:t>for(i = 0; i &lt; count; i++)</w:t>
+        <w:t>for(</w:t>
+      </w:r>
+      <w:proofErr w:type="spellStart"/>
+      <w:r>
+        <w:rPr>
+          <w:rFonts w:ascii="Aptos" w:hAnsi="Aptos" w:cs="Arial"/>
+          <w:sz w:val="24"/>
+          <w:szCs w:val="24"/>
+        </w:rPr>
+        <w:t>i</w:t>
+      </w:r>
+      <w:proofErr w:type="spellEnd"/>
+      <w:r>
+        <w:rPr>
+          <w:rFonts w:ascii="Aptos" w:hAnsi="Aptos" w:cs="Arial"/>
+          <w:sz w:val="24"/>
+          <w:szCs w:val="24"/>
+        </w:rPr>
+        <w:t xml:space="preserve"> = 0; </w:t>
+      </w:r>
+      <w:proofErr w:type="spellStart"/>
+      <w:r>
+        <w:rPr>
+          <w:rFonts w:ascii="Aptos" w:hAnsi="Aptos" w:cs="Arial"/>
+          <w:sz w:val="24"/>
+          <w:szCs w:val="24"/>
+        </w:rPr>
+        <w:t>i</w:t>
+      </w:r>
+      <w:proofErr w:type="spellEnd"/>
+      <w:r>
+        <w:rPr>
+          <w:rFonts w:ascii="Aptos" w:hAnsi="Aptos" w:cs="Arial"/>
+          <w:sz w:val="24"/>
+          <w:szCs w:val="24"/>
+        </w:rPr>
+        <w:t xml:space="preserve"> &lt; count; </w:t>
+      </w:r>
+      <w:proofErr w:type="spellStart"/>
+      <w:r>
+        <w:rPr>
+          <w:rFonts w:ascii="Aptos" w:hAnsi="Aptos" w:cs="Arial"/>
+          <w:sz w:val="24"/>
+          <w:szCs w:val="24"/>
+        </w:rPr>
+        <w:t>i</w:t>
+      </w:r>
+      <w:proofErr w:type="spellEnd"/>
+      <w:r>
+        <w:rPr>
+          <w:rFonts w:ascii="Aptos" w:hAnsi="Aptos" w:cs="Arial"/>
+          <w:sz w:val="24"/>
+          <w:szCs w:val="24"/>
+        </w:rPr>
+        <w:t>++)</w:t>
       </w:r>
     </w:p>
     <w:p>
@@ -6771,7 +7471,25 @@
           <w:szCs w:val="24"/>
         </w:rPr>
         <w:tab/>
-        <w:t>if(sites[i] == site)</w:t>
+        <w:t>if(sites[</w:t>
+      </w:r>
+      <w:proofErr w:type="spellStart"/>
+      <w:r>
+        <w:rPr>
+          <w:rFonts w:ascii="Aptos" w:hAnsi="Aptos" w:cs="Arial"/>
+          <w:sz w:val="24"/>
+          <w:szCs w:val="24"/>
+        </w:rPr>
+        <w:t>i</w:t>
+      </w:r>
+      <w:proofErr w:type="spellEnd"/>
+      <w:r>
+        <w:rPr>
+          <w:rFonts w:ascii="Aptos" w:hAnsi="Aptos" w:cs="Arial"/>
+          <w:sz w:val="24"/>
+          <w:szCs w:val="24"/>
+        </w:rPr>
+        <w:t>] == site)</w:t>
       </w:r>
     </w:p>
     <w:p>
@@ -6833,7 +7551,25 @@
           <w:szCs w:val="24"/>
         </w:rPr>
         <w:tab/>
-        <w:t>output sites[i]</w:t>
+        <w:t>output sites[</w:t>
+      </w:r>
+      <w:proofErr w:type="spellStart"/>
+      <w:r>
+        <w:rPr>
+          <w:rFonts w:ascii="Aptos" w:hAnsi="Aptos" w:cs="Arial"/>
+          <w:sz w:val="24"/>
+          <w:szCs w:val="24"/>
+        </w:rPr>
+        <w:t>i</w:t>
+      </w:r>
+      <w:proofErr w:type="spellEnd"/>
+      <w:r>
+        <w:rPr>
+          <w:rFonts w:ascii="Aptos" w:hAnsi="Aptos" w:cs="Arial"/>
+          <w:sz w:val="24"/>
+          <w:szCs w:val="24"/>
+        </w:rPr>
+        <w:t>]</w:t>
       </w:r>
     </w:p>
     <w:p>
@@ -7002,7 +7738,27 @@
           <w:sz w:val="24"/>
           <w:szCs w:val="24"/>
         </w:rPr>
-        <w:t>//Get the indeces of both input sites</w:t>
+        <w:t xml:space="preserve">//Get the </w:t>
+      </w:r>
+      <w:proofErr w:type="spellStart"/>
+      <w:r>
+        <w:rPr>
+          <w:rFonts w:ascii="Aptos" w:hAnsi="Aptos" w:cs="Arial"/>
+          <w:color w:val="538135" w:themeColor="accent6" w:themeShade="BF"/>
+          <w:sz w:val="24"/>
+          <w:szCs w:val="24"/>
+        </w:rPr>
+        <w:t>indeces</w:t>
+      </w:r>
+      <w:proofErr w:type="spellEnd"/>
+      <w:r>
+        <w:rPr>
+          <w:rFonts w:ascii="Aptos" w:hAnsi="Aptos" w:cs="Arial"/>
+          <w:color w:val="538135" w:themeColor="accent6" w:themeShade="BF"/>
+          <w:sz w:val="24"/>
+          <w:szCs w:val="24"/>
+        </w:rPr>
+        <w:t xml:space="preserve"> of both input sites</w:t>
       </w:r>
     </w:p>
     <w:p>
@@ -7021,7 +7777,42 @@
           <w:szCs w:val="24"/>
         </w:rPr>
         <w:tab/>
-        <w:t>i = isSite(site1Name)</w:t>
+      </w:r>
+      <w:proofErr w:type="spellStart"/>
+      <w:r>
+        <w:rPr>
+          <w:rFonts w:ascii="Aptos" w:hAnsi="Aptos" w:cs="Arial"/>
+          <w:sz w:val="24"/>
+          <w:szCs w:val="24"/>
+        </w:rPr>
+        <w:t>i</w:t>
+      </w:r>
+      <w:proofErr w:type="spellEnd"/>
+      <w:r>
+        <w:rPr>
+          <w:rFonts w:ascii="Aptos" w:hAnsi="Aptos" w:cs="Arial"/>
+          <w:sz w:val="24"/>
+          <w:szCs w:val="24"/>
+        </w:rPr>
+        <w:t xml:space="preserve"> = </w:t>
+      </w:r>
+      <w:proofErr w:type="spellStart"/>
+      <w:r>
+        <w:rPr>
+          <w:rFonts w:ascii="Aptos" w:hAnsi="Aptos" w:cs="Arial"/>
+          <w:sz w:val="24"/>
+          <w:szCs w:val="24"/>
+        </w:rPr>
+        <w:t>isSite</w:t>
+      </w:r>
+      <w:proofErr w:type="spellEnd"/>
+      <w:r>
+        <w:rPr>
+          <w:rFonts w:ascii="Aptos" w:hAnsi="Aptos" w:cs="Arial"/>
+          <w:sz w:val="24"/>
+          <w:szCs w:val="24"/>
+        </w:rPr>
+        <w:t>(site1Name)</w:t>
       </w:r>
     </w:p>
     <w:p>
@@ -7040,7 +7831,25 @@
           <w:szCs w:val="24"/>
         </w:rPr>
         <w:tab/>
-        <w:t>j = isSite(site2Name}</w:t>
+        <w:t xml:space="preserve">j = </w:t>
+      </w:r>
+      <w:proofErr w:type="spellStart"/>
+      <w:r>
+        <w:rPr>
+          <w:rFonts w:ascii="Aptos" w:hAnsi="Aptos" w:cs="Arial"/>
+          <w:sz w:val="24"/>
+          <w:szCs w:val="24"/>
+        </w:rPr>
+        <w:t>isSite</w:t>
+      </w:r>
+      <w:proofErr w:type="spellEnd"/>
+      <w:r>
+        <w:rPr>
+          <w:rFonts w:ascii="Aptos" w:hAnsi="Aptos" w:cs="Arial"/>
+          <w:sz w:val="24"/>
+          <w:szCs w:val="24"/>
+        </w:rPr>
+        <w:t>(site2Name}</w:t>
       </w:r>
     </w:p>
     <w:p>
@@ -7215,7 +8024,27 @@
           <w:sz w:val="24"/>
           <w:szCs w:val="24"/>
         </w:rPr>
-        <w:t xml:space="preserve">//Create a new edge with both sets of co-ords </w:t>
+        <w:t>//Create a new edge with both sets of co-</w:t>
+      </w:r>
+      <w:proofErr w:type="spellStart"/>
+      <w:r>
+        <w:rPr>
+          <w:rFonts w:ascii="Aptos" w:hAnsi="Aptos" w:cs="Arial"/>
+          <w:color w:val="538135" w:themeColor="accent6" w:themeShade="BF"/>
+          <w:sz w:val="24"/>
+          <w:szCs w:val="24"/>
+        </w:rPr>
+        <w:t>ords</w:t>
+      </w:r>
+      <w:proofErr w:type="spellEnd"/>
+      <w:r>
+        <w:rPr>
+          <w:rFonts w:ascii="Aptos" w:hAnsi="Aptos" w:cs="Arial"/>
+          <w:color w:val="538135" w:themeColor="accent6" w:themeShade="BF"/>
+          <w:sz w:val="24"/>
+          <w:szCs w:val="24"/>
+        </w:rPr>
+        <w:t xml:space="preserve"> </w:t>
       </w:r>
     </w:p>
     <w:p>
@@ -7242,8 +8071,36 @@
           <w:szCs w:val="24"/>
         </w:rPr>
         <w:tab/>
-        <w:t>graph[i][j] = weight;</w:t>
-      </w:r>
+        <w:t>graph[</w:t>
+      </w:r>
+      <w:proofErr w:type="spellStart"/>
+      <w:r>
+        <w:rPr>
+          <w:rFonts w:ascii="Aptos" w:hAnsi="Aptos" w:cs="Arial"/>
+          <w:sz w:val="24"/>
+          <w:szCs w:val="24"/>
+        </w:rPr>
+        <w:t>i</w:t>
+      </w:r>
+      <w:proofErr w:type="spellEnd"/>
+      <w:r>
+        <w:rPr>
+          <w:rFonts w:ascii="Aptos" w:hAnsi="Aptos" w:cs="Arial"/>
+          <w:sz w:val="24"/>
+          <w:szCs w:val="24"/>
+        </w:rPr>
+        <w:t xml:space="preserve">][j] = </w:t>
+      </w:r>
+      <w:proofErr w:type="gramStart"/>
+      <w:r>
+        <w:rPr>
+          <w:rFonts w:ascii="Aptos" w:hAnsi="Aptos" w:cs="Arial"/>
+          <w:sz w:val="24"/>
+          <w:szCs w:val="24"/>
+        </w:rPr>
+        <w:t>weight;</w:t>
+      </w:r>
+      <w:proofErr w:type="gramEnd"/>
     </w:p>
     <w:p>
       <w:pPr>
@@ -7269,8 +8126,36 @@
           <w:szCs w:val="24"/>
         </w:rPr>
         <w:tab/>
-        <w:t>graph[j][i] = weight;</w:t>
-      </w:r>
+        <w:t>graph[j][</w:t>
+      </w:r>
+      <w:proofErr w:type="spellStart"/>
+      <w:r>
+        <w:rPr>
+          <w:rFonts w:ascii="Aptos" w:hAnsi="Aptos" w:cs="Arial"/>
+          <w:sz w:val="24"/>
+          <w:szCs w:val="24"/>
+        </w:rPr>
+        <w:t>i</w:t>
+      </w:r>
+      <w:proofErr w:type="spellEnd"/>
+      <w:r>
+        <w:rPr>
+          <w:rFonts w:ascii="Aptos" w:hAnsi="Aptos" w:cs="Arial"/>
+          <w:sz w:val="24"/>
+          <w:szCs w:val="24"/>
+        </w:rPr>
+        <w:t xml:space="preserve">] = </w:t>
+      </w:r>
+      <w:proofErr w:type="gramStart"/>
+      <w:r>
+        <w:rPr>
+          <w:rFonts w:ascii="Aptos" w:hAnsi="Aptos" w:cs="Arial"/>
+          <w:sz w:val="24"/>
+          <w:szCs w:val="24"/>
+        </w:rPr>
+        <w:t>weight;</w:t>
+      </w:r>
+      <w:proofErr w:type="gramEnd"/>
     </w:p>
     <w:p>
       <w:pPr>
@@ -7373,7 +8258,7 @@
           <w:szCs w:val="24"/>
         </w:rPr>
       </w:pPr>
-      <w:bookmarkStart w:id="10" w:name="_Toc184651454"/>
+      <w:bookmarkStart w:id="10" w:name="_Toc184654843"/>
       <w:r>
         <w:rPr>
           <w:rFonts w:ascii="Aptos" w:hAnsi="Aptos" w:cs="Arial"/>
@@ -7443,7 +8328,27 @@
           <w:szCs w:val="24"/>
         </w:rPr>
         <w:tab/>
-        <w:t>public void initialiseGraph()</w:t>
+        <w:t xml:space="preserve">public void </w:t>
+      </w:r>
+      <w:proofErr w:type="spellStart"/>
+      <w:r>
+        <w:rPr>
+          <w:rFonts w:ascii="Aptos" w:hAnsi="Aptos" w:cs="Arial"/>
+          <w:color w:val="000000" w:themeColor="text1"/>
+          <w:sz w:val="24"/>
+          <w:szCs w:val="24"/>
+        </w:rPr>
+        <w:t>initialiseGraph</w:t>
+      </w:r>
+      <w:proofErr w:type="spellEnd"/>
+      <w:r>
+        <w:rPr>
+          <w:rFonts w:ascii="Aptos" w:hAnsi="Aptos" w:cs="Arial"/>
+          <w:color w:val="000000" w:themeColor="text1"/>
+          <w:sz w:val="24"/>
+          <w:szCs w:val="24"/>
+        </w:rPr>
+        <w:t>()</w:t>
       </w:r>
     </w:p>
     <w:p>
@@ -7502,7 +8407,27 @@
           <w:szCs w:val="24"/>
         </w:rPr>
         <w:tab/>
-        <w:t xml:space="preserve">public void addSite(String name, double x, double y) </w:t>
+        <w:t xml:space="preserve">public void </w:t>
+      </w:r>
+      <w:proofErr w:type="spellStart"/>
+      <w:r>
+        <w:rPr>
+          <w:rFonts w:ascii="Aptos" w:hAnsi="Aptos" w:cs="Arial"/>
+          <w:color w:val="000000" w:themeColor="text1"/>
+          <w:sz w:val="24"/>
+          <w:szCs w:val="24"/>
+        </w:rPr>
+        <w:t>addSite</w:t>
+      </w:r>
+      <w:proofErr w:type="spellEnd"/>
+      <w:r>
+        <w:rPr>
+          <w:rFonts w:ascii="Aptos" w:hAnsi="Aptos" w:cs="Arial"/>
+          <w:color w:val="000000" w:themeColor="text1"/>
+          <w:sz w:val="24"/>
+          <w:szCs w:val="24"/>
+        </w:rPr>
+        <w:t xml:space="preserve">(String name, double x, double y) </w:t>
       </w:r>
     </w:p>
     <w:p>
@@ -7602,7 +8527,27 @@
           <w:szCs w:val="24"/>
         </w:rPr>
         <w:tab/>
-        <w:t xml:space="preserve">public int isSite(String name) </w:t>
+        <w:t xml:space="preserve">public int </w:t>
+      </w:r>
+      <w:proofErr w:type="spellStart"/>
+      <w:r>
+        <w:rPr>
+          <w:rFonts w:ascii="Aptos" w:hAnsi="Aptos" w:cs="Arial"/>
+          <w:color w:val="000000" w:themeColor="text1"/>
+          <w:sz w:val="24"/>
+          <w:szCs w:val="24"/>
+        </w:rPr>
+        <w:t>isSite</w:t>
+      </w:r>
+      <w:proofErr w:type="spellEnd"/>
+      <w:r>
+        <w:rPr>
+          <w:rFonts w:ascii="Aptos" w:hAnsi="Aptos" w:cs="Arial"/>
+          <w:color w:val="000000" w:themeColor="text1"/>
+          <w:sz w:val="24"/>
+          <w:szCs w:val="24"/>
+        </w:rPr>
+        <w:t xml:space="preserve">(String name) </w:t>
       </w:r>
     </w:p>
     <w:p>
@@ -7702,7 +8647,27 @@
           <w:szCs w:val="24"/>
         </w:rPr>
         <w:tab/>
-        <w:t xml:space="preserve">public void allCons(String site) </w:t>
+        <w:t xml:space="preserve">public void </w:t>
+      </w:r>
+      <w:proofErr w:type="spellStart"/>
+      <w:r>
+        <w:rPr>
+          <w:rFonts w:ascii="Aptos" w:hAnsi="Aptos" w:cs="Arial"/>
+          <w:color w:val="000000" w:themeColor="text1"/>
+          <w:sz w:val="24"/>
+          <w:szCs w:val="24"/>
+        </w:rPr>
+        <w:t>allCons</w:t>
+      </w:r>
+      <w:proofErr w:type="spellEnd"/>
+      <w:r>
+        <w:rPr>
+          <w:rFonts w:ascii="Aptos" w:hAnsi="Aptos" w:cs="Arial"/>
+          <w:color w:val="000000" w:themeColor="text1"/>
+          <w:sz w:val="24"/>
+          <w:szCs w:val="24"/>
+        </w:rPr>
+        <w:t xml:space="preserve">(String site) </w:t>
       </w:r>
     </w:p>
     <w:p>
@@ -7794,7 +8759,7 @@
         </w:rPr>
         <w:br w:type="page"/>
       </w:r>
-      <w:bookmarkStart w:id="11" w:name="_Toc184651455"/>
+      <w:bookmarkStart w:id="11" w:name="_Toc184654844"/>
       <w:r>
         <w:rPr>
           <w:rFonts w:ascii="Aptos" w:hAnsi="Aptos" w:cs="Arial"/>
@@ -7858,7 +8823,27 @@
           <w:szCs w:val="24"/>
         </w:rPr>
         <w:tab/>
-        <w:t xml:space="preserve">public void setName(String name) </w:t>
+        <w:t xml:space="preserve">public void </w:t>
+      </w:r>
+      <w:proofErr w:type="spellStart"/>
+      <w:r>
+        <w:rPr>
+          <w:rFonts w:ascii="Aptos" w:hAnsi="Aptos" w:cs="Arial"/>
+          <w:color w:val="000000" w:themeColor="text1"/>
+          <w:sz w:val="24"/>
+          <w:szCs w:val="24"/>
+        </w:rPr>
+        <w:t>setName</w:t>
+      </w:r>
+      <w:proofErr w:type="spellEnd"/>
+      <w:r>
+        <w:rPr>
+          <w:rFonts w:ascii="Aptos" w:hAnsi="Aptos" w:cs="Arial"/>
+          <w:color w:val="000000" w:themeColor="text1"/>
+          <w:sz w:val="24"/>
+          <w:szCs w:val="24"/>
+        </w:rPr>
+        <w:t xml:space="preserve">(String name) </w:t>
       </w:r>
     </w:p>
     <w:p>
@@ -7908,7 +8893,27 @@
           <w:szCs w:val="24"/>
         </w:rPr>
         <w:tab/>
-        <w:t xml:space="preserve">public String getName() </w:t>
+        <w:t xml:space="preserve">public String </w:t>
+      </w:r>
+      <w:proofErr w:type="spellStart"/>
+      <w:r>
+        <w:rPr>
+          <w:rFonts w:ascii="Aptos" w:hAnsi="Aptos" w:cs="Arial"/>
+          <w:color w:val="000000" w:themeColor="text1"/>
+          <w:sz w:val="24"/>
+          <w:szCs w:val="24"/>
+        </w:rPr>
+        <w:t>getName</w:t>
+      </w:r>
+      <w:proofErr w:type="spellEnd"/>
+      <w:r>
+        <w:rPr>
+          <w:rFonts w:ascii="Aptos" w:hAnsi="Aptos" w:cs="Arial"/>
+          <w:color w:val="000000" w:themeColor="text1"/>
+          <w:sz w:val="24"/>
+          <w:szCs w:val="24"/>
+        </w:rPr>
+        <w:t xml:space="preserve">() </w:t>
       </w:r>
     </w:p>
     <w:p>
@@ -7958,7 +8963,27 @@
           <w:szCs w:val="24"/>
         </w:rPr>
         <w:tab/>
-        <w:t>public double getX()</w:t>
+        <w:t xml:space="preserve">public double </w:t>
+      </w:r>
+      <w:proofErr w:type="spellStart"/>
+      <w:r>
+        <w:rPr>
+          <w:rFonts w:ascii="Aptos" w:hAnsi="Aptos" w:cs="Arial"/>
+          <w:color w:val="000000" w:themeColor="text1"/>
+          <w:sz w:val="24"/>
+          <w:szCs w:val="24"/>
+        </w:rPr>
+        <w:t>getX</w:t>
+      </w:r>
+      <w:proofErr w:type="spellEnd"/>
+      <w:r>
+        <w:rPr>
+          <w:rFonts w:ascii="Aptos" w:hAnsi="Aptos" w:cs="Arial"/>
+          <w:color w:val="000000" w:themeColor="text1"/>
+          <w:sz w:val="24"/>
+          <w:szCs w:val="24"/>
+        </w:rPr>
+        <w:t>()</w:t>
       </w:r>
       <w:r>
         <w:rPr>
@@ -7987,7 +9012,27 @@
           <w:szCs w:val="24"/>
         </w:rPr>
         <w:tab/>
-        <w:t>public double getY()</w:t>
+        <w:t xml:space="preserve">public double </w:t>
+      </w:r>
+      <w:proofErr w:type="spellStart"/>
+      <w:r>
+        <w:rPr>
+          <w:rFonts w:ascii="Aptos" w:hAnsi="Aptos" w:cs="Arial"/>
+          <w:color w:val="000000" w:themeColor="text1"/>
+          <w:sz w:val="24"/>
+          <w:szCs w:val="24"/>
+        </w:rPr>
+        <w:t>getY</w:t>
+      </w:r>
+      <w:proofErr w:type="spellEnd"/>
+      <w:r>
+        <w:rPr>
+          <w:rFonts w:ascii="Aptos" w:hAnsi="Aptos" w:cs="Arial"/>
+          <w:color w:val="000000" w:themeColor="text1"/>
+          <w:sz w:val="24"/>
+          <w:szCs w:val="24"/>
+        </w:rPr>
+        <w:t>()</w:t>
       </w:r>
     </w:p>
     <w:p>
@@ -8054,7 +9099,27 @@
           <w:szCs w:val="24"/>
         </w:rPr>
         <w:tab/>
-        <w:t xml:space="preserve">public void setCoOrds(double x, double y) </w:t>
+        <w:t xml:space="preserve">public void </w:t>
+      </w:r>
+      <w:proofErr w:type="spellStart"/>
+      <w:r>
+        <w:rPr>
+          <w:rFonts w:ascii="Aptos" w:hAnsi="Aptos" w:cs="Arial"/>
+          <w:color w:val="000000" w:themeColor="text1"/>
+          <w:sz w:val="24"/>
+          <w:szCs w:val="24"/>
+        </w:rPr>
+        <w:t>setCoOrds</w:t>
+      </w:r>
+      <w:proofErr w:type="spellEnd"/>
+      <w:r>
+        <w:rPr>
+          <w:rFonts w:ascii="Aptos" w:hAnsi="Aptos" w:cs="Arial"/>
+          <w:color w:val="000000" w:themeColor="text1"/>
+          <w:sz w:val="24"/>
+          <w:szCs w:val="24"/>
+        </w:rPr>
+        <w:t xml:space="preserve">(double x, double y) </w:t>
       </w:r>
     </w:p>
     <w:p>
@@ -8122,7 +9187,27 @@
           <w:szCs w:val="24"/>
         </w:rPr>
         <w:tab/>
-        <w:t xml:space="preserve">public void setIndex() </w:t>
+        <w:t xml:space="preserve">public void </w:t>
+      </w:r>
+      <w:proofErr w:type="spellStart"/>
+      <w:r>
+        <w:rPr>
+          <w:rFonts w:ascii="Aptos" w:hAnsi="Aptos" w:cs="Arial"/>
+          <w:color w:val="000000" w:themeColor="text1"/>
+          <w:sz w:val="24"/>
+          <w:szCs w:val="24"/>
+        </w:rPr>
+        <w:t>setIndex</w:t>
+      </w:r>
+      <w:proofErr w:type="spellEnd"/>
+      <w:r>
+        <w:rPr>
+          <w:rFonts w:ascii="Aptos" w:hAnsi="Aptos" w:cs="Arial"/>
+          <w:color w:val="000000" w:themeColor="text1"/>
+          <w:sz w:val="24"/>
+          <w:szCs w:val="24"/>
+        </w:rPr>
+        <w:t xml:space="preserve">() </w:t>
       </w:r>
     </w:p>
     <w:p>
@@ -8142,7 +9227,27 @@
           <w:szCs w:val="24"/>
         </w:rPr>
         <w:tab/>
-        <w:t>public int getIndex()</w:t>
+        <w:t xml:space="preserve">public int </w:t>
+      </w:r>
+      <w:proofErr w:type="spellStart"/>
+      <w:r>
+        <w:rPr>
+          <w:rFonts w:ascii="Aptos" w:hAnsi="Aptos" w:cs="Arial"/>
+          <w:color w:val="000000" w:themeColor="text1"/>
+          <w:sz w:val="24"/>
+          <w:szCs w:val="24"/>
+        </w:rPr>
+        <w:t>getIndex</w:t>
+      </w:r>
+      <w:proofErr w:type="spellEnd"/>
+      <w:r>
+        <w:rPr>
+          <w:rFonts w:ascii="Aptos" w:hAnsi="Aptos" w:cs="Arial"/>
+          <w:color w:val="000000" w:themeColor="text1"/>
+          <w:sz w:val="24"/>
+          <w:szCs w:val="24"/>
+        </w:rPr>
+        <w:t>()</w:t>
       </w:r>
     </w:p>
     <w:p>
@@ -8189,7 +9294,27 @@
           <w:sz w:val="24"/>
           <w:szCs w:val="24"/>
         </w:rPr>
-        <w:t>//ToString override method to output all details of a given site</w:t>
+        <w:t>//</w:t>
+      </w:r>
+      <w:proofErr w:type="spellStart"/>
+      <w:r>
+        <w:rPr>
+          <w:rFonts w:ascii="Aptos" w:hAnsi="Aptos" w:cs="Arial"/>
+          <w:color w:val="538135" w:themeColor="accent6" w:themeShade="BF"/>
+          <w:sz w:val="24"/>
+          <w:szCs w:val="24"/>
+        </w:rPr>
+        <w:t>ToString</w:t>
+      </w:r>
+      <w:proofErr w:type="spellEnd"/>
+      <w:r>
+        <w:rPr>
+          <w:rFonts w:ascii="Aptos" w:hAnsi="Aptos" w:cs="Arial"/>
+          <w:color w:val="538135" w:themeColor="accent6" w:themeShade="BF"/>
+          <w:sz w:val="24"/>
+          <w:szCs w:val="24"/>
+        </w:rPr>
+        <w:t xml:space="preserve"> override method to output all details of a given site</w:t>
       </w:r>
     </w:p>
     <w:p>
@@ -8209,7 +9334,27 @@
           <w:szCs w:val="24"/>
         </w:rPr>
         <w:tab/>
-        <w:t>public String toString()</w:t>
+        <w:t xml:space="preserve">public String </w:t>
+      </w:r>
+      <w:proofErr w:type="spellStart"/>
+      <w:r>
+        <w:rPr>
+          <w:rFonts w:ascii="Aptos" w:hAnsi="Aptos" w:cs="Arial"/>
+          <w:color w:val="000000" w:themeColor="text1"/>
+          <w:sz w:val="24"/>
+          <w:szCs w:val="24"/>
+        </w:rPr>
+        <w:t>toString</w:t>
+      </w:r>
+      <w:proofErr w:type="spellEnd"/>
+      <w:r>
+        <w:rPr>
+          <w:rFonts w:ascii="Aptos" w:hAnsi="Aptos" w:cs="Arial"/>
+          <w:color w:val="000000" w:themeColor="text1"/>
+          <w:sz w:val="24"/>
+          <w:szCs w:val="24"/>
+        </w:rPr>
+        <w:t>()</w:t>
       </w:r>
     </w:p>
     <w:p>
@@ -8252,7 +9397,7 @@
           <w:szCs w:val="24"/>
         </w:rPr>
       </w:pPr>
-      <w:bookmarkStart w:id="12" w:name="_Toc184651456"/>
+      <w:bookmarkStart w:id="12" w:name="_Toc184654845"/>
       <w:r>
         <w:rPr>
           <w:rFonts w:ascii="Aptos" w:hAnsi="Aptos" w:cs="Arial"/>
@@ -8380,7 +9525,7 @@
         <w:lastRenderedPageBreak/>
         <w:t xml:space="preserve"> </w:t>
       </w:r>
-      <w:bookmarkStart w:id="13" w:name="_Toc184651457"/>
+      <w:bookmarkStart w:id="13" w:name="_Toc184654846"/>
       <w:r>
         <w:rPr>
           <w:rFonts w:ascii="Aptos" w:hAnsi="Aptos" w:cs="Arial"/>
@@ -8608,7 +9753,29 @@
                 <w:sz w:val="24"/>
                 <w:szCs w:val="24"/>
               </w:rPr>
-              <w:t xml:space="preserve">Rock of Donamase </w:t>
+              <w:t xml:space="preserve">Rock of </w:t>
+            </w:r>
+            <w:proofErr w:type="spellStart"/>
+            <w:r>
+              <w:rPr>
+                <w:rFonts w:ascii="Aptos" w:hAnsi="Aptos" w:cs="Arial"/>
+                <w:b w:val="0"/>
+                <w:bCs w:val="0"/>
+                <w:sz w:val="24"/>
+                <w:szCs w:val="24"/>
+              </w:rPr>
+              <w:t>Donamase</w:t>
+            </w:r>
+            <w:proofErr w:type="spellEnd"/>
+            <w:r>
+              <w:rPr>
+                <w:rFonts w:ascii="Aptos" w:hAnsi="Aptos" w:cs="Arial"/>
+                <w:b w:val="0"/>
+                <w:bCs w:val="0"/>
+                <w:sz w:val="24"/>
+                <w:szCs w:val="24"/>
+              </w:rPr>
+              <w:t xml:space="preserve"> </w:t>
             </w:r>
           </w:p>
         </w:tc>
@@ -8693,8 +9860,20 @@
                 <w:sz w:val="24"/>
                 <w:szCs w:val="24"/>
               </w:rPr>
-              <w:t>Rock of Donamase</w:t>
-            </w:r>
+              <w:t xml:space="preserve">Rock of </w:t>
+            </w:r>
+            <w:proofErr w:type="spellStart"/>
+            <w:r>
+              <w:rPr>
+                <w:rFonts w:ascii="Aptos" w:hAnsi="Aptos" w:cs="Arial"/>
+                <w:b w:val="0"/>
+                <w:bCs w:val="0"/>
+                <w:sz w:val="24"/>
+                <w:szCs w:val="24"/>
+              </w:rPr>
+              <w:t>Donamase</w:t>
+            </w:r>
+            <w:proofErr w:type="spellEnd"/>
           </w:p>
         </w:tc>
         <w:tc>
@@ -8712,13 +9891,23 @@
                 <w:szCs w:val="24"/>
               </w:rPr>
             </w:pPr>
-            <w:r>
-              <w:rPr>
-                <w:rFonts w:ascii="Aptos" w:hAnsi="Aptos" w:cs="Arial"/>
-                <w:sz w:val="24"/>
-                <w:szCs w:val="24"/>
-              </w:rPr>
-              <w:t>O’Moore Park</w:t>
+            <w:proofErr w:type="spellStart"/>
+            <w:r>
+              <w:rPr>
+                <w:rFonts w:ascii="Aptos" w:hAnsi="Aptos" w:cs="Arial"/>
+                <w:sz w:val="24"/>
+                <w:szCs w:val="24"/>
+              </w:rPr>
+              <w:t>O’Moore</w:t>
+            </w:r>
+            <w:proofErr w:type="spellEnd"/>
+            <w:r>
+              <w:rPr>
+                <w:rFonts w:ascii="Aptos" w:hAnsi="Aptos" w:cs="Arial"/>
+                <w:sz w:val="24"/>
+                <w:szCs w:val="24"/>
+              </w:rPr>
+              <w:t xml:space="preserve"> Park</w:t>
             </w:r>
           </w:p>
         </w:tc>
@@ -8798,13 +9987,23 @@
                 <w:szCs w:val="24"/>
               </w:rPr>
             </w:pPr>
-            <w:r>
-              <w:rPr>
-                <w:rFonts w:ascii="Aptos" w:hAnsi="Aptos" w:cs="Arial"/>
-                <w:sz w:val="24"/>
-                <w:szCs w:val="24"/>
-              </w:rPr>
-              <w:t>Donamase Art Centre</w:t>
+            <w:proofErr w:type="spellStart"/>
+            <w:r>
+              <w:rPr>
+                <w:rFonts w:ascii="Aptos" w:hAnsi="Aptos" w:cs="Arial"/>
+                <w:sz w:val="24"/>
+                <w:szCs w:val="24"/>
+              </w:rPr>
+              <w:t>Donamase</w:t>
+            </w:r>
+            <w:proofErr w:type="spellEnd"/>
+            <w:r>
+              <w:rPr>
+                <w:rFonts w:ascii="Aptos" w:hAnsi="Aptos" w:cs="Arial"/>
+                <w:sz w:val="24"/>
+                <w:szCs w:val="24"/>
+              </w:rPr>
+              <w:t xml:space="preserve"> Art Centre</w:t>
             </w:r>
           </w:p>
         </w:tc>
@@ -8856,6 +10055,7 @@
                 <w:szCs w:val="24"/>
               </w:rPr>
             </w:pPr>
+            <w:proofErr w:type="spellStart"/>
             <w:r>
               <w:rPr>
                 <w:rFonts w:ascii="Aptos" w:hAnsi="Aptos" w:cs="Arial"/>
@@ -8864,7 +10064,18 @@
                 <w:sz w:val="24"/>
                 <w:szCs w:val="24"/>
               </w:rPr>
-              <w:t>O’Moore Park</w:t>
+              <w:t>O’Moore</w:t>
+            </w:r>
+            <w:proofErr w:type="spellEnd"/>
+            <w:r>
+              <w:rPr>
+                <w:rFonts w:ascii="Aptos" w:hAnsi="Aptos" w:cs="Arial"/>
+                <w:b w:val="0"/>
+                <w:bCs w:val="0"/>
+                <w:sz w:val="24"/>
+                <w:szCs w:val="24"/>
+              </w:rPr>
+              <w:t xml:space="preserve"> Park</w:t>
             </w:r>
           </w:p>
         </w:tc>
@@ -8883,13 +10094,23 @@
                 <w:szCs w:val="24"/>
               </w:rPr>
             </w:pPr>
-            <w:r>
-              <w:rPr>
-                <w:rFonts w:ascii="Aptos" w:hAnsi="Aptos" w:cs="Arial"/>
-                <w:sz w:val="24"/>
-                <w:szCs w:val="24"/>
-              </w:rPr>
-              <w:t>Donamase Art Centre</w:t>
+            <w:proofErr w:type="spellStart"/>
+            <w:r>
+              <w:rPr>
+                <w:rFonts w:ascii="Aptos" w:hAnsi="Aptos" w:cs="Arial"/>
+                <w:sz w:val="24"/>
+                <w:szCs w:val="24"/>
+              </w:rPr>
+              <w:t>Donamase</w:t>
+            </w:r>
+            <w:proofErr w:type="spellEnd"/>
+            <w:r>
+              <w:rPr>
+                <w:rFonts w:ascii="Aptos" w:hAnsi="Aptos" w:cs="Arial"/>
+                <w:sz w:val="24"/>
+                <w:szCs w:val="24"/>
+              </w:rPr>
+              <w:t xml:space="preserve"> Art Centre</w:t>
             </w:r>
           </w:p>
         </w:tc>
@@ -8950,8 +10171,20 @@
                 <w:sz w:val="24"/>
                 <w:szCs w:val="24"/>
               </w:rPr>
-              <w:t>Rock of Donamase</w:t>
-            </w:r>
+              <w:t xml:space="preserve">Rock of </w:t>
+            </w:r>
+            <w:proofErr w:type="spellStart"/>
+            <w:r>
+              <w:rPr>
+                <w:rFonts w:ascii="Aptos" w:hAnsi="Aptos" w:cs="Arial"/>
+                <w:b w:val="0"/>
+                <w:bCs w:val="0"/>
+                <w:sz w:val="24"/>
+                <w:szCs w:val="24"/>
+              </w:rPr>
+              <w:t>Donamase</w:t>
+            </w:r>
+            <w:proofErr w:type="spellEnd"/>
           </w:p>
         </w:tc>
         <w:tc>
@@ -9027,6 +10260,7 @@
                 <w:szCs w:val="24"/>
               </w:rPr>
             </w:pPr>
+            <w:proofErr w:type="spellStart"/>
             <w:r>
               <w:rPr>
                 <w:rFonts w:ascii="Aptos" w:hAnsi="Aptos" w:cs="Arial"/>
@@ -9035,7 +10269,18 @@
                 <w:sz w:val="24"/>
                 <w:szCs w:val="24"/>
               </w:rPr>
-              <w:t>Donamase Art Centre</w:t>
+              <w:t>Donamase</w:t>
+            </w:r>
+            <w:proofErr w:type="spellEnd"/>
+            <w:r>
+              <w:rPr>
+                <w:rFonts w:ascii="Aptos" w:hAnsi="Aptos" w:cs="Arial"/>
+                <w:b w:val="0"/>
+                <w:bCs w:val="0"/>
+                <w:sz w:val="24"/>
+                <w:szCs w:val="24"/>
+              </w:rPr>
+              <w:t xml:space="preserve"> Art Centre</w:t>
             </w:r>
           </w:p>
         </w:tc>
@@ -9332,7 +10577,27 @@
           <w:sz w:val="24"/>
           <w:szCs w:val="24"/>
         </w:rPr>
-        <w:t xml:space="preserve"> – Rock of Donamase – The Heath Golf Club</w:t>
+        <w:t xml:space="preserve"> – Rock of </w:t>
+      </w:r>
+      <w:proofErr w:type="spellStart"/>
+      <w:r>
+        <w:rPr>
+          <w:rFonts w:ascii="Aptos" w:eastAsiaTheme="majorEastAsia" w:hAnsi="Aptos" w:cs="Arial"/>
+          <w:color w:val="000000" w:themeColor="text1"/>
+          <w:sz w:val="24"/>
+          <w:szCs w:val="24"/>
+        </w:rPr>
+        <w:t>Donamase</w:t>
+      </w:r>
+      <w:proofErr w:type="spellEnd"/>
+      <w:r>
+        <w:rPr>
+          <w:rFonts w:ascii="Aptos" w:eastAsiaTheme="majorEastAsia" w:hAnsi="Aptos" w:cs="Arial"/>
+          <w:color w:val="000000" w:themeColor="text1"/>
+          <w:sz w:val="24"/>
+          <w:szCs w:val="24"/>
+        </w:rPr>
+        <w:t xml:space="preserve"> – The Heath Golf Club</w:t>
       </w:r>
     </w:p>
     <w:p>
@@ -9579,13 +10844,23 @@
                 <w:szCs w:val="24"/>
               </w:rPr>
             </w:pPr>
-            <w:r>
-              <w:rPr>
-                <w:rFonts w:ascii="Aptos" w:hAnsi="Aptos" w:cs="Arial"/>
-                <w:sz w:val="24"/>
-                <w:szCs w:val="24"/>
-              </w:rPr>
-              <w:t>i)</w:t>
+            <w:proofErr w:type="spellStart"/>
+            <w:r>
+              <w:rPr>
+                <w:rFonts w:ascii="Aptos" w:hAnsi="Aptos" w:cs="Arial"/>
+                <w:sz w:val="24"/>
+                <w:szCs w:val="24"/>
+              </w:rPr>
+              <w:t>i</w:t>
+            </w:r>
+            <w:proofErr w:type="spellEnd"/>
+            <w:r>
+              <w:rPr>
+                <w:rFonts w:ascii="Aptos" w:hAnsi="Aptos" w:cs="Arial"/>
+                <w:sz w:val="24"/>
+                <w:szCs w:val="24"/>
+              </w:rPr>
+              <w:t>)</w:t>
             </w:r>
           </w:p>
         </w:tc>
@@ -9610,7 +10885,25 @@
                 <w:sz w:val="24"/>
                 <w:szCs w:val="24"/>
               </w:rPr>
-              <w:t xml:space="preserve">Rock of Donamase </w:t>
+              <w:t xml:space="preserve">Rock of </w:t>
+            </w:r>
+            <w:proofErr w:type="spellStart"/>
+            <w:r>
+              <w:rPr>
+                <w:rFonts w:ascii="Aptos" w:hAnsi="Aptos" w:cs="Arial"/>
+                <w:sz w:val="24"/>
+                <w:szCs w:val="24"/>
+              </w:rPr>
+              <w:t>Donamase</w:t>
+            </w:r>
+            <w:proofErr w:type="spellEnd"/>
+            <w:r>
+              <w:rPr>
+                <w:rFonts w:ascii="Aptos" w:hAnsi="Aptos" w:cs="Arial"/>
+                <w:sz w:val="24"/>
+                <w:szCs w:val="24"/>
+              </w:rPr>
+              <w:t xml:space="preserve"> </w:t>
             </w:r>
           </w:p>
         </w:tc>
@@ -9715,8 +11008,18 @@
                 <w:sz w:val="24"/>
                 <w:szCs w:val="24"/>
               </w:rPr>
-              <w:t>Rock of Donamase</w:t>
-            </w:r>
+              <w:t xml:space="preserve">Rock of </w:t>
+            </w:r>
+            <w:proofErr w:type="spellStart"/>
+            <w:r>
+              <w:rPr>
+                <w:rFonts w:ascii="Aptos" w:hAnsi="Aptos" w:cs="Arial"/>
+                <w:sz w:val="24"/>
+                <w:szCs w:val="24"/>
+              </w:rPr>
+              <w:t>Donamase</w:t>
+            </w:r>
+            <w:proofErr w:type="spellEnd"/>
           </w:p>
         </w:tc>
         <w:tc>
@@ -9734,13 +11037,23 @@
                 <w:szCs w:val="24"/>
               </w:rPr>
             </w:pPr>
-            <w:r>
-              <w:rPr>
-                <w:rFonts w:ascii="Aptos" w:hAnsi="Aptos" w:cs="Arial"/>
-                <w:sz w:val="24"/>
-                <w:szCs w:val="24"/>
-              </w:rPr>
-              <w:t>O’Moore Park</w:t>
+            <w:proofErr w:type="spellStart"/>
+            <w:r>
+              <w:rPr>
+                <w:rFonts w:ascii="Aptos" w:hAnsi="Aptos" w:cs="Arial"/>
+                <w:sz w:val="24"/>
+                <w:szCs w:val="24"/>
+              </w:rPr>
+              <w:t>O’Moore</w:t>
+            </w:r>
+            <w:proofErr w:type="spellEnd"/>
+            <w:r>
+              <w:rPr>
+                <w:rFonts w:ascii="Aptos" w:hAnsi="Aptos" w:cs="Arial"/>
+                <w:sz w:val="24"/>
+                <w:szCs w:val="24"/>
+              </w:rPr>
+              <w:t xml:space="preserve"> Park</w:t>
             </w:r>
           </w:p>
         </w:tc>
@@ -9840,13 +11153,23 @@
                 <w:szCs w:val="24"/>
               </w:rPr>
             </w:pPr>
-            <w:r>
-              <w:rPr>
-                <w:rFonts w:ascii="Aptos" w:hAnsi="Aptos" w:cs="Arial"/>
-                <w:sz w:val="24"/>
-                <w:szCs w:val="24"/>
-              </w:rPr>
-              <w:t>Donamase Art Centre</w:t>
+            <w:proofErr w:type="spellStart"/>
+            <w:r>
+              <w:rPr>
+                <w:rFonts w:ascii="Aptos" w:hAnsi="Aptos" w:cs="Arial"/>
+                <w:sz w:val="24"/>
+                <w:szCs w:val="24"/>
+              </w:rPr>
+              <w:t>Donamase</w:t>
+            </w:r>
+            <w:proofErr w:type="spellEnd"/>
+            <w:r>
+              <w:rPr>
+                <w:rFonts w:ascii="Aptos" w:hAnsi="Aptos" w:cs="Arial"/>
+                <w:sz w:val="24"/>
+                <w:szCs w:val="24"/>
+              </w:rPr>
+              <w:t xml:space="preserve"> Art Centre</w:t>
             </w:r>
           </w:p>
         </w:tc>
@@ -9923,6 +11246,7 @@
                 <w:szCs w:val="24"/>
               </w:rPr>
             </w:pPr>
+            <w:proofErr w:type="spellStart"/>
             <w:r>
               <w:rPr>
                 <w:rFonts w:ascii="Aptos" w:hAnsi="Aptos" w:cs="Arial"/>
@@ -9930,7 +11254,17 @@
                 <w:sz w:val="24"/>
                 <w:szCs w:val="24"/>
               </w:rPr>
-              <w:t>O’Moore Park</w:t>
+              <w:t>O’Moore</w:t>
+            </w:r>
+            <w:proofErr w:type="spellEnd"/>
+            <w:r>
+              <w:rPr>
+                <w:rFonts w:ascii="Aptos" w:hAnsi="Aptos" w:cs="Arial"/>
+                <w:color w:val="FF0000"/>
+                <w:sz w:val="24"/>
+                <w:szCs w:val="24"/>
+              </w:rPr>
+              <w:t xml:space="preserve"> Park</w:t>
             </w:r>
           </w:p>
         </w:tc>
@@ -9950,6 +11284,7 @@
                 <w:szCs w:val="24"/>
               </w:rPr>
             </w:pPr>
+            <w:proofErr w:type="spellStart"/>
             <w:r>
               <w:rPr>
                 <w:rFonts w:ascii="Aptos" w:hAnsi="Aptos" w:cs="Arial"/>
@@ -9957,7 +11292,17 @@
                 <w:sz w:val="24"/>
                 <w:szCs w:val="24"/>
               </w:rPr>
-              <w:t>Donamase Art Centre</w:t>
+              <w:t>Donamase</w:t>
+            </w:r>
+            <w:proofErr w:type="spellEnd"/>
+            <w:r>
+              <w:rPr>
+                <w:rFonts w:ascii="Aptos" w:hAnsi="Aptos" w:cs="Arial"/>
+                <w:color w:val="FF0000"/>
+                <w:sz w:val="24"/>
+                <w:szCs w:val="24"/>
+              </w:rPr>
+              <w:t xml:space="preserve"> Art Centre</w:t>
             </w:r>
           </w:p>
         </w:tc>
@@ -10082,7 +11427,47 @@
           <w:sz w:val="24"/>
           <w:szCs w:val="24"/>
         </w:rPr>
-        <w:t>Above showcases how a cycle is formed, meaning that we can no longer consider the nodes O’Moore park (B) to Donamase Art Centre (C)</w:t>
+        <w:t xml:space="preserve">Above showcases how a cycle is formed, meaning that we can no longer consider the nodes </w:t>
+      </w:r>
+      <w:proofErr w:type="spellStart"/>
+      <w:r>
+        <w:rPr>
+          <w:rFonts w:ascii="Aptos" w:eastAsiaTheme="majorEastAsia" w:hAnsi="Aptos" w:cs="Arial"/>
+          <w:color w:val="000000" w:themeColor="text1"/>
+          <w:sz w:val="24"/>
+          <w:szCs w:val="24"/>
+        </w:rPr>
+        <w:t>O’Moore</w:t>
+      </w:r>
+      <w:proofErr w:type="spellEnd"/>
+      <w:r>
+        <w:rPr>
+          <w:rFonts w:ascii="Aptos" w:eastAsiaTheme="majorEastAsia" w:hAnsi="Aptos" w:cs="Arial"/>
+          <w:color w:val="000000" w:themeColor="text1"/>
+          <w:sz w:val="24"/>
+          <w:szCs w:val="24"/>
+        </w:rPr>
+        <w:t xml:space="preserve"> park (B) to </w:t>
+      </w:r>
+      <w:proofErr w:type="spellStart"/>
+      <w:r>
+        <w:rPr>
+          <w:rFonts w:ascii="Aptos" w:eastAsiaTheme="majorEastAsia" w:hAnsi="Aptos" w:cs="Arial"/>
+          <w:color w:val="000000" w:themeColor="text1"/>
+          <w:sz w:val="24"/>
+          <w:szCs w:val="24"/>
+        </w:rPr>
+        <w:t>Donamase</w:t>
+      </w:r>
+      <w:proofErr w:type="spellEnd"/>
+      <w:r>
+        <w:rPr>
+          <w:rFonts w:ascii="Aptos" w:eastAsiaTheme="majorEastAsia" w:hAnsi="Aptos" w:cs="Arial"/>
+          <w:color w:val="000000" w:themeColor="text1"/>
+          <w:sz w:val="24"/>
+          <w:szCs w:val="24"/>
+        </w:rPr>
+        <w:t xml:space="preserve"> Art Centre (C)</w:t>
       </w:r>
     </w:p>
     <w:p>
@@ -10277,13 +11662,23 @@
                 <w:szCs w:val="24"/>
               </w:rPr>
             </w:pPr>
-            <w:r>
-              <w:rPr>
-                <w:rFonts w:ascii="Aptos" w:hAnsi="Aptos" w:cs="Arial"/>
-                <w:sz w:val="24"/>
-                <w:szCs w:val="24"/>
-              </w:rPr>
-              <w:t>i)</w:t>
+            <w:proofErr w:type="spellStart"/>
+            <w:r>
+              <w:rPr>
+                <w:rFonts w:ascii="Aptos" w:hAnsi="Aptos" w:cs="Arial"/>
+                <w:sz w:val="24"/>
+                <w:szCs w:val="24"/>
+              </w:rPr>
+              <w:t>i</w:t>
+            </w:r>
+            <w:proofErr w:type="spellEnd"/>
+            <w:r>
+              <w:rPr>
+                <w:rFonts w:ascii="Aptos" w:hAnsi="Aptos" w:cs="Arial"/>
+                <w:sz w:val="24"/>
+                <w:szCs w:val="24"/>
+              </w:rPr>
+              <w:t>)</w:t>
             </w:r>
           </w:p>
         </w:tc>
@@ -10308,7 +11703,25 @@
                 <w:sz w:val="24"/>
                 <w:szCs w:val="24"/>
               </w:rPr>
-              <w:t xml:space="preserve">Rock of Donamase </w:t>
+              <w:t xml:space="preserve">Rock of </w:t>
+            </w:r>
+            <w:proofErr w:type="spellStart"/>
+            <w:r>
+              <w:rPr>
+                <w:rFonts w:ascii="Aptos" w:hAnsi="Aptos" w:cs="Arial"/>
+                <w:sz w:val="24"/>
+                <w:szCs w:val="24"/>
+              </w:rPr>
+              <w:t>Donamase</w:t>
+            </w:r>
+            <w:proofErr w:type="spellEnd"/>
+            <w:r>
+              <w:rPr>
+                <w:rFonts w:ascii="Aptos" w:hAnsi="Aptos" w:cs="Arial"/>
+                <w:sz w:val="24"/>
+                <w:szCs w:val="24"/>
+              </w:rPr>
+              <w:t xml:space="preserve"> </w:t>
             </w:r>
           </w:p>
         </w:tc>
@@ -10413,8 +11826,18 @@
                 <w:sz w:val="24"/>
                 <w:szCs w:val="24"/>
               </w:rPr>
-              <w:t>Rock of Donamase</w:t>
-            </w:r>
+              <w:t xml:space="preserve">Rock of </w:t>
+            </w:r>
+            <w:proofErr w:type="spellStart"/>
+            <w:r>
+              <w:rPr>
+                <w:rFonts w:ascii="Aptos" w:hAnsi="Aptos" w:cs="Arial"/>
+                <w:sz w:val="24"/>
+                <w:szCs w:val="24"/>
+              </w:rPr>
+              <w:t>Donamase</w:t>
+            </w:r>
+            <w:proofErr w:type="spellEnd"/>
           </w:p>
         </w:tc>
         <w:tc>
@@ -10432,13 +11855,23 @@
                 <w:szCs w:val="24"/>
               </w:rPr>
             </w:pPr>
-            <w:r>
-              <w:rPr>
-                <w:rFonts w:ascii="Aptos" w:hAnsi="Aptos" w:cs="Arial"/>
-                <w:sz w:val="24"/>
-                <w:szCs w:val="24"/>
-              </w:rPr>
-              <w:t>O’Moore Park</w:t>
+            <w:proofErr w:type="spellStart"/>
+            <w:r>
+              <w:rPr>
+                <w:rFonts w:ascii="Aptos" w:hAnsi="Aptos" w:cs="Arial"/>
+                <w:sz w:val="24"/>
+                <w:szCs w:val="24"/>
+              </w:rPr>
+              <w:t>O’Moore</w:t>
+            </w:r>
+            <w:proofErr w:type="spellEnd"/>
+            <w:r>
+              <w:rPr>
+                <w:rFonts w:ascii="Aptos" w:hAnsi="Aptos" w:cs="Arial"/>
+                <w:sz w:val="24"/>
+                <w:szCs w:val="24"/>
+              </w:rPr>
+              <w:t xml:space="preserve"> Park</w:t>
             </w:r>
           </w:p>
         </w:tc>
@@ -10538,13 +11971,23 @@
                 <w:szCs w:val="24"/>
               </w:rPr>
             </w:pPr>
-            <w:r>
-              <w:rPr>
-                <w:rFonts w:ascii="Aptos" w:hAnsi="Aptos" w:cs="Arial"/>
-                <w:sz w:val="24"/>
-                <w:szCs w:val="24"/>
-              </w:rPr>
-              <w:t>Donamase Art Centre</w:t>
+            <w:proofErr w:type="spellStart"/>
+            <w:r>
+              <w:rPr>
+                <w:rFonts w:ascii="Aptos" w:hAnsi="Aptos" w:cs="Arial"/>
+                <w:sz w:val="24"/>
+                <w:szCs w:val="24"/>
+              </w:rPr>
+              <w:t>Donamase</w:t>
+            </w:r>
+            <w:proofErr w:type="spellEnd"/>
+            <w:r>
+              <w:rPr>
+                <w:rFonts w:ascii="Aptos" w:hAnsi="Aptos" w:cs="Arial"/>
+                <w:sz w:val="24"/>
+                <w:szCs w:val="24"/>
+              </w:rPr>
+              <w:t xml:space="preserve"> Art Centre</w:t>
             </w:r>
           </w:p>
         </w:tc>
@@ -10624,8 +12067,18 @@
                 <w:sz w:val="24"/>
                 <w:szCs w:val="24"/>
               </w:rPr>
-              <w:t>Rock of Donamase</w:t>
-            </w:r>
+              <w:t xml:space="preserve">Rock of </w:t>
+            </w:r>
+            <w:proofErr w:type="spellStart"/>
+            <w:r>
+              <w:rPr>
+                <w:rFonts w:ascii="Aptos" w:hAnsi="Aptos" w:cs="Arial"/>
+                <w:sz w:val="24"/>
+                <w:szCs w:val="24"/>
+              </w:rPr>
+              <w:t>Donamase</w:t>
+            </w:r>
+            <w:proofErr w:type="spellEnd"/>
           </w:p>
         </w:tc>
         <w:tc>
@@ -10724,13 +12177,23 @@
                 <w:szCs w:val="24"/>
               </w:rPr>
             </w:pPr>
-            <w:r>
-              <w:rPr>
-                <w:rFonts w:ascii="Aptos" w:hAnsi="Aptos" w:cs="Arial"/>
-                <w:sz w:val="24"/>
-                <w:szCs w:val="24"/>
-              </w:rPr>
-              <w:t>Donamase Art Centre</w:t>
+            <w:proofErr w:type="spellStart"/>
+            <w:r>
+              <w:rPr>
+                <w:rFonts w:ascii="Aptos" w:hAnsi="Aptos" w:cs="Arial"/>
+                <w:sz w:val="24"/>
+                <w:szCs w:val="24"/>
+              </w:rPr>
+              <w:t>Donamase</w:t>
+            </w:r>
+            <w:proofErr w:type="spellEnd"/>
+            <w:r>
+              <w:rPr>
+                <w:rFonts w:ascii="Aptos" w:hAnsi="Aptos" w:cs="Arial"/>
+                <w:sz w:val="24"/>
+                <w:szCs w:val="24"/>
+              </w:rPr>
+              <w:t xml:space="preserve"> Art Centre</w:t>
             </w:r>
           </w:p>
         </w:tc>
@@ -11035,6 +12498,7 @@
           <w:szCs w:val="24"/>
         </w:rPr>
       </w:pPr>
+      <w:bookmarkStart w:id="15" w:name="_Toc184654847"/>
       <w:r>
         <w:rPr>
           <w:rFonts w:ascii="Arial" w:hAnsi="Arial" w:cs="Arial"/>
@@ -11048,6 +12512,7 @@
         <w:t>Conclusion</w:t>
       </w:r>
       <w:bookmarkEnd w:id="14"/>
+      <w:bookmarkEnd w:id="15"/>
     </w:p>
     <w:p>
       <w:pPr>
@@ -11273,6 +12738,369 @@
           <w:szCs w:val="24"/>
         </w:rPr>
       </w:pPr>
+    </w:p>
+    <w:p>
+      <w:pPr>
+        <w:pStyle w:val="Heading1"/>
+        <w:spacing w:after="240"/>
+        <w:rPr>
+          <w:rFonts w:ascii="Arial" w:hAnsi="Arial" w:cs="Arial"/>
+          <w:b/>
+          <w:bCs/>
+          <w:color w:val="000000" w:themeColor="text1"/>
+          <w:sz w:val="24"/>
+          <w:szCs w:val="24"/>
+        </w:rPr>
+      </w:pPr>
+      <w:bookmarkStart w:id="16" w:name="_Toc150090962"/>
+      <w:bookmarkStart w:id="17" w:name="_Toc184654848"/>
+      <w:r>
+        <w:rPr>
+          <w:rFonts w:ascii="Arial" w:hAnsi="Arial" w:cs="Arial"/>
+          <w:b/>
+          <w:bCs/>
+          <w:color w:val="000000" w:themeColor="text1"/>
+          <w:sz w:val="24"/>
+          <w:szCs w:val="24"/>
+        </w:rPr>
+        <w:t>Bibliography</w:t>
+      </w:r>
+      <w:bookmarkEnd w:id="16"/>
+      <w:bookmarkEnd w:id="17"/>
+    </w:p>
+    <w:p>
+      <w:pPr>
+        <w:rPr>
+          <w:rFonts w:ascii="Arial" w:hAnsi="Arial" w:cs="Arial"/>
+          <w:sz w:val="24"/>
+          <w:szCs w:val="24"/>
+        </w:rPr>
+      </w:pPr>
+      <w:r>
+        <w:rPr>
+          <w:rFonts w:ascii="Arial" w:hAnsi="Arial" w:cs="Arial"/>
+          <w:sz w:val="24"/>
+          <w:szCs w:val="24"/>
+        </w:rPr>
+        <w:t>Byrne, Á. (20</w:t>
+      </w:r>
+      <w:r>
+        <w:rPr>
+          <w:rFonts w:ascii="Arial" w:hAnsi="Arial" w:cs="Arial"/>
+          <w:sz w:val="24"/>
+          <w:szCs w:val="24"/>
+        </w:rPr>
+        <w:t>03</w:t>
+      </w:r>
+      <w:r>
+        <w:rPr>
+          <w:rFonts w:ascii="Arial" w:hAnsi="Arial" w:cs="Arial"/>
+          <w:i/>
+          <w:iCs/>
+          <w:sz w:val="24"/>
+          <w:szCs w:val="24"/>
+        </w:rPr>
+        <w:t xml:space="preserve">), </w:t>
+      </w:r>
+      <w:r>
+        <w:rPr>
+          <w:rFonts w:ascii="Arial" w:hAnsi="Arial" w:cs="Arial"/>
+          <w:i/>
+          <w:iCs/>
+          <w:sz w:val="24"/>
+          <w:szCs w:val="24"/>
+        </w:rPr>
+        <w:t>Chapter 6 – Hash Tables</w:t>
+      </w:r>
+      <w:r>
+        <w:rPr>
+          <w:rFonts w:ascii="Arial" w:hAnsi="Arial" w:cs="Arial"/>
+          <w:i/>
+          <w:iCs/>
+          <w:sz w:val="24"/>
+          <w:szCs w:val="24"/>
+        </w:rPr>
+        <w:t>,</w:t>
+      </w:r>
+      <w:r>
+        <w:rPr>
+          <w:rFonts w:ascii="Arial" w:hAnsi="Arial" w:cs="Arial"/>
+          <w:i/>
+          <w:iCs/>
+          <w:sz w:val="24"/>
+          <w:szCs w:val="24"/>
+        </w:rPr>
+        <w:t xml:space="preserve"> </w:t>
+      </w:r>
+      <w:r>
+        <w:rPr>
+          <w:rFonts w:ascii="Arial" w:hAnsi="Arial" w:cs="Arial"/>
+          <w:sz w:val="24"/>
+          <w:szCs w:val="24"/>
+        </w:rPr>
+        <w:t>[</w:t>
+      </w:r>
+      <w:r>
+        <w:rPr>
+          <w:rFonts w:ascii="Arial" w:hAnsi="Arial" w:cs="Arial"/>
+          <w:sz w:val="24"/>
+          <w:szCs w:val="24"/>
+        </w:rPr>
+        <w:t>PowerPoint Slides</w:t>
+      </w:r>
+      <w:r>
+        <w:rPr>
+          <w:rFonts w:ascii="Arial" w:hAnsi="Arial" w:cs="Arial"/>
+          <w:sz w:val="24"/>
+          <w:szCs w:val="24"/>
+        </w:rPr>
+        <w:t xml:space="preserve">], </w:t>
+      </w:r>
+      <w:r>
+        <w:rPr>
+          <w:rFonts w:ascii="Arial" w:hAnsi="Arial" w:cs="Arial"/>
+          <w:sz w:val="24"/>
+          <w:szCs w:val="24"/>
+        </w:rPr>
+        <w:t>Module</w:t>
+      </w:r>
+      <w:r>
+        <w:rPr>
+          <w:rFonts w:ascii="Arial" w:hAnsi="Arial" w:cs="Arial"/>
+          <w:sz w:val="24"/>
+          <w:szCs w:val="24"/>
+        </w:rPr>
+        <w:t>:</w:t>
+      </w:r>
+      <w:r>
+        <w:rPr>
+          <w:rFonts w:ascii="Arial" w:hAnsi="Arial" w:cs="Arial"/>
+          <w:sz w:val="24"/>
+          <w:szCs w:val="24"/>
+        </w:rPr>
+        <w:t xml:space="preserve"> Data Structures and Algorithms, available:</w:t>
+      </w:r>
+      <w:r>
+        <w:t xml:space="preserve"> </w:t>
+      </w:r>
+      <w:hyperlink r:id="rId23" w:history="1">
+        <w:r>
+          <w:rPr>
+            <w:rStyle w:val="Hyperlink"/>
+          </w:rPr>
+          <w:t>https://blackboard.itcarlo</w:t>
+        </w:r>
+        <w:r>
+          <w:rPr>
+            <w:rStyle w:val="Hyperlink"/>
+          </w:rPr>
+          <w:t>w</w:t>
+        </w:r>
+        <w:r>
+          <w:rPr>
+            <w:rStyle w:val="Hyperlink"/>
+          </w:rPr>
+          <w:t>.ie/bbcswebdav/pid-957600-dt-content-rid-5807106_1/xid-5807106_1</w:t>
+        </w:r>
+      </w:hyperlink>
+      <w:r>
+        <w:t xml:space="preserve"> </w:t>
+      </w:r>
+      <w:r>
+        <w:rPr>
+          <w:rFonts w:ascii="Arial" w:hAnsi="Arial" w:cs="Arial"/>
+          <w:sz w:val="24"/>
+          <w:szCs w:val="24"/>
+        </w:rPr>
+        <w:t>[accessed – November 2024]</w:t>
+      </w:r>
+    </w:p>
+    <w:p>
+      <w:pPr>
+        <w:rPr>
+          <w:rFonts w:ascii="Arial" w:hAnsi="Arial" w:cs="Arial"/>
+          <w:sz w:val="24"/>
+          <w:szCs w:val="24"/>
+        </w:rPr>
+      </w:pPr>
+      <w:r>
+        <w:rPr>
+          <w:rFonts w:ascii="Arial" w:hAnsi="Arial" w:cs="Arial"/>
+          <w:sz w:val="24"/>
+          <w:szCs w:val="24"/>
+        </w:rPr>
+        <w:t>Byrne, Á.</w:t>
+      </w:r>
+      <w:r>
+        <w:rPr>
+          <w:rFonts w:ascii="Arial" w:hAnsi="Arial" w:cs="Arial"/>
+          <w:sz w:val="24"/>
+          <w:szCs w:val="24"/>
+        </w:rPr>
+        <w:t xml:space="preserve"> (202</w:t>
+      </w:r>
+      <w:r>
+        <w:rPr>
+          <w:rFonts w:ascii="Arial" w:hAnsi="Arial" w:cs="Arial"/>
+          <w:sz w:val="24"/>
+          <w:szCs w:val="24"/>
+        </w:rPr>
+        <w:t>1</w:t>
+      </w:r>
+      <w:r>
+        <w:rPr>
+          <w:rFonts w:ascii="Arial" w:hAnsi="Arial" w:cs="Arial"/>
+          <w:i/>
+          <w:iCs/>
+          <w:sz w:val="24"/>
+          <w:szCs w:val="24"/>
+        </w:rPr>
+        <w:t xml:space="preserve">), </w:t>
+      </w:r>
+      <w:r>
+        <w:rPr>
+          <w:rFonts w:ascii="Arial" w:hAnsi="Arial" w:cs="Arial"/>
+          <w:i/>
+          <w:iCs/>
+          <w:sz w:val="24"/>
+          <w:szCs w:val="24"/>
+        </w:rPr>
+        <w:t>Chapter 5 - Graphs and Mazes</w:t>
+      </w:r>
+      <w:r>
+        <w:rPr>
+          <w:rFonts w:ascii="Arial" w:hAnsi="Arial" w:cs="Arial"/>
+          <w:i/>
+          <w:iCs/>
+          <w:sz w:val="24"/>
+          <w:szCs w:val="24"/>
+        </w:rPr>
+        <w:t>,</w:t>
+      </w:r>
+      <w:r>
+        <w:rPr>
+          <w:rFonts w:ascii="Arial" w:hAnsi="Arial" w:cs="Arial"/>
+          <w:i/>
+          <w:iCs/>
+          <w:sz w:val="24"/>
+          <w:szCs w:val="24"/>
+        </w:rPr>
+        <w:t xml:space="preserve"> </w:t>
+      </w:r>
+      <w:r>
+        <w:rPr>
+          <w:rFonts w:ascii="Arial" w:hAnsi="Arial" w:cs="Arial"/>
+          <w:sz w:val="24"/>
+          <w:szCs w:val="24"/>
+        </w:rPr>
+        <w:t>[</w:t>
+      </w:r>
+      <w:r>
+        <w:rPr>
+          <w:rFonts w:ascii="Arial" w:hAnsi="Arial" w:cs="Arial"/>
+          <w:sz w:val="24"/>
+          <w:szCs w:val="24"/>
+        </w:rPr>
+        <w:t>PowerPoint Slides</w:t>
+      </w:r>
+      <w:r>
+        <w:rPr>
+          <w:rFonts w:ascii="Arial" w:hAnsi="Arial" w:cs="Arial"/>
+          <w:sz w:val="24"/>
+          <w:szCs w:val="24"/>
+        </w:rPr>
+        <w:t xml:space="preserve">], </w:t>
+      </w:r>
+      <w:r>
+        <w:rPr>
+          <w:rFonts w:ascii="Arial" w:hAnsi="Arial" w:cs="Arial"/>
+          <w:sz w:val="24"/>
+          <w:szCs w:val="24"/>
+        </w:rPr>
+        <w:t>Module</w:t>
+      </w:r>
+      <w:r>
+        <w:rPr>
+          <w:rFonts w:ascii="Arial" w:hAnsi="Arial" w:cs="Arial"/>
+          <w:sz w:val="24"/>
+          <w:szCs w:val="24"/>
+        </w:rPr>
+        <w:t>:</w:t>
+      </w:r>
+      <w:r>
+        <w:rPr>
+          <w:rFonts w:ascii="Arial" w:hAnsi="Arial" w:cs="Arial"/>
+          <w:sz w:val="24"/>
+          <w:szCs w:val="24"/>
+        </w:rPr>
+        <w:t xml:space="preserve"> Data Structures and Algorithms, available:</w:t>
+      </w:r>
+      <w:hyperlink r:id="rId24" w:history="1">
+        <w:r>
+          <w:rPr>
+            <w:rStyle w:val="Hyperlink"/>
+          </w:rPr>
+          <w:t>https://blackboard.itc</w:t>
+        </w:r>
+        <w:r>
+          <w:rPr>
+            <w:rStyle w:val="Hyperlink"/>
+          </w:rPr>
+          <w:t>a</w:t>
+        </w:r>
+        <w:r>
+          <w:rPr>
+            <w:rStyle w:val="Hyperlink"/>
+          </w:rPr>
+          <w:t>rlow.ie/bbcswebdav/pid-951798-dt-content-rid-5731596_1/xid-5731596_1</w:t>
+        </w:r>
+      </w:hyperlink>
+      <w:r>
+        <w:t xml:space="preserve"> </w:t>
+      </w:r>
+      <w:r>
+        <w:t xml:space="preserve"> </w:t>
+      </w:r>
+      <w:r>
+        <w:rPr>
+          <w:rFonts w:ascii="Arial" w:hAnsi="Arial" w:cs="Arial"/>
+          <w:sz w:val="24"/>
+          <w:szCs w:val="24"/>
+        </w:rPr>
+        <w:t>[accessed –</w:t>
+      </w:r>
+      <w:r>
+        <w:rPr>
+          <w:rFonts w:ascii="Arial" w:hAnsi="Arial" w:cs="Arial"/>
+          <w:sz w:val="24"/>
+          <w:szCs w:val="24"/>
+        </w:rPr>
+        <w:t xml:space="preserve"> </w:t>
+      </w:r>
+      <w:r>
+        <w:rPr>
+          <w:rFonts w:ascii="Arial" w:hAnsi="Arial" w:cs="Arial"/>
+          <w:sz w:val="24"/>
+          <w:szCs w:val="24"/>
+        </w:rPr>
+        <w:t>November</w:t>
+      </w:r>
+      <w:r>
+        <w:rPr>
+          <w:rFonts w:ascii="Arial" w:hAnsi="Arial" w:cs="Arial"/>
+          <w:sz w:val="24"/>
+          <w:szCs w:val="24"/>
+        </w:rPr>
+        <w:t xml:space="preserve"> 2024</w:t>
+      </w:r>
+      <w:r>
+        <w:rPr>
+          <w:rFonts w:ascii="Arial" w:hAnsi="Arial" w:cs="Arial"/>
+          <w:sz w:val="24"/>
+          <w:szCs w:val="24"/>
+        </w:rPr>
+        <w:t>]</w:t>
+      </w:r>
     </w:p>
     <w:p>
       <w:pPr>
@@ -11319,12 +13147,13 @@
           <w:lang w:eastAsia="en-IE"/>
         </w:rPr>
       </w:pPr>
-      <w:bookmarkStart w:id="15" w:name="_Toc183937013"/>
-      <w:bookmarkStart w:id="16" w:name="_Toc184323115"/>
-      <w:bookmarkStart w:id="17" w:name="_Toc184323247"/>
-      <w:bookmarkStart w:id="18" w:name="_Toc184651369"/>
-      <w:bookmarkStart w:id="19" w:name="_Toc184651403"/>
-      <w:bookmarkStart w:id="20" w:name="_Toc184651458"/>
+      <w:bookmarkStart w:id="18" w:name="_Toc183937013"/>
+      <w:bookmarkStart w:id="19" w:name="_Toc184323115"/>
+      <w:bookmarkStart w:id="20" w:name="_Toc184323247"/>
+      <w:bookmarkStart w:id="21" w:name="_Toc184651369"/>
+      <w:bookmarkStart w:id="22" w:name="_Toc184651403"/>
+      <w:bookmarkStart w:id="23" w:name="_Toc184651458"/>
+      <w:bookmarkStart w:id="24" w:name="_Toc184654849"/>
       <w:r>
         <w:rPr>
           <w:rFonts w:ascii="Verdana" w:eastAsia="Times New Roman" w:hAnsi="Verdana" w:cstheme="minorHAnsi"/>
@@ -11348,12 +13177,13 @@
         </w:rPr>
         <w:t xml:space="preserve"> Document</w:t>
       </w:r>
-      <w:bookmarkEnd w:id="15"/>
-      <w:bookmarkEnd w:id="16"/>
-      <w:bookmarkEnd w:id="17"/>
       <w:bookmarkEnd w:id="18"/>
       <w:bookmarkEnd w:id="19"/>
       <w:bookmarkEnd w:id="20"/>
+      <w:bookmarkEnd w:id="21"/>
+      <w:bookmarkEnd w:id="22"/>
+      <w:bookmarkEnd w:id="23"/>
+      <w:bookmarkEnd w:id="24"/>
     </w:p>
     <w:p>
       <w:pPr>
@@ -11466,7 +13296,7 @@
                 <wp:cNvGraphicFramePr/>
                 <a:graphic xmlns:a="http://schemas.openxmlformats.org/drawingml/2006/main">
                   <a:graphicData uri="http://schemas.microsoft.com/office/word/2010/wordprocessingInk">
-                    <w14:contentPart bwMode="auto" r:id="rId23">
+                    <w14:contentPart bwMode="auto" r:id="rId25">
                       <w14:nvContentPartPr>
                         <w14:cNvContentPartPr/>
                       </w14:nvContentPartPr>
@@ -11483,7 +13313,7 @@
           <mc:Fallback>
             <w:pict>
               <v:shape w14:anchorId="639783A8" id="Ink 8" o:spid="_x0000_s1026" type="#_x0000_t75" style="position:absolute;margin-left:-31.2pt;margin-top:581.2pt;width:29.5pt;height:31.35pt;z-index:251676672;visibility:visible;mso-wrap-style:square;mso-wrap-distance-left:9pt;mso-wrap-distance-top:0;mso-wrap-distance-right:9pt;mso-wrap-distance-bottom:0;mso-position-horizontal:absolute;mso-position-horizontal-relative:text;mso-position-vertical:absolute;mso-position-vertical-relative:text" o:gfxdata="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">
-                <v:imagedata r:id="rId24" o:title=""/>
+                <v:imagedata r:id="rId26" o:title=""/>
               </v:shape>
             </w:pict>
           </mc:Fallback>
@@ -11535,12 +13365,13 @@
                 <w:lang w:eastAsia="en-IE"/>
               </w:rPr>
             </w:pPr>
-            <w:bookmarkStart w:id="21" w:name="_Toc183937014"/>
-            <w:bookmarkStart w:id="22" w:name="_Toc184323116"/>
-            <w:bookmarkStart w:id="23" w:name="_Toc184323248"/>
-            <w:bookmarkStart w:id="24" w:name="_Toc184651370"/>
-            <w:bookmarkStart w:id="25" w:name="_Toc184651404"/>
-            <w:bookmarkStart w:id="26" w:name="_Toc184651459"/>
+            <w:bookmarkStart w:id="25" w:name="_Toc183937014"/>
+            <w:bookmarkStart w:id="26" w:name="_Toc184323116"/>
+            <w:bookmarkStart w:id="27" w:name="_Toc184323248"/>
+            <w:bookmarkStart w:id="28" w:name="_Toc184651370"/>
+            <w:bookmarkStart w:id="29" w:name="_Toc184651404"/>
+            <w:bookmarkStart w:id="30" w:name="_Toc184651459"/>
+            <w:bookmarkStart w:id="31" w:name="_Toc184654850"/>
             <w:r>
               <w:rPr>
                 <w:rFonts w:ascii="Verdana" w:eastAsia="Times New Roman" w:hAnsi="Verdana" w:cstheme="minorHAnsi"/>
@@ -11551,12 +13382,13 @@
               </w:rPr>
               <w:t>Acknowledge</w:t>
             </w:r>
-            <w:bookmarkEnd w:id="21"/>
-            <w:bookmarkEnd w:id="22"/>
-            <w:bookmarkEnd w:id="23"/>
-            <w:bookmarkEnd w:id="24"/>
             <w:bookmarkEnd w:id="25"/>
             <w:bookmarkEnd w:id="26"/>
+            <w:bookmarkEnd w:id="27"/>
+            <w:bookmarkEnd w:id="28"/>
+            <w:bookmarkEnd w:id="29"/>
+            <w:bookmarkEnd w:id="30"/>
+            <w:bookmarkEnd w:id="31"/>
           </w:p>
           <w:p>
             <w:pPr>
@@ -11595,7 +13427,7 @@
                       <wp:cNvGraphicFramePr/>
                       <a:graphic xmlns:a="http://schemas.openxmlformats.org/drawingml/2006/main">
                         <a:graphicData uri="http://schemas.microsoft.com/office/word/2010/wordprocessingInk">
-                          <w14:contentPart bwMode="auto" r:id="rId25">
+                          <w14:contentPart bwMode="auto" r:id="rId27">
                             <w14:nvContentPartPr>
                               <w14:cNvContentPartPr/>
                             </w14:nvContentPartPr>
@@ -11612,7 +13444,7 @@
                 <mc:Fallback>
                   <w:pict>
                     <v:shape w14:anchorId="1443A903" id="Ink 5" o:spid="_x0000_s1026" type="#_x0000_t75" style="position:absolute;margin-left:-.6pt;margin-top:-1.2pt;width:22.25pt;height:21pt;z-index:251673600;visibility:visible;mso-wrap-style:square;mso-wrap-distance-left:9pt;mso-wrap-distance-top:0;mso-wrap-distance-right:9pt;mso-wrap-distance-bottom:0;mso-position-horizontal:absolute;mso-position-horizontal-relative:text;mso-position-vertical:absolute;mso-position-vertical-relative:text" o:gfxdata="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">
-                      <v:imagedata r:id="rId26" o:title=""/>
+                      <v:imagedata r:id="rId28" o:title=""/>
                     </v:shape>
                   </w:pict>
                 </mc:Fallback>
@@ -11626,7 +13458,7 @@
                 <w:lang w:eastAsia="en-IE"/>
               </w:rPr>
               <w:drawing>
-                <wp:inline distT="0" distB="0" distL="0" distR="0" wp14:anchorId="1888B649" wp14:editId="48605494">
+                <wp:inline distT="0" distB="0" distL="0" distR="0" wp14:anchorId="1888B649" wp14:editId="72CF4E83">
                   <wp:extent cx="201930" cy="201930"/>
                   <wp:effectExtent l="0" t="0" r="7620" b="7620"/>
                   <wp:docPr id="19548312" name="Picture 2" descr="unchecked"/>
@@ -11643,7 +13475,7 @@
                           </pic:cNvPicPr>
                         </pic:nvPicPr>
                         <pic:blipFill>
-                          <a:blip r:embed="rId27" cstate="print">
+                          <a:blip r:embed="rId29" cstate="print">
                             <a:extLst>
                               <a:ext uri="{28A0092B-C50C-407E-A947-70E740481C1C}">
                                 <a14:useLocalDpi xmlns:a14="http://schemas.microsoft.com/office/drawing/2010/main" val="0"/>
@@ -11741,7 +13573,7 @@
                 <w:lang w:eastAsia="en-IE"/>
               </w:rPr>
               <w:drawing>
-                <wp:inline distT="0" distB="0" distL="0" distR="0" wp14:anchorId="70B31C2E" wp14:editId="6D64A023">
+                <wp:inline distT="0" distB="0" distL="0" distR="0" wp14:anchorId="70B31C2E" wp14:editId="375FD731">
                   <wp:extent cx="200025" cy="200025"/>
                   <wp:effectExtent l="0" t="0" r="9525" b="9525"/>
                   <wp:docPr id="2046279194" name="Picture 3" descr="unchecked"/>
@@ -11758,7 +13590,7 @@
                           </pic:cNvPicPr>
                         </pic:nvPicPr>
                         <pic:blipFill>
-                          <a:blip r:embed="rId27" cstate="print">
+                          <a:blip r:embed="rId29" cstate="print">
                             <a:extLst>
                               <a:ext uri="{28A0092B-C50C-407E-A947-70E740481C1C}">
                                 <a14:useLocalDpi xmlns:a14="http://schemas.microsoft.com/office/drawing/2010/main" val="0"/>
@@ -11816,7 +13648,7 @@
                 <w:lang w:eastAsia="en-IE"/>
               </w:rPr>
               <w:drawing>
-                <wp:inline distT="0" distB="0" distL="0" distR="0" wp14:anchorId="7F838A4A" wp14:editId="591DF59E">
+                <wp:inline distT="0" distB="0" distL="0" distR="0" wp14:anchorId="7F838A4A" wp14:editId="0231463A">
                   <wp:extent cx="238125" cy="238125"/>
                   <wp:effectExtent l="0" t="0" r="9525" b="9525"/>
                   <wp:docPr id="1433917666" name="Picture 2" descr="unchecked"/>
@@ -11833,7 +13665,7 @@
                           </pic:cNvPicPr>
                         </pic:nvPicPr>
                         <pic:blipFill>
-                          <a:blip r:embed="rId27" cstate="print">
+                          <a:blip r:embed="rId29" cstate="print">
                             <a:extLst>
                               <a:ext uri="{28A0092B-C50C-407E-A947-70E740481C1C}">
                                 <a14:useLocalDpi xmlns:a14="http://schemas.microsoft.com/office/drawing/2010/main" val="0"/>
@@ -11920,12 +13752,13 @@
                 <w:lang w:eastAsia="en-IE"/>
               </w:rPr>
             </w:pPr>
-            <w:bookmarkStart w:id="27" w:name="_Toc183937015"/>
-            <w:bookmarkStart w:id="28" w:name="_Toc184323117"/>
-            <w:bookmarkStart w:id="29" w:name="_Toc184323249"/>
-            <w:bookmarkStart w:id="30" w:name="_Toc184651371"/>
-            <w:bookmarkStart w:id="31" w:name="_Toc184651405"/>
-            <w:bookmarkStart w:id="32" w:name="_Toc184651460"/>
+            <w:bookmarkStart w:id="32" w:name="_Toc183937015"/>
+            <w:bookmarkStart w:id="33" w:name="_Toc184323117"/>
+            <w:bookmarkStart w:id="34" w:name="_Toc184323249"/>
+            <w:bookmarkStart w:id="35" w:name="_Toc184651371"/>
+            <w:bookmarkStart w:id="36" w:name="_Toc184651405"/>
+            <w:bookmarkStart w:id="37" w:name="_Toc184651460"/>
+            <w:bookmarkStart w:id="38" w:name="_Toc184654851"/>
             <w:r>
               <w:rPr>
                 <w:rFonts w:ascii="Verdana" w:eastAsia="Times New Roman" w:hAnsi="Verdana" w:cstheme="minorHAnsi"/>
@@ -11936,12 +13769,13 @@
               </w:rPr>
               <w:t>Describe</w:t>
             </w:r>
-            <w:bookmarkEnd w:id="27"/>
-            <w:bookmarkEnd w:id="28"/>
-            <w:bookmarkEnd w:id="29"/>
-            <w:bookmarkEnd w:id="30"/>
-            <w:bookmarkEnd w:id="31"/>
             <w:bookmarkEnd w:id="32"/>
+            <w:bookmarkEnd w:id="33"/>
+            <w:bookmarkEnd w:id="34"/>
+            <w:bookmarkEnd w:id="35"/>
+            <w:bookmarkEnd w:id="36"/>
+            <w:bookmarkEnd w:id="37"/>
+            <w:bookmarkEnd w:id="38"/>
           </w:p>
           <w:p>
             <w:pPr>
@@ -12095,12 +13929,13 @@
                       <w:lang w:eastAsia="en-IE"/>
                     </w:rPr>
                   </w:pPr>
-                  <w:bookmarkStart w:id="33" w:name="_Toc183937016"/>
-                  <w:bookmarkStart w:id="34" w:name="_Toc184323118"/>
-                  <w:bookmarkStart w:id="35" w:name="_Toc184323250"/>
-                  <w:bookmarkStart w:id="36" w:name="_Toc184651372"/>
-                  <w:bookmarkStart w:id="37" w:name="_Toc184651406"/>
-                  <w:bookmarkStart w:id="38" w:name="_Toc184651461"/>
+                  <w:bookmarkStart w:id="39" w:name="_Toc183937016"/>
+                  <w:bookmarkStart w:id="40" w:name="_Toc184323118"/>
+                  <w:bookmarkStart w:id="41" w:name="_Toc184323250"/>
+                  <w:bookmarkStart w:id="42" w:name="_Toc184651372"/>
+                  <w:bookmarkStart w:id="43" w:name="_Toc184651406"/>
+                  <w:bookmarkStart w:id="44" w:name="_Toc184651461"/>
+                  <w:bookmarkStart w:id="45" w:name="_Toc184654852"/>
                   <w:r>
                     <w:rPr>
                       <w:rFonts w:ascii="Verdana" w:eastAsia="Times New Roman" w:hAnsi="Verdana" w:cstheme="minorHAnsi"/>
@@ -12109,12 +13944,13 @@
                     </w:rPr>
                     <w:t>Summary:</w:t>
                   </w:r>
-                  <w:bookmarkEnd w:id="33"/>
-                  <w:bookmarkEnd w:id="34"/>
-                  <w:bookmarkEnd w:id="35"/>
-                  <w:bookmarkEnd w:id="36"/>
-                  <w:bookmarkEnd w:id="37"/>
-                  <w:bookmarkEnd w:id="38"/>
+                  <w:bookmarkEnd w:id="39"/>
+                  <w:bookmarkEnd w:id="40"/>
+                  <w:bookmarkEnd w:id="41"/>
+                  <w:bookmarkEnd w:id="42"/>
+                  <w:bookmarkEnd w:id="43"/>
+                  <w:bookmarkEnd w:id="44"/>
+                  <w:bookmarkEnd w:id="45"/>
                 </w:p>
               </w:tc>
             </w:tr>
@@ -12163,12 +13999,13 @@
                 <w:lang w:eastAsia="en-IE"/>
               </w:rPr>
             </w:pPr>
-            <w:bookmarkStart w:id="39" w:name="_Toc183937017"/>
-            <w:bookmarkStart w:id="40" w:name="_Toc184323119"/>
-            <w:bookmarkStart w:id="41" w:name="_Toc184323251"/>
-            <w:bookmarkStart w:id="42" w:name="_Toc184651373"/>
-            <w:bookmarkStart w:id="43" w:name="_Toc184651407"/>
-            <w:bookmarkStart w:id="44" w:name="_Toc184651462"/>
+            <w:bookmarkStart w:id="46" w:name="_Toc183937017"/>
+            <w:bookmarkStart w:id="47" w:name="_Toc184323119"/>
+            <w:bookmarkStart w:id="48" w:name="_Toc184323251"/>
+            <w:bookmarkStart w:id="49" w:name="_Toc184651373"/>
+            <w:bookmarkStart w:id="50" w:name="_Toc184651407"/>
+            <w:bookmarkStart w:id="51" w:name="_Toc184651462"/>
+            <w:bookmarkStart w:id="52" w:name="_Toc184654853"/>
             <w:r>
               <w:rPr>
                 <w:rFonts w:ascii="Verdana" w:eastAsia="Times New Roman" w:hAnsi="Verdana" w:cstheme="minorHAnsi"/>
@@ -12179,12 +14016,13 @@
               </w:rPr>
               <w:t>Evidence</w:t>
             </w:r>
-            <w:bookmarkEnd w:id="39"/>
-            <w:bookmarkEnd w:id="40"/>
-            <w:bookmarkEnd w:id="41"/>
-            <w:bookmarkEnd w:id="42"/>
-            <w:bookmarkEnd w:id="43"/>
-            <w:bookmarkEnd w:id="44"/>
+            <w:bookmarkEnd w:id="46"/>
+            <w:bookmarkEnd w:id="47"/>
+            <w:bookmarkEnd w:id="48"/>
+            <w:bookmarkEnd w:id="49"/>
+            <w:bookmarkEnd w:id="50"/>
+            <w:bookmarkEnd w:id="51"/>
+            <w:bookmarkEnd w:id="52"/>
           </w:p>
           <w:p>
             <w:pPr>
@@ -12350,12 +14188,13 @@
                 <w:lang w:eastAsia="en-IE"/>
               </w:rPr>
             </w:pPr>
-            <w:bookmarkStart w:id="45" w:name="_Toc183937018"/>
-            <w:bookmarkStart w:id="46" w:name="_Toc184323120"/>
-            <w:bookmarkStart w:id="47" w:name="_Toc184323252"/>
-            <w:bookmarkStart w:id="48" w:name="_Toc184651374"/>
-            <w:bookmarkStart w:id="49" w:name="_Toc184651408"/>
-            <w:bookmarkStart w:id="50" w:name="_Toc184651463"/>
+            <w:bookmarkStart w:id="53" w:name="_Toc183937018"/>
+            <w:bookmarkStart w:id="54" w:name="_Toc184323120"/>
+            <w:bookmarkStart w:id="55" w:name="_Toc184323252"/>
+            <w:bookmarkStart w:id="56" w:name="_Toc184651374"/>
+            <w:bookmarkStart w:id="57" w:name="_Toc184651408"/>
+            <w:bookmarkStart w:id="58" w:name="_Toc184651463"/>
+            <w:bookmarkStart w:id="59" w:name="_Toc184654854"/>
             <w:r>
               <w:rPr>
                 <w:rFonts w:ascii="Verdana" w:eastAsia="Times New Roman" w:hAnsi="Verdana" w:cstheme="minorHAnsi"/>
@@ -12366,12 +14205,13 @@
               </w:rPr>
               <w:t>Declaration</w:t>
             </w:r>
-            <w:bookmarkEnd w:id="45"/>
-            <w:bookmarkEnd w:id="46"/>
-            <w:bookmarkEnd w:id="47"/>
-            <w:bookmarkEnd w:id="48"/>
-            <w:bookmarkEnd w:id="49"/>
-            <w:bookmarkEnd w:id="50"/>
+            <w:bookmarkEnd w:id="53"/>
+            <w:bookmarkEnd w:id="54"/>
+            <w:bookmarkEnd w:id="55"/>
+            <w:bookmarkEnd w:id="56"/>
+            <w:bookmarkEnd w:id="57"/>
+            <w:bookmarkEnd w:id="58"/>
+            <w:bookmarkEnd w:id="59"/>
           </w:p>
           <w:p>
             <w:pPr>
@@ -12391,7 +14231,7 @@
                 <w:lang w:eastAsia="en-IE"/>
               </w:rPr>
               <w:drawing>
-                <wp:inline distT="0" distB="0" distL="0" distR="0" wp14:anchorId="35C8C529" wp14:editId="64602FFD">
+                <wp:inline distT="0" distB="0" distL="0" distR="0" wp14:anchorId="35C8C529" wp14:editId="2C92436C">
                   <wp:extent cx="238125" cy="238125"/>
                   <wp:effectExtent l="0" t="0" r="9525" b="9525"/>
                   <wp:docPr id="1868215964" name="Picture 1" descr="unchecked"/>
@@ -12408,7 +14248,7 @@
                           </pic:cNvPicPr>
                         </pic:nvPicPr>
                         <pic:blipFill>
-                          <a:blip r:embed="rId27" cstate="print">
+                          <a:blip r:embed="rId29" cstate="print">
                             <a:extLst>
                               <a:ext uri="{28A0092B-C50C-407E-A947-70E740481C1C}">
                                 <a14:useLocalDpi xmlns:a14="http://schemas.microsoft.com/office/drawing/2010/main" val="0"/>

</xml_diff>

<commit_message>
Added headings to interface of code output
</commit_message>
<xml_diff>
--- a/CA 3 Report - Mark Lambert Darius Herdes.docx
+++ b/CA 3 Report - Mark Lambert Darius Herdes.docx
@@ -3419,7 +3419,7 @@
           <w:szCs w:val="28"/>
         </w:rPr>
         <w:drawing>
-          <wp:anchor distT="0" distB="0" distL="114300" distR="114300" simplePos="0" relativeHeight="251670528" behindDoc="1" locked="0" layoutInCell="1" allowOverlap="1" wp14:anchorId="00B26A37" wp14:editId="1603F506">
+          <wp:anchor distT="0" distB="0" distL="114300" distR="114300" simplePos="0" relativeHeight="251670528" behindDoc="1" locked="0" layoutInCell="1" allowOverlap="1" wp14:anchorId="00B26A37" wp14:editId="37DE8643">
             <wp:simplePos x="0" y="0"/>
             <wp:positionH relativeFrom="column">
               <wp:posOffset>-914730</wp:posOffset>
@@ -9403,33 +9403,32 @@
           <w:rFonts w:ascii="Aptos" w:hAnsi="Aptos" w:cs="Arial"/>
           <w:b/>
           <w:bCs/>
-          <w:noProof/>
           <w:color w:val="000000" w:themeColor="text1"/>
           <w:sz w:val="28"/>
           <w:szCs w:val="28"/>
         </w:rPr>
         <w:lastRenderedPageBreak/>
         <w:drawing>
-          <wp:anchor distT="0" distB="0" distL="114300" distR="114300" simplePos="0" relativeHeight="251678720" behindDoc="1" locked="0" layoutInCell="1" allowOverlap="1" wp14:anchorId="15FC0A5B" wp14:editId="0125F0E5">
+          <wp:anchor distT="0" distB="0" distL="114300" distR="114300" simplePos="0" relativeHeight="251680768" behindDoc="1" locked="0" layoutInCell="1" allowOverlap="1" wp14:anchorId="2DF96B45" wp14:editId="26700692">
             <wp:simplePos x="0" y="0"/>
             <wp:positionH relativeFrom="column">
-              <wp:posOffset>-561975</wp:posOffset>
+              <wp:posOffset>-790575</wp:posOffset>
             </wp:positionH>
             <wp:positionV relativeFrom="paragraph">
-              <wp:posOffset>237490</wp:posOffset>
+              <wp:posOffset>257175</wp:posOffset>
             </wp:positionV>
-            <wp:extent cx="6848475" cy="5523230"/>
-            <wp:effectExtent l="0" t="0" r="9525" b="1270"/>
+            <wp:extent cx="7345045" cy="5715000"/>
+            <wp:effectExtent l="0" t="0" r="8255" b="0"/>
             <wp:wrapTight wrapText="bothSides">
               <wp:wrapPolygon edited="0">
                 <wp:start x="0" y="0"/>
-                <wp:lineTo x="0" y="21530"/>
-                <wp:lineTo x="21570" y="21530"/>
-                <wp:lineTo x="21570" y="0"/>
+                <wp:lineTo x="0" y="21528"/>
+                <wp:lineTo x="21568" y="21528"/>
+                <wp:lineTo x="21568" y="0"/>
                 <wp:lineTo x="0" y="0"/>
               </wp:wrapPolygon>
             </wp:wrapTight>
-            <wp:docPr id="1828208700" name="Picture 1" descr="A screenshot of a computer&#10;&#10;Description automatically generated"/>
+            <wp:docPr id="692905836" name="Picture 1" descr="A screenshot of a computer program&#10;&#10;Description automatically generated"/>
             <wp:cNvGraphicFramePr>
               <a:graphicFrameLocks xmlns:a="http://schemas.openxmlformats.org/drawingml/2006/main" noChangeAspect="1"/>
             </wp:cNvGraphicFramePr>
@@ -9437,7 +9436,7 @@
               <a:graphicData uri="http://schemas.openxmlformats.org/drawingml/2006/picture">
                 <pic:pic xmlns:pic="http://schemas.openxmlformats.org/drawingml/2006/picture">
                   <pic:nvPicPr>
-                    <pic:cNvPr id="1828208700" name="Picture 1" descr="A screenshot of a computer&#10;&#10;Description automatically generated"/>
+                    <pic:cNvPr id="692905836" name="Picture 1" descr="A screenshot of a computer program&#10;&#10;Description automatically generated"/>
                     <pic:cNvPicPr/>
                   </pic:nvPicPr>
                   <pic:blipFill>
@@ -9455,7 +9454,7 @@
                   <pic:spPr>
                     <a:xfrm>
                       <a:off x="0" y="0"/>
-                      <a:ext cx="6848475" cy="5523230"/>
+                      <a:ext cx="7345045" cy="5715000"/>
                     </a:xfrm>
                     <a:prstGeom prst="rect">
                       <a:avLst/>
@@ -12782,15 +12781,7 @@
           <w:sz w:val="24"/>
           <w:szCs w:val="24"/>
         </w:rPr>
-        <w:t>Byrne, Á. (20</w:t>
-      </w:r>
-      <w:r>
-        <w:rPr>
-          <w:rFonts w:ascii="Arial" w:hAnsi="Arial" w:cs="Arial"/>
-          <w:sz w:val="24"/>
-          <w:szCs w:val="24"/>
-        </w:rPr>
-        <w:t>03</w:t>
+        <w:t>Byrne, Á. (2003</w:t>
       </w:r>
       <w:r>
         <w:rPr>
@@ -12888,19 +12879,7 @@
           <w:rPr>
             <w:rStyle w:val="Hyperlink"/>
           </w:rPr>
-          <w:t>https://blackboard.itcarlo</w:t>
-        </w:r>
-        <w:r>
-          <w:rPr>
-            <w:rStyle w:val="Hyperlink"/>
-          </w:rPr>
-          <w:t>w</w:t>
-        </w:r>
-        <w:r>
-          <w:rPr>
-            <w:rStyle w:val="Hyperlink"/>
-          </w:rPr>
-          <w:t>.ie/bbcswebdav/pid-957600-dt-content-rid-5807106_1/xid-5807106_1</w:t>
+          <w:t>https://blackboard.itcarlow.ie/bbcswebdav/pid-957600-dt-content-rid-5807106_1/xid-5807106_1</w:t>
         </w:r>
       </w:hyperlink>
       <w:r>
@@ -12929,23 +12908,7 @@
           <w:sz w:val="24"/>
           <w:szCs w:val="24"/>
         </w:rPr>
-        <w:t>Byrne, Á.</w:t>
-      </w:r>
-      <w:r>
-        <w:rPr>
-          <w:rFonts w:ascii="Arial" w:hAnsi="Arial" w:cs="Arial"/>
-          <w:sz w:val="24"/>
-          <w:szCs w:val="24"/>
-        </w:rPr>
-        <w:t xml:space="preserve"> (202</w:t>
-      </w:r>
-      <w:r>
-        <w:rPr>
-          <w:rFonts w:ascii="Arial" w:hAnsi="Arial" w:cs="Arial"/>
-          <w:sz w:val="24"/>
-          <w:szCs w:val="24"/>
-        </w:rPr>
-        <w:t>1</w:t>
+        <w:t>Byrne, Á. (2021</w:t>
       </w:r>
       <w:r>
         <w:rPr>
@@ -13040,19 +13003,7 @@
           <w:rPr>
             <w:rStyle w:val="Hyperlink"/>
           </w:rPr>
-          <w:t>https://blackboard.itc</w:t>
-        </w:r>
-        <w:r>
-          <w:rPr>
-            <w:rStyle w:val="Hyperlink"/>
-          </w:rPr>
-          <w:t>a</w:t>
-        </w:r>
-        <w:r>
-          <w:rPr>
-            <w:rStyle w:val="Hyperlink"/>
-          </w:rPr>
-          <w:t>rlow.ie/bbcswebdav/pid-951798-dt-content-rid-5731596_1/xid-5731596_1</w:t>
+          <w:t>https://blackboard.itcarlow.ie/bbcswebdav/pid-951798-dt-content-rid-5731596_1/xid-5731596_1</w:t>
         </w:r>
       </w:hyperlink>
       <w:r>
@@ -13067,7 +13018,7 @@
           <w:sz w:val="24"/>
           <w:szCs w:val="24"/>
         </w:rPr>
-        <w:t>[accessed –</w:t>
+        <w:t xml:space="preserve">[accessed – </w:t>
       </w:r>
       <w:r>
         <w:rPr>
@@ -13075,7 +13026,7 @@
           <w:sz w:val="24"/>
           <w:szCs w:val="24"/>
         </w:rPr>
-        <w:t xml:space="preserve"> </w:t>
+        <w:t>November</w:t>
       </w:r>
       <w:r>
         <w:rPr>
@@ -13083,23 +13034,7 @@
           <w:sz w:val="24"/>
           <w:szCs w:val="24"/>
         </w:rPr>
-        <w:t>November</w:t>
-      </w:r>
-      <w:r>
-        <w:rPr>
-          <w:rFonts w:ascii="Arial" w:hAnsi="Arial" w:cs="Arial"/>
-          <w:sz w:val="24"/>
-          <w:szCs w:val="24"/>
-        </w:rPr>
-        <w:t xml:space="preserve"> 2024</w:t>
-      </w:r>
-      <w:r>
-        <w:rPr>
-          <w:rFonts w:ascii="Arial" w:hAnsi="Arial" w:cs="Arial"/>
-          <w:sz w:val="24"/>
-          <w:szCs w:val="24"/>
-        </w:rPr>
-        <w:t>]</w:t>
+        <w:t xml:space="preserve"> 2024]</w:t>
       </w:r>
     </w:p>
     <w:p>
@@ -13458,7 +13393,7 @@
                 <w:lang w:eastAsia="en-IE"/>
               </w:rPr>
               <w:drawing>
-                <wp:inline distT="0" distB="0" distL="0" distR="0" wp14:anchorId="1888B649" wp14:editId="72CF4E83">
+                <wp:inline distT="0" distB="0" distL="0" distR="0" wp14:anchorId="1888B649" wp14:editId="60A51333">
                   <wp:extent cx="201930" cy="201930"/>
                   <wp:effectExtent l="0" t="0" r="7620" b="7620"/>
                   <wp:docPr id="19548312" name="Picture 2" descr="unchecked"/>
@@ -13573,7 +13508,7 @@
                 <w:lang w:eastAsia="en-IE"/>
               </w:rPr>
               <w:drawing>
-                <wp:inline distT="0" distB="0" distL="0" distR="0" wp14:anchorId="70B31C2E" wp14:editId="375FD731">
+                <wp:inline distT="0" distB="0" distL="0" distR="0" wp14:anchorId="70B31C2E" wp14:editId="07D7109D">
                   <wp:extent cx="200025" cy="200025"/>
                   <wp:effectExtent l="0" t="0" r="9525" b="9525"/>
                   <wp:docPr id="2046279194" name="Picture 3" descr="unchecked"/>
@@ -13648,7 +13583,7 @@
                 <w:lang w:eastAsia="en-IE"/>
               </w:rPr>
               <w:drawing>
-                <wp:inline distT="0" distB="0" distL="0" distR="0" wp14:anchorId="7F838A4A" wp14:editId="0231463A">
+                <wp:inline distT="0" distB="0" distL="0" distR="0" wp14:anchorId="7F838A4A" wp14:editId="75A64CA3">
                   <wp:extent cx="238125" cy="238125"/>
                   <wp:effectExtent l="0" t="0" r="9525" b="9525"/>
                   <wp:docPr id="1433917666" name="Picture 2" descr="unchecked"/>
@@ -14231,7 +14166,7 @@
                 <w:lang w:eastAsia="en-IE"/>
               </w:rPr>
               <w:drawing>
-                <wp:inline distT="0" distB="0" distL="0" distR="0" wp14:anchorId="35C8C529" wp14:editId="2C92436C">
+                <wp:inline distT="0" distB="0" distL="0" distR="0" wp14:anchorId="35C8C529" wp14:editId="32B8C690">
                   <wp:extent cx="238125" cy="238125"/>
                   <wp:effectExtent l="0" t="0" r="9525" b="9525"/>
                   <wp:docPr id="1868215964" name="Picture 1" descr="unchecked"/>

</xml_diff>